<commit_message>
Added the remaining Study Management Service design content
</commit_message>
<xml_diff>
--- a/docs/analysis_and_design/caIntegrator2 Technical Architecture Guide.docx
+++ b/docs/analysis_and_design/caIntegrator2 Technical Architecture Guide.docx
@@ -622,7 +622,7 @@
                         <w:sz w:val="16"/>
                         <w:szCs w:val="16"/>
                       </w:rPr>
-                      <w:t>June 5, 2008</w:t>
+                      <w:t>June 10, 2008</w:t>
                     </w:r>
                     <w:r>
                       <w:rPr>
@@ -8108,288 +8108,6 @@
         <w:fldChar w:fldCharType="end"/>
       </w:r>
     </w:p>
-    <w:p>
-      <w:pPr>
-        <w:pStyle w:val="Heading2"/>
-      </w:pPr>
-      <w:bookmarkStart w:id="32" w:name="_Ref187730670"/>
-      <w:bookmarkStart w:id="33" w:name="_Toc200421940"/>
-      <w:r>
-        <w:t>System Requirements</w:t>
-      </w:r>
-      <w:bookmarkEnd w:id="32"/>
-      <w:bookmarkEnd w:id="33"/>
-      <w:r>
-        <w:fldChar w:fldCharType="begin"/>
-      </w:r>
-      <w:r>
-        <w:instrText xml:space="preserve"> XE "Requirements" </w:instrText>
-      </w:r>
-      <w:r>
-        <w:fldChar w:fldCharType="end"/>
-      </w:r>
-    </w:p>
-    <w:p>
-      <w:pPr>
-        <w:pStyle w:val="BodyText2"/>
-        <w:jc w:val="left"/>
-        <w:rPr>
-          <w:rFonts w:ascii="Arial" w:hAnsi="Arial"/>
-          <w:i w:val="0"/>
-          <w:sz w:val="22"/>
-        </w:rPr>
-      </w:pPr>
-      <w:r>
-        <w:rPr>
-          <w:rFonts w:ascii="Arial" w:hAnsi="Arial"/>
-          <w:i w:val="0"/>
-          <w:sz w:val="22"/>
-        </w:rPr>
-        <w:t xml:space="preserve">The following table provides a very high-level summary of the requirements of the </w:t>
-      </w:r>
-      <w:r>
-        <w:rPr>
-          <w:rFonts w:ascii="Arial" w:hAnsi="Arial"/>
-          <w:i w:val="0"/>
-          <w:sz w:val="22"/>
-        </w:rPr>
-        <w:t>caIntegrator2 application</w:t>
-      </w:r>
-      <w:r>
-        <w:rPr>
-          <w:rFonts w:ascii="Arial" w:hAnsi="Arial"/>
-          <w:i w:val="0"/>
-          <w:sz w:val="22"/>
-        </w:rPr>
-        <w:t>:</w:t>
-      </w:r>
-    </w:p>
-    <w:p>
-      <w:pPr>
-        <w:pStyle w:val="Caption"/>
-        <w:keepNext/>
-        <w:jc w:val="left"/>
-      </w:pPr>
-      <w:r>
-        <w:t xml:space="preserve">Table </w:t>
-      </w:r>
-      <w:fldSimple w:instr=" SEQ Table \* ARABIC ">
-        <w:r>
-          <w:rPr>
-            <w:noProof/>
-          </w:rPr>
-          <w:t>4</w:t>
-        </w:r>
-      </w:fldSimple>
-      <w:r>
-        <w:t xml:space="preserve"> - High Level Summary of Requirements</w:t>
-      </w:r>
-    </w:p>
-    <w:tbl>
-      <w:tblPr>
-        <w:tblStyle w:val="TableGrid"/>
-        <w:tblW w:w="0" w:type="auto"/>
-        <w:tblLook w:val="01E0"/>
-      </w:tblPr>
-      <w:tblGrid>
-        <w:gridCol w:w="1668"/>
-        <w:gridCol w:w="7908"/>
-      </w:tblGrid>
-      <w:tr>
-        <w:tc>
-          <w:tcPr>
-            <w:tcW w:w="1668" w:type="dxa"/>
-            <w:shd w:val="clear" w:color="auto" w:fill="D9D9D9"/>
-          </w:tcPr>
-          <w:p>
-            <w:pPr>
-              <w:pStyle w:val="BodyText2"/>
-              <w:jc w:val="left"/>
-              <w:rPr>
-                <w:rFonts w:ascii="Arial" w:hAnsi="Arial"/>
-                <w:b/>
-                <w:i w:val="0"/>
-                <w:sz w:val="18"/>
-                <w:szCs w:val="18"/>
-              </w:rPr>
-            </w:pPr>
-            <w:r>
-              <w:rPr>
-                <w:rFonts w:ascii="Arial" w:hAnsi="Arial"/>
-                <w:b/>
-                <w:i w:val="0"/>
-                <w:sz w:val="18"/>
-                <w:szCs w:val="18"/>
-              </w:rPr>
-              <w:t>Requirement ID</w:t>
-            </w:r>
-          </w:p>
-        </w:tc>
-        <w:tc>
-          <w:tcPr>
-            <w:tcW w:w="7908" w:type="dxa"/>
-            <w:shd w:val="clear" w:color="auto" w:fill="D9D9D9"/>
-          </w:tcPr>
-          <w:p>
-            <w:pPr>
-              <w:pStyle w:val="BodyText2"/>
-              <w:jc w:val="left"/>
-              <w:rPr>
-                <w:rFonts w:ascii="Arial" w:hAnsi="Arial"/>
-                <w:b/>
-                <w:i w:val="0"/>
-                <w:sz w:val="18"/>
-                <w:szCs w:val="18"/>
-              </w:rPr>
-            </w:pPr>
-            <w:r>
-              <w:rPr>
-                <w:rFonts w:ascii="Arial" w:hAnsi="Arial"/>
-                <w:b/>
-                <w:i w:val="0"/>
-                <w:sz w:val="18"/>
-                <w:szCs w:val="18"/>
-              </w:rPr>
-              <w:t>Requirement Description</w:t>
-            </w:r>
-          </w:p>
-        </w:tc>
-      </w:tr>
-      <w:tr>
-        <w:tc>
-          <w:tcPr>
-            <w:tcW w:w="1668" w:type="dxa"/>
-          </w:tcPr>
-          <w:p>
-            <w:pPr>
-              <w:pStyle w:val="TableText"/>
-            </w:pPr>
-          </w:p>
-        </w:tc>
-        <w:tc>
-          <w:tcPr>
-            <w:tcW w:w="7908" w:type="dxa"/>
-          </w:tcPr>
-          <w:p>
-            <w:pPr>
-              <w:pStyle w:val="TableText"/>
-            </w:pPr>
-          </w:p>
-        </w:tc>
-      </w:tr>
-      <w:tr>
-        <w:tc>
-          <w:tcPr>
-            <w:tcW w:w="1668" w:type="dxa"/>
-          </w:tcPr>
-          <w:p>
-            <w:pPr>
-              <w:pStyle w:val="TableText"/>
-            </w:pPr>
-          </w:p>
-        </w:tc>
-        <w:tc>
-          <w:tcPr>
-            <w:tcW w:w="7908" w:type="dxa"/>
-          </w:tcPr>
-          <w:p>
-            <w:pPr>
-              <w:pStyle w:val="TableText"/>
-            </w:pPr>
-          </w:p>
-        </w:tc>
-      </w:tr>
-      <w:tr>
-        <w:tc>
-          <w:tcPr>
-            <w:tcW w:w="1668" w:type="dxa"/>
-          </w:tcPr>
-          <w:p>
-            <w:pPr>
-              <w:pStyle w:val="TableText"/>
-            </w:pPr>
-          </w:p>
-        </w:tc>
-        <w:tc>
-          <w:tcPr>
-            <w:tcW w:w="7908" w:type="dxa"/>
-          </w:tcPr>
-          <w:p>
-            <w:pPr>
-              <w:pStyle w:val="TableText"/>
-            </w:pPr>
-          </w:p>
-        </w:tc>
-      </w:tr>
-      <w:tr>
-        <w:tc>
-          <w:tcPr>
-            <w:tcW w:w="1668" w:type="dxa"/>
-          </w:tcPr>
-          <w:p>
-            <w:pPr>
-              <w:pStyle w:val="TableText"/>
-            </w:pPr>
-          </w:p>
-        </w:tc>
-        <w:tc>
-          <w:tcPr>
-            <w:tcW w:w="7908" w:type="dxa"/>
-          </w:tcPr>
-          <w:p>
-            <w:pPr>
-              <w:pStyle w:val="TableText"/>
-            </w:pPr>
-          </w:p>
-        </w:tc>
-      </w:tr>
-    </w:tbl>
-    <w:p>
-      <w:pPr>
-        <w:pStyle w:val="BodyText2"/>
-        <w:jc w:val="left"/>
-        <w:rPr>
-          <w:rFonts w:ascii="Arial" w:hAnsi="Arial"/>
-          <w:i w:val="0"/>
-          <w:sz w:val="22"/>
-        </w:rPr>
-      </w:pPr>
-    </w:p>
-    <w:p>
-      <w:pPr>
-        <w:pStyle w:val="BodyText2"/>
-        <w:jc w:val="left"/>
-        <w:rPr>
-          <w:rFonts w:ascii="Arial" w:hAnsi="Arial"/>
-          <w:i w:val="0"/>
-          <w:sz w:val="22"/>
-        </w:rPr>
-      </w:pPr>
-      <w:r>
-        <w:rPr>
-          <w:rFonts w:ascii="Arial" w:hAnsi="Arial"/>
-          <w:i w:val="0"/>
-          <w:sz w:val="22"/>
-        </w:rPr>
-        <w:t>A more in-depth summary of the system requir</w:t>
-      </w:r>
-      <w:r>
-        <w:rPr>
-          <w:rFonts w:ascii="Arial" w:hAnsi="Arial"/>
-          <w:i w:val="0"/>
-          <w:sz w:val="22"/>
-        </w:rPr>
-        <w:t>ements is presented in Chapter 3</w:t>
-      </w:r>
-      <w:r>
-        <w:rPr>
-          <w:rFonts w:ascii="Arial" w:hAnsi="Arial"/>
-          <w:i w:val="0"/>
-          <w:sz w:val="22"/>
-        </w:rPr>
-        <w:t>. Alternatively, a more detailed understanding of the requirements can be found in the requirements document:  Software Requirements and Specification (SRS). The URL to this document is:</w:t>
-      </w:r>
-    </w:p>
     <w:bookmarkEnd w:id="20"/>
     <w:p>
       <w:pPr>
@@ -8405,23 +8123,6 @@
           <w:sz w:val="22"/>
         </w:rPr>
       </w:pPr>
-      <w:r>
-        <w:rPr>
-          <w:rFonts w:ascii="Arial" w:hAnsi="Arial"/>
-          <w:sz w:val="22"/>
-        </w:rPr>
-        <w:t xml:space="preserve"> </w:t>
-      </w:r>
-    </w:p>
-    <w:p>
-      <w:pPr>
-        <w:pStyle w:val="BodyText2"/>
-        <w:rPr>
-          <w:rFonts w:ascii="Arial" w:hAnsi="Arial"/>
-          <w:i w:val="0"/>
-          <w:sz w:val="22"/>
-        </w:rPr>
-      </w:pPr>
     </w:p>
     <w:p>
       <w:pPr>
@@ -8431,33 +8132,33 @@
       <w:r>
         <w:br w:type="page"/>
       </w:r>
-      <w:bookmarkStart w:id="34" w:name="_Ref188775930"/>
-      <w:bookmarkStart w:id="35" w:name="_Toc200421941"/>
+      <w:bookmarkStart w:id="32" w:name="_Ref188775948"/>
+      <w:bookmarkStart w:id="33" w:name="_Toc200421948"/>
       <w:r>
         <w:lastRenderedPageBreak/>
-        <w:t>Requirements</w:t>
+        <w:t>Architecture</w:t>
+      </w:r>
+      <w:bookmarkEnd w:id="32"/>
+      <w:bookmarkEnd w:id="33"/>
+      <w:r>
+        <w:fldChar w:fldCharType="begin"/>
+      </w:r>
+      <w:r>
+        <w:instrText xml:space="preserve"> XE "Architecture" </w:instrText>
+      </w:r>
+      <w:r>
+        <w:fldChar w:fldCharType="end"/>
+      </w:r>
+    </w:p>
+    <w:p>
+      <w:pPr>
+        <w:pStyle w:val="Heading2"/>
+      </w:pPr>
+      <w:bookmarkStart w:id="34" w:name="_Toc200421949"/>
+      <w:r>
+        <w:t>Chapter Organization and Content</w:t>
       </w:r>
       <w:bookmarkEnd w:id="34"/>
-      <w:bookmarkEnd w:id="35"/>
-      <w:r>
-        <w:fldChar w:fldCharType="begin"/>
-      </w:r>
-      <w:r>
-        <w:instrText xml:space="preserve"> XE "Requirements" </w:instrText>
-      </w:r>
-      <w:r>
-        <w:fldChar w:fldCharType="end"/>
-      </w:r>
-    </w:p>
-    <w:p>
-      <w:pPr>
-        <w:pStyle w:val="Heading2"/>
-      </w:pPr>
-      <w:bookmarkStart w:id="36" w:name="_Toc200421942"/>
-      <w:r>
-        <w:t>Chapter Organization and Content</w:t>
-      </w:r>
-      <w:bookmarkEnd w:id="36"/>
     </w:p>
     <w:p>
       <w:pPr>
@@ -8475,7 +8176,7 @@
           <w:i w:val="0"/>
           <w:sz w:val="22"/>
         </w:rPr>
-        <w:t xml:space="preserve">This chapter includes: </w:t>
+        <w:t xml:space="preserve">Topics in this chapter include: </w:t>
       </w:r>
     </w:p>
     <w:p>
@@ -8498,15 +8199,7 @@
           <w:i w:val="0"/>
           <w:sz w:val="22"/>
         </w:rPr>
-        <w:t xml:space="preserve">Summary of </w:t>
-      </w:r>
-      <w:r>
-        <w:rPr>
-          <w:rFonts w:ascii="Arial" w:hAnsi="Arial"/>
-          <w:i w:val="0"/>
-          <w:sz w:val="22"/>
-        </w:rPr>
-        <w:t>caIntegrator2 Clinical Data Requirements</w:t>
+        <w:t>System Architecture Overview</w:t>
       </w:r>
     </w:p>
     <w:p>
@@ -8529,1668 +8222,30 @@
           <w:i w:val="0"/>
           <w:sz w:val="22"/>
         </w:rPr>
-        <w:t xml:space="preserve">Summary of </w:t>
-      </w:r>
-      <w:r>
-        <w:rPr>
-          <w:rFonts w:ascii="Arial" w:hAnsi="Arial"/>
-          <w:i w:val="0"/>
-          <w:sz w:val="22"/>
-        </w:rPr>
-        <w:t>caIntegrator2 Genomic Data Requirements</w:t>
-      </w:r>
-    </w:p>
-    <w:p>
-      <w:pPr>
-        <w:pStyle w:val="BodyText2"/>
-        <w:numPr>
-          <w:ilvl w:val="0"/>
-          <w:numId w:val="7"/>
-        </w:numPr>
-        <w:jc w:val="left"/>
-        <w:rPr>
-          <w:rFonts w:ascii="Arial" w:hAnsi="Arial"/>
-          <w:i w:val="0"/>
-          <w:sz w:val="22"/>
-        </w:rPr>
-      </w:pPr>
-      <w:r>
-        <w:rPr>
-          <w:rFonts w:ascii="Arial" w:hAnsi="Arial"/>
-          <w:i w:val="0"/>
-          <w:sz w:val="22"/>
-        </w:rPr>
-        <w:t xml:space="preserve">Summary of </w:t>
-      </w:r>
-      <w:r>
-        <w:rPr>
-          <w:rFonts w:ascii="Arial" w:hAnsi="Arial"/>
-          <w:i w:val="0"/>
-          <w:sz w:val="22"/>
-        </w:rPr>
-        <w:t>caIntegrator2 Imagery Data Requirements</w:t>
-      </w:r>
-    </w:p>
-    <w:p>
-      <w:pPr>
-        <w:pStyle w:val="BodyText2"/>
-        <w:numPr>
-          <w:ilvl w:val="0"/>
-          <w:numId w:val="7"/>
-        </w:numPr>
-        <w:jc w:val="left"/>
-        <w:rPr>
-          <w:rFonts w:ascii="Arial" w:hAnsi="Arial"/>
-          <w:i w:val="0"/>
-          <w:sz w:val="22"/>
-        </w:rPr>
-      </w:pPr>
-      <w:r>
-        <w:rPr>
-          <w:rFonts w:ascii="Arial" w:hAnsi="Arial"/>
-          <w:i w:val="0"/>
-          <w:sz w:val="22"/>
-        </w:rPr>
-        <w:t>Summary of caIntegrator2 Analysis Requirements</w:t>
-      </w:r>
-    </w:p>
-    <w:p>
-      <w:pPr>
-        <w:pStyle w:val="BodyText2"/>
-        <w:numPr>
-          <w:ilvl w:val="0"/>
-          <w:numId w:val="7"/>
-        </w:numPr>
-        <w:jc w:val="left"/>
-        <w:rPr>
-          <w:rFonts w:ascii="Arial" w:hAnsi="Arial"/>
-          <w:i w:val="0"/>
-          <w:sz w:val="22"/>
-        </w:rPr>
-      </w:pPr>
-      <w:r>
-        <w:rPr>
-          <w:rFonts w:ascii="Arial" w:hAnsi="Arial"/>
-          <w:i w:val="0"/>
-          <w:sz w:val="22"/>
-        </w:rPr>
-        <w:t>Summary of caIntegrator2 User Workspace Requirements</w:t>
-      </w:r>
-      <w:r>
-        <w:rPr>
-          <w:rFonts w:ascii="Arial" w:hAnsi="Arial"/>
-          <w:i w:val="0"/>
-          <w:sz w:val="22"/>
-        </w:rPr>
+        <w:t xml:space="preserve">Architectural Design </w:t>
+      </w:r>
+    </w:p>
+    <w:p>
+      <w:pPr>
+        <w:pStyle w:val="Heading2"/>
+      </w:pPr>
+      <w:bookmarkStart w:id="35" w:name="_Toc200421950"/>
+      <w:r>
+        <w:t>System Architecture</w:t>
+      </w:r>
+      <w:r>
         <w:fldChar w:fldCharType="begin"/>
       </w:r>
       <w:r>
-        <w:instrText xml:space="preserve"> XE "Hub" </w:instrText>
-      </w:r>
-      <w:r>
-        <w:rPr>
-          <w:rFonts w:ascii="Arial" w:hAnsi="Arial"/>
-          <w:i w:val="0"/>
-          <w:sz w:val="22"/>
-        </w:rPr>
+        <w:instrText xml:space="preserve"> XE "Architecture" </w:instrText>
+      </w:r>
+      <w:r>
         <w:fldChar w:fldCharType="end"/>
       </w:r>
-    </w:p>
-    <w:p>
-      <w:pPr>
-        <w:pStyle w:val="Heading2"/>
-      </w:pPr>
-      <w:bookmarkStart w:id="37" w:name="_Toc200421943"/>
-      <w:r>
-        <w:t xml:space="preserve">Summary of </w:t>
-      </w:r>
-      <w:r>
-        <w:t>caIntegrator2 Clinical Data Requirements</w:t>
-      </w:r>
-      <w:bookmarkEnd w:id="37"/>
-    </w:p>
-    <w:p>
-      <w:pPr>
-        <w:pStyle w:val="BodyText2"/>
-        <w:jc w:val="left"/>
-        <w:rPr>
-          <w:rFonts w:ascii="Arial" w:hAnsi="Arial"/>
-          <w:i w:val="0"/>
-          <w:sz w:val="22"/>
-        </w:rPr>
-      </w:pPr>
-      <w:r>
-        <w:rPr>
-          <w:rFonts w:ascii="Arial" w:hAnsi="Arial"/>
-          <w:i w:val="0"/>
-          <w:sz w:val="22"/>
-        </w:rPr>
-        <w:t>This sec</w:t>
-      </w:r>
-      <w:r>
-        <w:rPr>
-          <w:rFonts w:ascii="Arial" w:hAnsi="Arial"/>
-          <w:i w:val="0"/>
-          <w:sz w:val="22"/>
-        </w:rPr>
-        <w:t>tion summarizes the requirements for caIntegrator2 with regard to handling clinical data</w:t>
-      </w:r>
-      <w:r>
-        <w:rPr>
-          <w:rFonts w:ascii="Arial" w:hAnsi="Arial"/>
-          <w:i w:val="0"/>
-          <w:sz w:val="22"/>
-        </w:rPr>
-        <w:t>.</w:t>
-      </w:r>
-    </w:p>
-    <w:p>
-      <w:pPr>
-        <w:pStyle w:val="Caption"/>
-        <w:keepNext/>
-        <w:jc w:val="left"/>
-      </w:pPr>
-      <w:r>
-        <w:t xml:space="preserve">Table </w:t>
-      </w:r>
-      <w:fldSimple w:instr=" SEQ Table \* ARABIC ">
-        <w:r>
-          <w:rPr>
-            <w:noProof/>
-          </w:rPr>
-          <w:t>5</w:t>
-        </w:r>
-      </w:fldSimple>
-      <w:r>
-        <w:t xml:space="preserve"> - Summary of Detailed Requirements</w:t>
-      </w:r>
-    </w:p>
-    <w:tbl>
-      <w:tblPr>
-        <w:tblW w:w="0" w:type="auto"/>
-        <w:tblBorders>
-          <w:top w:val="single" w:sz="4" w:space="0" w:color="auto"/>
-          <w:left w:val="single" w:sz="4" w:space="0" w:color="auto"/>
-          <w:bottom w:val="single" w:sz="4" w:space="0" w:color="auto"/>
-          <w:right w:val="single" w:sz="4" w:space="0" w:color="auto"/>
-        </w:tblBorders>
-        <w:tblLayout w:type="fixed"/>
-        <w:tblLook w:val="0000"/>
-      </w:tblPr>
-      <w:tblGrid>
-        <w:gridCol w:w="1728"/>
-        <w:gridCol w:w="7848"/>
-      </w:tblGrid>
-      <w:tr>
-        <w:trPr>
-          <w:tblHeader/>
-        </w:trPr>
-        <w:tc>
-          <w:tcPr>
-            <w:tcW w:w="1728" w:type="dxa"/>
-            <w:tcBorders>
-              <w:top w:val="single" w:sz="4" w:space="0" w:color="auto"/>
-              <w:left w:val="single" w:sz="4" w:space="0" w:color="auto"/>
-              <w:bottom w:val="single" w:sz="4" w:space="0" w:color="auto"/>
-              <w:right w:val="single" w:sz="4" w:space="0" w:color="auto"/>
-            </w:tcBorders>
-            <w:shd w:val="clear" w:color="auto" w:fill="D9D9D9"/>
-          </w:tcPr>
-          <w:p>
-            <w:pPr>
-              <w:pStyle w:val="BodyText2"/>
-              <w:jc w:val="left"/>
-              <w:rPr>
-                <w:rFonts w:ascii="Arial" w:hAnsi="Arial"/>
-                <w:b/>
-                <w:i w:val="0"/>
-                <w:sz w:val="18"/>
-                <w:szCs w:val="18"/>
-              </w:rPr>
-            </w:pPr>
-            <w:r>
-              <w:rPr>
-                <w:rFonts w:ascii="Arial" w:hAnsi="Arial"/>
-                <w:b/>
-                <w:i w:val="0"/>
-                <w:sz w:val="18"/>
-                <w:szCs w:val="18"/>
-              </w:rPr>
-              <w:t xml:space="preserve">Requirement ID </w:t>
-            </w:r>
-          </w:p>
-        </w:tc>
-        <w:tc>
-          <w:tcPr>
-            <w:tcW w:w="7848" w:type="dxa"/>
-            <w:tcBorders>
-              <w:top w:val="single" w:sz="4" w:space="0" w:color="auto"/>
-              <w:left w:val="single" w:sz="4" w:space="0" w:color="auto"/>
-              <w:bottom w:val="single" w:sz="4" w:space="0" w:color="auto"/>
-              <w:right w:val="single" w:sz="4" w:space="0" w:color="auto"/>
-            </w:tcBorders>
-            <w:shd w:val="clear" w:color="auto" w:fill="D9D9D9"/>
-          </w:tcPr>
-          <w:p>
-            <w:pPr>
-              <w:pStyle w:val="BodyText2"/>
-              <w:jc w:val="left"/>
-              <w:rPr>
-                <w:rFonts w:ascii="Arial" w:hAnsi="Arial"/>
-                <w:b/>
-                <w:i w:val="0"/>
-                <w:sz w:val="18"/>
-                <w:szCs w:val="18"/>
-              </w:rPr>
-            </w:pPr>
-            <w:r>
-              <w:rPr>
-                <w:rFonts w:ascii="Arial" w:hAnsi="Arial"/>
-                <w:b/>
-                <w:i w:val="0"/>
-                <w:sz w:val="18"/>
-                <w:szCs w:val="18"/>
-              </w:rPr>
-              <w:t>Requirement Description</w:t>
-            </w:r>
-          </w:p>
-        </w:tc>
-      </w:tr>
-      <w:tr>
-        <w:trPr>
-          <w:tblHeader/>
-        </w:trPr>
-        <w:tc>
-          <w:tcPr>
-            <w:tcW w:w="1728" w:type="dxa"/>
-            <w:tcBorders>
-              <w:top w:val="single" w:sz="4" w:space="0" w:color="auto"/>
-              <w:left w:val="single" w:sz="4" w:space="0" w:color="auto"/>
-              <w:bottom w:val="single" w:sz="4" w:space="0" w:color="auto"/>
-              <w:right w:val="single" w:sz="4" w:space="0" w:color="auto"/>
-            </w:tcBorders>
-          </w:tcPr>
-          <w:p>
-            <w:pPr>
-              <w:pStyle w:val="TableText"/>
-            </w:pPr>
-          </w:p>
-        </w:tc>
-        <w:tc>
-          <w:tcPr>
-            <w:tcW w:w="7848" w:type="dxa"/>
-            <w:tcBorders>
-              <w:top w:val="single" w:sz="4" w:space="0" w:color="auto"/>
-              <w:left w:val="single" w:sz="4" w:space="0" w:color="auto"/>
-              <w:bottom w:val="single" w:sz="4" w:space="0" w:color="auto"/>
-              <w:right w:val="single" w:sz="4" w:space="0" w:color="auto"/>
-            </w:tcBorders>
-          </w:tcPr>
-          <w:p>
-            <w:pPr>
-              <w:pStyle w:val="TableText"/>
-            </w:pPr>
-          </w:p>
-        </w:tc>
-      </w:tr>
-      <w:tr>
-        <w:trPr>
-          <w:tblHeader/>
-        </w:trPr>
-        <w:tc>
-          <w:tcPr>
-            <w:tcW w:w="1728" w:type="dxa"/>
-            <w:tcBorders>
-              <w:top w:val="single" w:sz="4" w:space="0" w:color="auto"/>
-              <w:left w:val="single" w:sz="4" w:space="0" w:color="auto"/>
-              <w:bottom w:val="single" w:sz="4" w:space="0" w:color="auto"/>
-              <w:right w:val="single" w:sz="4" w:space="0" w:color="auto"/>
-            </w:tcBorders>
-          </w:tcPr>
-          <w:p>
-            <w:pPr>
-              <w:pStyle w:val="TableText"/>
-            </w:pPr>
-          </w:p>
-        </w:tc>
-        <w:tc>
-          <w:tcPr>
-            <w:tcW w:w="7848" w:type="dxa"/>
-            <w:tcBorders>
-              <w:top w:val="single" w:sz="4" w:space="0" w:color="auto"/>
-              <w:left w:val="single" w:sz="4" w:space="0" w:color="auto"/>
-              <w:bottom w:val="single" w:sz="4" w:space="0" w:color="auto"/>
-              <w:right w:val="single" w:sz="4" w:space="0" w:color="auto"/>
-            </w:tcBorders>
-          </w:tcPr>
-          <w:p>
-            <w:pPr>
-              <w:pStyle w:val="TableText"/>
-            </w:pPr>
-          </w:p>
-        </w:tc>
-      </w:tr>
-      <w:tr>
-        <w:trPr>
-          <w:tblHeader/>
-        </w:trPr>
-        <w:tc>
-          <w:tcPr>
-            <w:tcW w:w="1728" w:type="dxa"/>
-            <w:tcBorders>
-              <w:top w:val="single" w:sz="4" w:space="0" w:color="auto"/>
-              <w:left w:val="single" w:sz="4" w:space="0" w:color="auto"/>
-              <w:bottom w:val="single" w:sz="4" w:space="0" w:color="auto"/>
-              <w:right w:val="single" w:sz="4" w:space="0" w:color="auto"/>
-            </w:tcBorders>
-          </w:tcPr>
-          <w:p>
-            <w:pPr>
-              <w:pStyle w:val="TableText"/>
-            </w:pPr>
-          </w:p>
-        </w:tc>
-        <w:tc>
-          <w:tcPr>
-            <w:tcW w:w="7848" w:type="dxa"/>
-            <w:tcBorders>
-              <w:top w:val="single" w:sz="4" w:space="0" w:color="auto"/>
-              <w:left w:val="single" w:sz="4" w:space="0" w:color="auto"/>
-              <w:bottom w:val="single" w:sz="4" w:space="0" w:color="auto"/>
-              <w:right w:val="single" w:sz="4" w:space="0" w:color="auto"/>
-            </w:tcBorders>
-          </w:tcPr>
-          <w:p>
-            <w:pPr>
-              <w:pStyle w:val="TableText"/>
-            </w:pPr>
-          </w:p>
-        </w:tc>
-      </w:tr>
-    </w:tbl>
-    <w:p>
-      <w:pPr>
-        <w:pStyle w:val="BodyText2"/>
-        <w:jc w:val="left"/>
-        <w:rPr>
-          <w:rFonts w:ascii="Arial" w:hAnsi="Arial"/>
-          <w:i w:val="0"/>
-          <w:sz w:val="22"/>
-        </w:rPr>
-      </w:pPr>
-    </w:p>
-    <w:p>
-      <w:pPr>
-        <w:pStyle w:val="Heading2"/>
-      </w:pPr>
-      <w:bookmarkStart w:id="38" w:name="_Toc200421944"/>
-      <w:r>
-        <w:t xml:space="preserve">Summary of </w:t>
-      </w:r>
-      <w:r>
-        <w:t>caIntegrator2 Genomic Data Requirements</w:t>
-      </w:r>
-      <w:bookmarkEnd w:id="38"/>
-      <w:r>
-        <w:t xml:space="preserve"> </w:t>
-      </w:r>
-      <w:r>
-        <w:fldChar w:fldCharType="begin"/>
-      </w:r>
-      <w:r>
-        <w:instrText xml:space="preserve"> XE "Requirements" </w:instrText>
-      </w:r>
-      <w:r>
-        <w:fldChar w:fldCharType="end"/>
-      </w:r>
-    </w:p>
-    <w:p>
-      <w:pPr>
-        <w:pStyle w:val="BodyText2"/>
-        <w:jc w:val="left"/>
-        <w:rPr>
-          <w:rFonts w:ascii="Arial" w:hAnsi="Arial"/>
-          <w:i w:val="0"/>
-          <w:sz w:val="22"/>
-        </w:rPr>
-      </w:pPr>
-      <w:r>
-        <w:rPr>
-          <w:rFonts w:ascii="Arial" w:hAnsi="Arial"/>
-          <w:i w:val="0"/>
-          <w:sz w:val="22"/>
-        </w:rPr>
-        <w:t xml:space="preserve">This section summarizes the requirements </w:t>
-      </w:r>
-      <w:r>
-        <w:rPr>
-          <w:rFonts w:ascii="Arial" w:hAnsi="Arial"/>
-          <w:i w:val="0"/>
-          <w:sz w:val="22"/>
-        </w:rPr>
-        <w:t>for caIntegrator2 with regard to handling genomic data</w:t>
-      </w:r>
-      <w:r>
-        <w:rPr>
-          <w:rFonts w:ascii="Arial" w:hAnsi="Arial"/>
-          <w:i w:val="0"/>
-          <w:sz w:val="22"/>
-        </w:rPr>
-        <w:t>.</w:t>
-      </w:r>
-    </w:p>
-    <w:p>
-      <w:pPr>
-        <w:pStyle w:val="Caption"/>
-        <w:keepNext/>
-        <w:jc w:val="left"/>
-      </w:pPr>
-      <w:r>
-        <w:t xml:space="preserve">Table </w:t>
-      </w:r>
-      <w:fldSimple w:instr=" SEQ Table \* ARABIC ">
-        <w:r>
-          <w:rPr>
-            <w:noProof/>
-          </w:rPr>
-          <w:t>6</w:t>
-        </w:r>
-      </w:fldSimple>
-      <w:r>
-        <w:t xml:space="preserve"> - Summary of Detailed Requirements</w:t>
-      </w:r>
-    </w:p>
-    <w:tbl>
-      <w:tblPr>
-        <w:tblW w:w="0" w:type="auto"/>
-        <w:tblBorders>
-          <w:top w:val="single" w:sz="4" w:space="0" w:color="auto"/>
-          <w:left w:val="single" w:sz="4" w:space="0" w:color="auto"/>
-          <w:bottom w:val="single" w:sz="4" w:space="0" w:color="auto"/>
-          <w:right w:val="single" w:sz="4" w:space="0" w:color="auto"/>
-        </w:tblBorders>
-        <w:tblLayout w:type="fixed"/>
-        <w:tblLook w:val="0000"/>
-      </w:tblPr>
-      <w:tblGrid>
-        <w:gridCol w:w="1728"/>
-        <w:gridCol w:w="7848"/>
-      </w:tblGrid>
-      <w:tr>
-        <w:trPr>
-          <w:cantSplit/>
-          <w:tblHeader/>
-        </w:trPr>
-        <w:tc>
-          <w:tcPr>
-            <w:tcW w:w="1728" w:type="dxa"/>
-            <w:tcBorders>
-              <w:top w:val="single" w:sz="4" w:space="0" w:color="auto"/>
-              <w:left w:val="single" w:sz="4" w:space="0" w:color="auto"/>
-              <w:bottom w:val="single" w:sz="4" w:space="0" w:color="auto"/>
-              <w:right w:val="single" w:sz="4" w:space="0" w:color="auto"/>
-            </w:tcBorders>
-            <w:shd w:val="clear" w:color="auto" w:fill="D9D9D9"/>
-          </w:tcPr>
-          <w:p>
-            <w:pPr>
-              <w:pStyle w:val="BodyText2"/>
-              <w:jc w:val="left"/>
-              <w:rPr>
-                <w:rFonts w:ascii="Arial" w:hAnsi="Arial"/>
-                <w:b/>
-                <w:i w:val="0"/>
-                <w:sz w:val="18"/>
-                <w:szCs w:val="18"/>
-              </w:rPr>
-            </w:pPr>
-            <w:r>
-              <w:rPr>
-                <w:rFonts w:ascii="Arial" w:hAnsi="Arial"/>
-                <w:b/>
-                <w:i w:val="0"/>
-                <w:sz w:val="18"/>
-                <w:szCs w:val="18"/>
-              </w:rPr>
-              <w:t xml:space="preserve">Requirement ID </w:t>
-            </w:r>
-          </w:p>
-        </w:tc>
-        <w:tc>
-          <w:tcPr>
-            <w:tcW w:w="7848" w:type="dxa"/>
-            <w:tcBorders>
-              <w:top w:val="single" w:sz="4" w:space="0" w:color="auto"/>
-              <w:left w:val="single" w:sz="4" w:space="0" w:color="auto"/>
-              <w:bottom w:val="single" w:sz="4" w:space="0" w:color="auto"/>
-              <w:right w:val="single" w:sz="4" w:space="0" w:color="auto"/>
-            </w:tcBorders>
-            <w:shd w:val="clear" w:color="auto" w:fill="D9D9D9"/>
-          </w:tcPr>
-          <w:p>
-            <w:pPr>
-              <w:pStyle w:val="BodyText2"/>
-              <w:jc w:val="left"/>
-              <w:rPr>
-                <w:rFonts w:ascii="Arial" w:hAnsi="Arial"/>
-                <w:b/>
-                <w:i w:val="0"/>
-                <w:sz w:val="18"/>
-                <w:szCs w:val="18"/>
-              </w:rPr>
-            </w:pPr>
-            <w:r>
-              <w:rPr>
-                <w:rFonts w:ascii="Arial" w:hAnsi="Arial"/>
-                <w:b/>
-                <w:i w:val="0"/>
-                <w:sz w:val="18"/>
-                <w:szCs w:val="18"/>
-              </w:rPr>
-              <w:t>Requirement Description</w:t>
-            </w:r>
-          </w:p>
-        </w:tc>
-      </w:tr>
-      <w:tr>
-        <w:trPr>
-          <w:cantSplit/>
-        </w:trPr>
-        <w:tc>
-          <w:tcPr>
-            <w:tcW w:w="1728" w:type="dxa"/>
-            <w:tcBorders>
-              <w:top w:val="single" w:sz="4" w:space="0" w:color="auto"/>
-              <w:left w:val="single" w:sz="4" w:space="0" w:color="auto"/>
-              <w:bottom w:val="single" w:sz="4" w:space="0" w:color="auto"/>
-              <w:right w:val="single" w:sz="4" w:space="0" w:color="auto"/>
-            </w:tcBorders>
-          </w:tcPr>
-          <w:p>
-            <w:pPr>
-              <w:pStyle w:val="TableText"/>
-            </w:pPr>
-          </w:p>
-        </w:tc>
-        <w:tc>
-          <w:tcPr>
-            <w:tcW w:w="7848" w:type="dxa"/>
-            <w:tcBorders>
-              <w:top w:val="single" w:sz="4" w:space="0" w:color="auto"/>
-              <w:left w:val="single" w:sz="4" w:space="0" w:color="auto"/>
-              <w:bottom w:val="single" w:sz="4" w:space="0" w:color="auto"/>
-              <w:right w:val="single" w:sz="4" w:space="0" w:color="auto"/>
-            </w:tcBorders>
-          </w:tcPr>
-          <w:p>
-            <w:pPr>
-              <w:pStyle w:val="TableText"/>
-              <w:rPr>
-                <w:sz w:val="22"/>
-                <w:szCs w:val="22"/>
-              </w:rPr>
-            </w:pPr>
-          </w:p>
-        </w:tc>
-      </w:tr>
-      <w:tr>
-        <w:trPr>
-          <w:cantSplit/>
-        </w:trPr>
-        <w:tc>
-          <w:tcPr>
-            <w:tcW w:w="1728" w:type="dxa"/>
-            <w:tcBorders>
-              <w:top w:val="single" w:sz="4" w:space="0" w:color="auto"/>
-              <w:left w:val="single" w:sz="4" w:space="0" w:color="auto"/>
-              <w:bottom w:val="single" w:sz="4" w:space="0" w:color="auto"/>
-              <w:right w:val="single" w:sz="4" w:space="0" w:color="auto"/>
-            </w:tcBorders>
-          </w:tcPr>
-          <w:p>
-            <w:pPr>
-              <w:pStyle w:val="TableText"/>
-            </w:pPr>
-          </w:p>
-        </w:tc>
-        <w:tc>
-          <w:tcPr>
-            <w:tcW w:w="7848" w:type="dxa"/>
-            <w:tcBorders>
-              <w:top w:val="single" w:sz="4" w:space="0" w:color="auto"/>
-              <w:left w:val="single" w:sz="4" w:space="0" w:color="auto"/>
-              <w:bottom w:val="single" w:sz="4" w:space="0" w:color="auto"/>
-              <w:right w:val="single" w:sz="4" w:space="0" w:color="auto"/>
-            </w:tcBorders>
-          </w:tcPr>
-          <w:p>
-            <w:pPr>
-              <w:pStyle w:val="TableText"/>
-            </w:pPr>
-          </w:p>
-        </w:tc>
-      </w:tr>
-      <w:tr>
-        <w:trPr>
-          <w:cantSplit/>
-        </w:trPr>
-        <w:tc>
-          <w:tcPr>
-            <w:tcW w:w="1728" w:type="dxa"/>
-            <w:tcBorders>
-              <w:top w:val="single" w:sz="4" w:space="0" w:color="auto"/>
-              <w:left w:val="single" w:sz="4" w:space="0" w:color="auto"/>
-              <w:bottom w:val="single" w:sz="4" w:space="0" w:color="auto"/>
-              <w:right w:val="single" w:sz="4" w:space="0" w:color="auto"/>
-            </w:tcBorders>
-          </w:tcPr>
-          <w:p>
-            <w:pPr>
-              <w:pStyle w:val="TableText"/>
-            </w:pPr>
-          </w:p>
-        </w:tc>
-        <w:tc>
-          <w:tcPr>
-            <w:tcW w:w="7848" w:type="dxa"/>
-            <w:tcBorders>
-              <w:top w:val="single" w:sz="4" w:space="0" w:color="auto"/>
-              <w:left w:val="single" w:sz="4" w:space="0" w:color="auto"/>
-              <w:bottom w:val="single" w:sz="4" w:space="0" w:color="auto"/>
-              <w:right w:val="single" w:sz="4" w:space="0" w:color="auto"/>
-            </w:tcBorders>
-          </w:tcPr>
-          <w:p>
-            <w:pPr>
-              <w:pStyle w:val="TableText"/>
-            </w:pPr>
-          </w:p>
-        </w:tc>
-      </w:tr>
-    </w:tbl>
-    <w:p>
-      <w:pPr>
-        <w:pStyle w:val="Heading2"/>
-        <w:numPr>
-          <w:ilvl w:val="0"/>
-          <w:numId w:val="0"/>
-        </w:numPr>
-      </w:pPr>
-    </w:p>
-    <w:p>
-      <w:pPr>
-        <w:pStyle w:val="Heading2"/>
-      </w:pPr>
-      <w:bookmarkStart w:id="39" w:name="_Toc200421945"/>
-      <w:r>
-        <w:t xml:space="preserve">Summary of </w:t>
-      </w:r>
-      <w:r>
-        <w:t>caIntegrator2 Imagery Data Requirements</w:t>
-      </w:r>
-      <w:bookmarkEnd w:id="39"/>
-      <w:r>
-        <w:t xml:space="preserve"> </w:t>
-      </w:r>
-      <w:r>
-        <w:fldChar w:fldCharType="begin"/>
-      </w:r>
-      <w:r>
-        <w:instrText xml:space="preserve"> XE "Requirements" </w:instrText>
-      </w:r>
-      <w:r>
-        <w:fldChar w:fldCharType="end"/>
-      </w:r>
-    </w:p>
-    <w:p>
-      <w:pPr>
-        <w:pStyle w:val="BodyText2"/>
-        <w:jc w:val="left"/>
-        <w:rPr>
-          <w:rFonts w:ascii="Arial" w:hAnsi="Arial"/>
-          <w:i w:val="0"/>
-          <w:sz w:val="22"/>
-        </w:rPr>
-      </w:pPr>
-      <w:r>
-        <w:rPr>
-          <w:rFonts w:ascii="Arial" w:hAnsi="Arial"/>
-          <w:i w:val="0"/>
-          <w:sz w:val="22"/>
-        </w:rPr>
-        <w:t xml:space="preserve">This section summarizes the requirements </w:t>
-      </w:r>
-      <w:r>
-        <w:rPr>
-          <w:rFonts w:ascii="Arial" w:hAnsi="Arial"/>
-          <w:i w:val="0"/>
-          <w:sz w:val="22"/>
-        </w:rPr>
-        <w:t>for caIntegrator2 with regard to handling imagery data</w:t>
-      </w:r>
-      <w:r>
-        <w:rPr>
-          <w:rFonts w:ascii="Arial" w:hAnsi="Arial"/>
-          <w:i w:val="0"/>
-          <w:sz w:val="22"/>
-        </w:rPr>
-        <w:t>.</w:t>
-      </w:r>
-    </w:p>
-    <w:p>
-      <w:pPr>
-        <w:pStyle w:val="Caption"/>
-        <w:keepNext/>
-        <w:jc w:val="left"/>
-      </w:pPr>
-      <w:r>
-        <w:lastRenderedPageBreak/>
-        <w:t xml:space="preserve">Table </w:t>
-      </w:r>
-      <w:fldSimple w:instr=" SEQ Table \* ARABIC ">
-        <w:r>
-          <w:rPr>
-            <w:noProof/>
-          </w:rPr>
-          <w:t>7</w:t>
-        </w:r>
-      </w:fldSimple>
-      <w:r>
-        <w:t xml:space="preserve"> - Summary of Detailed Requirements</w:t>
-      </w:r>
-    </w:p>
-    <w:tbl>
-      <w:tblPr>
-        <w:tblW w:w="0" w:type="auto"/>
-        <w:tblBorders>
-          <w:top w:val="single" w:sz="4" w:space="0" w:color="auto"/>
-          <w:left w:val="single" w:sz="4" w:space="0" w:color="auto"/>
-          <w:bottom w:val="single" w:sz="4" w:space="0" w:color="auto"/>
-          <w:right w:val="single" w:sz="4" w:space="0" w:color="auto"/>
-        </w:tblBorders>
-        <w:tblLayout w:type="fixed"/>
-        <w:tblLook w:val="0000"/>
-      </w:tblPr>
-      <w:tblGrid>
-        <w:gridCol w:w="1728"/>
-        <w:gridCol w:w="7848"/>
-      </w:tblGrid>
-      <w:tr>
-        <w:trPr>
-          <w:tblHeader/>
-        </w:trPr>
-        <w:tc>
-          <w:tcPr>
-            <w:tcW w:w="1728" w:type="dxa"/>
-            <w:tcBorders>
-              <w:top w:val="single" w:sz="4" w:space="0" w:color="auto"/>
-              <w:left w:val="single" w:sz="4" w:space="0" w:color="auto"/>
-              <w:bottom w:val="single" w:sz="4" w:space="0" w:color="auto"/>
-              <w:right w:val="single" w:sz="4" w:space="0" w:color="auto"/>
-            </w:tcBorders>
-            <w:shd w:val="clear" w:color="auto" w:fill="D9D9D9"/>
-          </w:tcPr>
-          <w:p>
-            <w:pPr>
-              <w:pStyle w:val="BodyText2"/>
-              <w:jc w:val="left"/>
-              <w:rPr>
-                <w:rFonts w:ascii="Arial" w:hAnsi="Arial"/>
-                <w:b/>
-                <w:i w:val="0"/>
-                <w:sz w:val="18"/>
-                <w:szCs w:val="18"/>
-              </w:rPr>
-            </w:pPr>
-            <w:r>
-              <w:rPr>
-                <w:rFonts w:ascii="Arial" w:hAnsi="Arial"/>
-                <w:b/>
-                <w:i w:val="0"/>
-                <w:sz w:val="18"/>
-                <w:szCs w:val="18"/>
-              </w:rPr>
-              <w:t xml:space="preserve">Requirement ID </w:t>
-            </w:r>
-          </w:p>
-        </w:tc>
-        <w:tc>
-          <w:tcPr>
-            <w:tcW w:w="7848" w:type="dxa"/>
-            <w:tcBorders>
-              <w:top w:val="single" w:sz="4" w:space="0" w:color="auto"/>
-              <w:left w:val="single" w:sz="4" w:space="0" w:color="auto"/>
-              <w:bottom w:val="single" w:sz="4" w:space="0" w:color="auto"/>
-              <w:right w:val="single" w:sz="4" w:space="0" w:color="auto"/>
-            </w:tcBorders>
-            <w:shd w:val="clear" w:color="auto" w:fill="D9D9D9"/>
-          </w:tcPr>
-          <w:p>
-            <w:pPr>
-              <w:pStyle w:val="BodyText2"/>
-              <w:jc w:val="left"/>
-              <w:rPr>
-                <w:rFonts w:ascii="Arial" w:hAnsi="Arial"/>
-                <w:b/>
-                <w:i w:val="0"/>
-                <w:sz w:val="18"/>
-                <w:szCs w:val="18"/>
-              </w:rPr>
-            </w:pPr>
-            <w:r>
-              <w:rPr>
-                <w:rFonts w:ascii="Arial" w:hAnsi="Arial"/>
-                <w:b/>
-                <w:i w:val="0"/>
-                <w:sz w:val="18"/>
-                <w:szCs w:val="18"/>
-              </w:rPr>
-              <w:t>Requirement Description</w:t>
-            </w:r>
-          </w:p>
-        </w:tc>
-      </w:tr>
-      <w:tr>
-        <w:trPr>
-          <w:tblHeader/>
-        </w:trPr>
-        <w:tc>
-          <w:tcPr>
-            <w:tcW w:w="1728" w:type="dxa"/>
-            <w:tcBorders>
-              <w:top w:val="single" w:sz="4" w:space="0" w:color="auto"/>
-              <w:left w:val="single" w:sz="4" w:space="0" w:color="auto"/>
-              <w:bottom w:val="single" w:sz="4" w:space="0" w:color="auto"/>
-              <w:right w:val="single" w:sz="4" w:space="0" w:color="auto"/>
-            </w:tcBorders>
-          </w:tcPr>
-          <w:p>
-            <w:pPr>
-              <w:pStyle w:val="TableText"/>
-            </w:pPr>
-          </w:p>
-        </w:tc>
-        <w:tc>
-          <w:tcPr>
-            <w:tcW w:w="7848" w:type="dxa"/>
-            <w:tcBorders>
-              <w:top w:val="single" w:sz="4" w:space="0" w:color="auto"/>
-              <w:left w:val="single" w:sz="4" w:space="0" w:color="auto"/>
-              <w:bottom w:val="single" w:sz="4" w:space="0" w:color="auto"/>
-              <w:right w:val="single" w:sz="4" w:space="0" w:color="auto"/>
-            </w:tcBorders>
-          </w:tcPr>
-          <w:p>
-            <w:pPr>
-              <w:pStyle w:val="TableText"/>
-            </w:pPr>
-          </w:p>
-        </w:tc>
-      </w:tr>
-      <w:tr>
-        <w:trPr>
-          <w:tblHeader/>
-        </w:trPr>
-        <w:tc>
-          <w:tcPr>
-            <w:tcW w:w="1728" w:type="dxa"/>
-            <w:tcBorders>
-              <w:top w:val="single" w:sz="4" w:space="0" w:color="auto"/>
-              <w:left w:val="single" w:sz="4" w:space="0" w:color="auto"/>
-              <w:bottom w:val="single" w:sz="4" w:space="0" w:color="auto"/>
-              <w:right w:val="single" w:sz="4" w:space="0" w:color="auto"/>
-            </w:tcBorders>
-          </w:tcPr>
-          <w:p>
-            <w:pPr>
-              <w:pStyle w:val="TableText"/>
-            </w:pPr>
-          </w:p>
-        </w:tc>
-        <w:tc>
-          <w:tcPr>
-            <w:tcW w:w="7848" w:type="dxa"/>
-            <w:tcBorders>
-              <w:top w:val="single" w:sz="4" w:space="0" w:color="auto"/>
-              <w:left w:val="single" w:sz="4" w:space="0" w:color="auto"/>
-              <w:bottom w:val="single" w:sz="4" w:space="0" w:color="auto"/>
-              <w:right w:val="single" w:sz="4" w:space="0" w:color="auto"/>
-            </w:tcBorders>
-          </w:tcPr>
-          <w:p>
-            <w:pPr>
-              <w:pStyle w:val="TableText"/>
-            </w:pPr>
-          </w:p>
-        </w:tc>
-      </w:tr>
-      <w:tr>
-        <w:trPr>
-          <w:tblHeader/>
-        </w:trPr>
-        <w:tc>
-          <w:tcPr>
-            <w:tcW w:w="1728" w:type="dxa"/>
-            <w:tcBorders>
-              <w:top w:val="single" w:sz="4" w:space="0" w:color="auto"/>
-              <w:left w:val="single" w:sz="4" w:space="0" w:color="auto"/>
-              <w:bottom w:val="single" w:sz="4" w:space="0" w:color="auto"/>
-              <w:right w:val="single" w:sz="4" w:space="0" w:color="auto"/>
-            </w:tcBorders>
-          </w:tcPr>
-          <w:p>
-            <w:pPr>
-              <w:pStyle w:val="TableText"/>
-            </w:pPr>
-          </w:p>
-        </w:tc>
-        <w:tc>
-          <w:tcPr>
-            <w:tcW w:w="7848" w:type="dxa"/>
-            <w:tcBorders>
-              <w:top w:val="single" w:sz="4" w:space="0" w:color="auto"/>
-              <w:left w:val="single" w:sz="4" w:space="0" w:color="auto"/>
-              <w:bottom w:val="single" w:sz="4" w:space="0" w:color="auto"/>
-              <w:right w:val="single" w:sz="4" w:space="0" w:color="auto"/>
-            </w:tcBorders>
-          </w:tcPr>
-          <w:p>
-            <w:pPr>
-              <w:pStyle w:val="TableText"/>
-            </w:pPr>
-          </w:p>
-        </w:tc>
-      </w:tr>
-    </w:tbl>
-    <w:p>
-      <w:pPr>
-        <w:pStyle w:val="Heading2"/>
-        <w:numPr>
-          <w:ilvl w:val="0"/>
-          <w:numId w:val="0"/>
-        </w:numPr>
-        <w:ind w:left="576" w:hanging="576"/>
-      </w:pPr>
-    </w:p>
-    <w:p>
-      <w:pPr>
-        <w:pStyle w:val="Heading2"/>
-      </w:pPr>
-      <w:bookmarkStart w:id="40" w:name="_Toc200421946"/>
-      <w:r>
-        <w:t xml:space="preserve">Summary of </w:t>
-      </w:r>
-      <w:r>
-        <w:t xml:space="preserve">caIntegrator2 </w:t>
-      </w:r>
-      <w:r>
-        <w:t>Analysis</w:t>
-      </w:r>
-      <w:r>
-        <w:t xml:space="preserve"> Requirements</w:t>
-      </w:r>
-      <w:bookmarkEnd w:id="40"/>
-      <w:r>
-        <w:t xml:space="preserve"> </w:t>
-      </w:r>
-      <w:r>
-        <w:fldChar w:fldCharType="begin"/>
-      </w:r>
-      <w:r>
-        <w:instrText xml:space="preserve"> XE "Requirements" </w:instrText>
-      </w:r>
-      <w:r>
-        <w:fldChar w:fldCharType="end"/>
-      </w:r>
-    </w:p>
-    <w:p>
-      <w:pPr>
-        <w:pStyle w:val="BodyText2"/>
-        <w:jc w:val="left"/>
-        <w:rPr>
-          <w:rFonts w:ascii="Arial" w:hAnsi="Arial"/>
-          <w:i w:val="0"/>
-          <w:sz w:val="22"/>
-        </w:rPr>
-      </w:pPr>
-      <w:r>
-        <w:rPr>
-          <w:rFonts w:ascii="Arial" w:hAnsi="Arial"/>
-          <w:i w:val="0"/>
-          <w:sz w:val="22"/>
-        </w:rPr>
-        <w:t>This section summarizes the requirements for caIntegrator2 with regard to performing analysis on the data.</w:t>
-      </w:r>
-    </w:p>
-    <w:p>
-      <w:pPr>
-        <w:pStyle w:val="Caption"/>
-        <w:keepNext/>
-        <w:jc w:val="left"/>
-      </w:pPr>
-      <w:r>
-        <w:t xml:space="preserve">Table </w:t>
-      </w:r>
-      <w:fldSimple w:instr=" SEQ Table \* ARABIC ">
-        <w:r>
-          <w:rPr>
-            <w:noProof/>
-          </w:rPr>
-          <w:t>8</w:t>
-        </w:r>
-      </w:fldSimple>
-      <w:r>
-        <w:t xml:space="preserve"> - Summary of Detailed Requirements</w:t>
-      </w:r>
-    </w:p>
-    <w:tbl>
-      <w:tblPr>
-        <w:tblW w:w="0" w:type="auto"/>
-        <w:tblBorders>
-          <w:top w:val="single" w:sz="4" w:space="0" w:color="auto"/>
-          <w:left w:val="single" w:sz="4" w:space="0" w:color="auto"/>
-          <w:bottom w:val="single" w:sz="4" w:space="0" w:color="auto"/>
-          <w:right w:val="single" w:sz="4" w:space="0" w:color="auto"/>
-        </w:tblBorders>
-        <w:tblLayout w:type="fixed"/>
-        <w:tblLook w:val="0000"/>
-      </w:tblPr>
-      <w:tblGrid>
-        <w:gridCol w:w="1728"/>
-        <w:gridCol w:w="7848"/>
-      </w:tblGrid>
-      <w:tr>
-        <w:trPr>
-          <w:tblHeader/>
-        </w:trPr>
-        <w:tc>
-          <w:tcPr>
-            <w:tcW w:w="1728" w:type="dxa"/>
-            <w:tcBorders>
-              <w:top w:val="single" w:sz="4" w:space="0" w:color="auto"/>
-              <w:left w:val="single" w:sz="4" w:space="0" w:color="auto"/>
-              <w:bottom w:val="single" w:sz="4" w:space="0" w:color="auto"/>
-              <w:right w:val="single" w:sz="4" w:space="0" w:color="auto"/>
-            </w:tcBorders>
-            <w:shd w:val="clear" w:color="auto" w:fill="D9D9D9"/>
-          </w:tcPr>
-          <w:p>
-            <w:pPr>
-              <w:pStyle w:val="BodyText2"/>
-              <w:jc w:val="left"/>
-              <w:rPr>
-                <w:rFonts w:ascii="Arial" w:hAnsi="Arial"/>
-                <w:b/>
-                <w:i w:val="0"/>
-                <w:sz w:val="18"/>
-                <w:szCs w:val="18"/>
-              </w:rPr>
-            </w:pPr>
-            <w:r>
-              <w:rPr>
-                <w:rFonts w:ascii="Arial" w:hAnsi="Arial"/>
-                <w:b/>
-                <w:i w:val="0"/>
-                <w:sz w:val="18"/>
-                <w:szCs w:val="18"/>
-              </w:rPr>
-              <w:t xml:space="preserve">Requirement ID </w:t>
-            </w:r>
-          </w:p>
-        </w:tc>
-        <w:tc>
-          <w:tcPr>
-            <w:tcW w:w="7848" w:type="dxa"/>
-            <w:tcBorders>
-              <w:top w:val="single" w:sz="4" w:space="0" w:color="auto"/>
-              <w:left w:val="single" w:sz="4" w:space="0" w:color="auto"/>
-              <w:bottom w:val="single" w:sz="4" w:space="0" w:color="auto"/>
-              <w:right w:val="single" w:sz="4" w:space="0" w:color="auto"/>
-            </w:tcBorders>
-            <w:shd w:val="clear" w:color="auto" w:fill="D9D9D9"/>
-          </w:tcPr>
-          <w:p>
-            <w:pPr>
-              <w:pStyle w:val="BodyText2"/>
-              <w:jc w:val="left"/>
-              <w:rPr>
-                <w:rFonts w:ascii="Arial" w:hAnsi="Arial"/>
-                <w:b/>
-                <w:i w:val="0"/>
-                <w:sz w:val="18"/>
-                <w:szCs w:val="18"/>
-              </w:rPr>
-            </w:pPr>
-            <w:r>
-              <w:rPr>
-                <w:rFonts w:ascii="Arial" w:hAnsi="Arial"/>
-                <w:b/>
-                <w:i w:val="0"/>
-                <w:sz w:val="18"/>
-                <w:szCs w:val="18"/>
-              </w:rPr>
-              <w:t>Requirement Description</w:t>
-            </w:r>
-          </w:p>
-        </w:tc>
-      </w:tr>
-      <w:tr>
-        <w:trPr>
-          <w:tblHeader/>
-        </w:trPr>
-        <w:tc>
-          <w:tcPr>
-            <w:tcW w:w="1728" w:type="dxa"/>
-            <w:tcBorders>
-              <w:top w:val="single" w:sz="4" w:space="0" w:color="auto"/>
-              <w:left w:val="single" w:sz="4" w:space="0" w:color="auto"/>
-              <w:bottom w:val="single" w:sz="4" w:space="0" w:color="auto"/>
-              <w:right w:val="single" w:sz="4" w:space="0" w:color="auto"/>
-            </w:tcBorders>
-          </w:tcPr>
-          <w:p>
-            <w:pPr>
-              <w:pStyle w:val="TableText"/>
-            </w:pPr>
-          </w:p>
-        </w:tc>
-        <w:tc>
-          <w:tcPr>
-            <w:tcW w:w="7848" w:type="dxa"/>
-            <w:tcBorders>
-              <w:top w:val="single" w:sz="4" w:space="0" w:color="auto"/>
-              <w:left w:val="single" w:sz="4" w:space="0" w:color="auto"/>
-              <w:bottom w:val="single" w:sz="4" w:space="0" w:color="auto"/>
-              <w:right w:val="single" w:sz="4" w:space="0" w:color="auto"/>
-            </w:tcBorders>
-          </w:tcPr>
-          <w:p>
-            <w:pPr>
-              <w:pStyle w:val="TableText"/>
-            </w:pPr>
-          </w:p>
-        </w:tc>
-      </w:tr>
-      <w:tr>
-        <w:trPr>
-          <w:tblHeader/>
-        </w:trPr>
-        <w:tc>
-          <w:tcPr>
-            <w:tcW w:w="1728" w:type="dxa"/>
-            <w:tcBorders>
-              <w:top w:val="single" w:sz="4" w:space="0" w:color="auto"/>
-              <w:left w:val="single" w:sz="4" w:space="0" w:color="auto"/>
-              <w:bottom w:val="single" w:sz="4" w:space="0" w:color="auto"/>
-              <w:right w:val="single" w:sz="4" w:space="0" w:color="auto"/>
-            </w:tcBorders>
-          </w:tcPr>
-          <w:p>
-            <w:pPr>
-              <w:pStyle w:val="TableText"/>
-            </w:pPr>
-          </w:p>
-        </w:tc>
-        <w:tc>
-          <w:tcPr>
-            <w:tcW w:w="7848" w:type="dxa"/>
-            <w:tcBorders>
-              <w:top w:val="single" w:sz="4" w:space="0" w:color="auto"/>
-              <w:left w:val="single" w:sz="4" w:space="0" w:color="auto"/>
-              <w:bottom w:val="single" w:sz="4" w:space="0" w:color="auto"/>
-              <w:right w:val="single" w:sz="4" w:space="0" w:color="auto"/>
-            </w:tcBorders>
-          </w:tcPr>
-          <w:p>
-            <w:pPr>
-              <w:pStyle w:val="TableText"/>
-            </w:pPr>
-          </w:p>
-        </w:tc>
-      </w:tr>
-      <w:tr>
-        <w:trPr>
-          <w:tblHeader/>
-        </w:trPr>
-        <w:tc>
-          <w:tcPr>
-            <w:tcW w:w="1728" w:type="dxa"/>
-            <w:tcBorders>
-              <w:top w:val="single" w:sz="4" w:space="0" w:color="auto"/>
-              <w:left w:val="single" w:sz="4" w:space="0" w:color="auto"/>
-              <w:bottom w:val="single" w:sz="4" w:space="0" w:color="auto"/>
-              <w:right w:val="single" w:sz="4" w:space="0" w:color="auto"/>
-            </w:tcBorders>
-          </w:tcPr>
-          <w:p>
-            <w:pPr>
-              <w:pStyle w:val="TableText"/>
-            </w:pPr>
-          </w:p>
-        </w:tc>
-        <w:tc>
-          <w:tcPr>
-            <w:tcW w:w="7848" w:type="dxa"/>
-            <w:tcBorders>
-              <w:top w:val="single" w:sz="4" w:space="0" w:color="auto"/>
-              <w:left w:val="single" w:sz="4" w:space="0" w:color="auto"/>
-              <w:bottom w:val="single" w:sz="4" w:space="0" w:color="auto"/>
-              <w:right w:val="single" w:sz="4" w:space="0" w:color="auto"/>
-            </w:tcBorders>
-          </w:tcPr>
-          <w:p>
-            <w:pPr>
-              <w:pStyle w:val="TableText"/>
-            </w:pPr>
-          </w:p>
-        </w:tc>
-      </w:tr>
-    </w:tbl>
-    <w:p>
-      <w:pPr>
-        <w:pStyle w:val="Heading2"/>
-        <w:numPr>
-          <w:ilvl w:val="0"/>
-          <w:numId w:val="0"/>
-        </w:numPr>
-      </w:pPr>
-    </w:p>
-    <w:p>
-      <w:pPr>
-        <w:pStyle w:val="Heading2"/>
-      </w:pPr>
-      <w:bookmarkStart w:id="41" w:name="_Toc200421947"/>
-      <w:r>
-        <w:t xml:space="preserve">Summary of </w:t>
-      </w:r>
-      <w:r>
-        <w:t xml:space="preserve">caIntegrator2 </w:t>
-      </w:r>
-      <w:r>
-        <w:t>User Workspace</w:t>
-      </w:r>
-      <w:r>
-        <w:t xml:space="preserve"> Requirements</w:t>
-      </w:r>
-      <w:bookmarkEnd w:id="41"/>
-      <w:r>
-        <w:t xml:space="preserve"> </w:t>
-      </w:r>
-      <w:r>
-        <w:fldChar w:fldCharType="begin"/>
-      </w:r>
-      <w:r>
-        <w:instrText xml:space="preserve"> XE "Requirements" </w:instrText>
-      </w:r>
-      <w:r>
-        <w:fldChar w:fldCharType="end"/>
-      </w:r>
-    </w:p>
-    <w:p>
-      <w:pPr>
-        <w:pStyle w:val="BodyText2"/>
-        <w:jc w:val="left"/>
-        <w:rPr>
-          <w:rFonts w:ascii="Arial" w:hAnsi="Arial"/>
-          <w:i w:val="0"/>
-          <w:sz w:val="22"/>
-        </w:rPr>
-      </w:pPr>
-      <w:r>
-        <w:rPr>
-          <w:rFonts w:ascii="Arial" w:hAnsi="Arial"/>
-          <w:i w:val="0"/>
-          <w:sz w:val="22"/>
-        </w:rPr>
-        <w:t>This section summarizes the requirements for caIntegrator2 with regard to providing a user workspace.</w:t>
-      </w:r>
-    </w:p>
-    <w:p>
-      <w:pPr>
-        <w:pStyle w:val="Caption"/>
-        <w:keepNext/>
-        <w:jc w:val="left"/>
-      </w:pPr>
-      <w:r>
-        <w:t xml:space="preserve">Table </w:t>
-      </w:r>
-      <w:fldSimple w:instr=" SEQ Table \* ARABIC ">
-        <w:r>
-          <w:rPr>
-            <w:noProof/>
-          </w:rPr>
-          <w:t>9</w:t>
-        </w:r>
-      </w:fldSimple>
-      <w:r>
-        <w:t xml:space="preserve"> - Summary of Detailed Requirements</w:t>
-      </w:r>
-    </w:p>
-    <w:tbl>
-      <w:tblPr>
-        <w:tblW w:w="0" w:type="auto"/>
-        <w:tblBorders>
-          <w:top w:val="single" w:sz="4" w:space="0" w:color="auto"/>
-          <w:left w:val="single" w:sz="4" w:space="0" w:color="auto"/>
-          <w:bottom w:val="single" w:sz="4" w:space="0" w:color="auto"/>
-          <w:right w:val="single" w:sz="4" w:space="0" w:color="auto"/>
-        </w:tblBorders>
-        <w:tblLayout w:type="fixed"/>
-        <w:tblLook w:val="0000"/>
-      </w:tblPr>
-      <w:tblGrid>
-        <w:gridCol w:w="1728"/>
-        <w:gridCol w:w="7848"/>
-      </w:tblGrid>
-      <w:tr>
-        <w:trPr>
-          <w:tblHeader/>
-        </w:trPr>
-        <w:tc>
-          <w:tcPr>
-            <w:tcW w:w="1728" w:type="dxa"/>
-            <w:tcBorders>
-              <w:top w:val="single" w:sz="4" w:space="0" w:color="auto"/>
-              <w:left w:val="single" w:sz="4" w:space="0" w:color="auto"/>
-              <w:bottom w:val="single" w:sz="4" w:space="0" w:color="auto"/>
-              <w:right w:val="single" w:sz="4" w:space="0" w:color="auto"/>
-            </w:tcBorders>
-            <w:shd w:val="clear" w:color="auto" w:fill="D9D9D9"/>
-          </w:tcPr>
-          <w:p>
-            <w:pPr>
-              <w:pStyle w:val="BodyText2"/>
-              <w:jc w:val="left"/>
-              <w:rPr>
-                <w:rFonts w:ascii="Arial" w:hAnsi="Arial"/>
-                <w:b/>
-                <w:i w:val="0"/>
-                <w:sz w:val="18"/>
-                <w:szCs w:val="18"/>
-              </w:rPr>
-            </w:pPr>
-            <w:r>
-              <w:rPr>
-                <w:rFonts w:ascii="Arial" w:hAnsi="Arial"/>
-                <w:b/>
-                <w:i w:val="0"/>
-                <w:sz w:val="18"/>
-                <w:szCs w:val="18"/>
-              </w:rPr>
-              <w:t xml:space="preserve">Requirement ID </w:t>
-            </w:r>
-          </w:p>
-        </w:tc>
-        <w:tc>
-          <w:tcPr>
-            <w:tcW w:w="7848" w:type="dxa"/>
-            <w:tcBorders>
-              <w:top w:val="single" w:sz="4" w:space="0" w:color="auto"/>
-              <w:left w:val="single" w:sz="4" w:space="0" w:color="auto"/>
-              <w:bottom w:val="single" w:sz="4" w:space="0" w:color="auto"/>
-              <w:right w:val="single" w:sz="4" w:space="0" w:color="auto"/>
-            </w:tcBorders>
-            <w:shd w:val="clear" w:color="auto" w:fill="D9D9D9"/>
-          </w:tcPr>
-          <w:p>
-            <w:pPr>
-              <w:pStyle w:val="BodyText2"/>
-              <w:jc w:val="left"/>
-              <w:rPr>
-                <w:rFonts w:ascii="Arial" w:hAnsi="Arial"/>
-                <w:b/>
-                <w:i w:val="0"/>
-                <w:sz w:val="18"/>
-                <w:szCs w:val="18"/>
-              </w:rPr>
-            </w:pPr>
-            <w:r>
-              <w:rPr>
-                <w:rFonts w:ascii="Arial" w:hAnsi="Arial"/>
-                <w:b/>
-                <w:i w:val="0"/>
-                <w:sz w:val="18"/>
-                <w:szCs w:val="18"/>
-              </w:rPr>
-              <w:t>Requirement Description</w:t>
-            </w:r>
-          </w:p>
-        </w:tc>
-      </w:tr>
-      <w:tr>
-        <w:trPr>
-          <w:tblHeader/>
-        </w:trPr>
-        <w:tc>
-          <w:tcPr>
-            <w:tcW w:w="1728" w:type="dxa"/>
-            <w:tcBorders>
-              <w:top w:val="single" w:sz="4" w:space="0" w:color="auto"/>
-              <w:left w:val="single" w:sz="4" w:space="0" w:color="auto"/>
-              <w:bottom w:val="single" w:sz="4" w:space="0" w:color="auto"/>
-              <w:right w:val="single" w:sz="4" w:space="0" w:color="auto"/>
-            </w:tcBorders>
-          </w:tcPr>
-          <w:p>
-            <w:pPr>
-              <w:pStyle w:val="TableText"/>
-            </w:pPr>
-          </w:p>
-        </w:tc>
-        <w:tc>
-          <w:tcPr>
-            <w:tcW w:w="7848" w:type="dxa"/>
-            <w:tcBorders>
-              <w:top w:val="single" w:sz="4" w:space="0" w:color="auto"/>
-              <w:left w:val="single" w:sz="4" w:space="0" w:color="auto"/>
-              <w:bottom w:val="single" w:sz="4" w:space="0" w:color="auto"/>
-              <w:right w:val="single" w:sz="4" w:space="0" w:color="auto"/>
-            </w:tcBorders>
-          </w:tcPr>
-          <w:p>
-            <w:pPr>
-              <w:pStyle w:val="TableText"/>
-            </w:pPr>
-          </w:p>
-        </w:tc>
-      </w:tr>
-      <w:tr>
-        <w:trPr>
-          <w:tblHeader/>
-        </w:trPr>
-        <w:tc>
-          <w:tcPr>
-            <w:tcW w:w="1728" w:type="dxa"/>
-            <w:tcBorders>
-              <w:top w:val="single" w:sz="4" w:space="0" w:color="auto"/>
-              <w:left w:val="single" w:sz="4" w:space="0" w:color="auto"/>
-              <w:bottom w:val="single" w:sz="4" w:space="0" w:color="auto"/>
-              <w:right w:val="single" w:sz="4" w:space="0" w:color="auto"/>
-            </w:tcBorders>
-          </w:tcPr>
-          <w:p>
-            <w:pPr>
-              <w:pStyle w:val="TableText"/>
-            </w:pPr>
-          </w:p>
-        </w:tc>
-        <w:tc>
-          <w:tcPr>
-            <w:tcW w:w="7848" w:type="dxa"/>
-            <w:tcBorders>
-              <w:top w:val="single" w:sz="4" w:space="0" w:color="auto"/>
-              <w:left w:val="single" w:sz="4" w:space="0" w:color="auto"/>
-              <w:bottom w:val="single" w:sz="4" w:space="0" w:color="auto"/>
-              <w:right w:val="single" w:sz="4" w:space="0" w:color="auto"/>
-            </w:tcBorders>
-          </w:tcPr>
-          <w:p>
-            <w:pPr>
-              <w:pStyle w:val="TableText"/>
-            </w:pPr>
-          </w:p>
-        </w:tc>
-      </w:tr>
-      <w:tr>
-        <w:trPr>
-          <w:tblHeader/>
-        </w:trPr>
-        <w:tc>
-          <w:tcPr>
-            <w:tcW w:w="1728" w:type="dxa"/>
-            <w:tcBorders>
-              <w:top w:val="single" w:sz="4" w:space="0" w:color="auto"/>
-              <w:left w:val="single" w:sz="4" w:space="0" w:color="auto"/>
-              <w:bottom w:val="single" w:sz="4" w:space="0" w:color="auto"/>
-              <w:right w:val="single" w:sz="4" w:space="0" w:color="auto"/>
-            </w:tcBorders>
-          </w:tcPr>
-          <w:p>
-            <w:pPr>
-              <w:pStyle w:val="TableText"/>
-            </w:pPr>
-          </w:p>
-        </w:tc>
-        <w:tc>
-          <w:tcPr>
-            <w:tcW w:w="7848" w:type="dxa"/>
-            <w:tcBorders>
-              <w:top w:val="single" w:sz="4" w:space="0" w:color="auto"/>
-              <w:left w:val="single" w:sz="4" w:space="0" w:color="auto"/>
-              <w:bottom w:val="single" w:sz="4" w:space="0" w:color="auto"/>
-              <w:right w:val="single" w:sz="4" w:space="0" w:color="auto"/>
-            </w:tcBorders>
-          </w:tcPr>
-          <w:p>
-            <w:pPr>
-              <w:pStyle w:val="TableText"/>
-            </w:pPr>
-          </w:p>
-        </w:tc>
-      </w:tr>
-    </w:tbl>
-    <w:p>
-      <w:pPr>
-        <w:pStyle w:val="Heading1"/>
-        <w:jc w:val="left"/>
-      </w:pPr>
-      <w:r>
-        <w:br w:type="page"/>
-      </w:r>
-      <w:bookmarkStart w:id="42" w:name="_Ref188775948"/>
-      <w:bookmarkStart w:id="43" w:name="_Toc200421948"/>
-      <w:r>
-        <w:lastRenderedPageBreak/>
-        <w:t>Architecture</w:t>
-      </w:r>
-      <w:bookmarkEnd w:id="42"/>
-      <w:bookmarkEnd w:id="43"/>
-      <w:r>
-        <w:fldChar w:fldCharType="begin"/>
-      </w:r>
-      <w:r>
-        <w:instrText xml:space="preserve"> XE "Architecture" </w:instrText>
-      </w:r>
-      <w:r>
-        <w:fldChar w:fldCharType="end"/>
-      </w:r>
-    </w:p>
-    <w:p>
-      <w:pPr>
-        <w:pStyle w:val="Heading2"/>
-      </w:pPr>
-      <w:bookmarkStart w:id="44" w:name="_Toc200421949"/>
-      <w:r>
-        <w:t>Chapter Organization and Content</w:t>
-      </w:r>
-      <w:bookmarkEnd w:id="44"/>
-    </w:p>
-    <w:p>
-      <w:pPr>
-        <w:pStyle w:val="BodyText2"/>
-        <w:jc w:val="left"/>
-        <w:rPr>
-          <w:rFonts w:ascii="Arial" w:hAnsi="Arial"/>
-          <w:i w:val="0"/>
-          <w:sz w:val="22"/>
-        </w:rPr>
-      </w:pPr>
-      <w:r>
-        <w:rPr>
-          <w:rFonts w:ascii="Arial" w:hAnsi="Arial"/>
-          <w:i w:val="0"/>
-          <w:sz w:val="22"/>
-        </w:rPr>
-        <w:t xml:space="preserve">Topics in this chapter include: </w:t>
-      </w:r>
-    </w:p>
-    <w:p>
-      <w:pPr>
-        <w:pStyle w:val="BodyText2"/>
-        <w:numPr>
-          <w:ilvl w:val="0"/>
-          <w:numId w:val="7"/>
-        </w:numPr>
-        <w:jc w:val="left"/>
-        <w:rPr>
-          <w:rFonts w:ascii="Arial" w:hAnsi="Arial"/>
-          <w:i w:val="0"/>
-          <w:sz w:val="22"/>
-        </w:rPr>
-      </w:pPr>
-      <w:r>
-        <w:rPr>
-          <w:rFonts w:ascii="Arial" w:hAnsi="Arial"/>
-          <w:i w:val="0"/>
-          <w:sz w:val="22"/>
-        </w:rPr>
-        <w:t>System Architecture Overview</w:t>
-      </w:r>
-    </w:p>
-    <w:p>
-      <w:pPr>
-        <w:pStyle w:val="BodyText2"/>
-        <w:numPr>
-          <w:ilvl w:val="0"/>
-          <w:numId w:val="7"/>
-        </w:numPr>
-        <w:jc w:val="left"/>
-        <w:rPr>
-          <w:rFonts w:ascii="Arial" w:hAnsi="Arial"/>
-          <w:i w:val="0"/>
-          <w:sz w:val="22"/>
-        </w:rPr>
-      </w:pPr>
-      <w:r>
-        <w:rPr>
-          <w:rFonts w:ascii="Arial" w:hAnsi="Arial"/>
-          <w:i w:val="0"/>
-          <w:sz w:val="22"/>
-        </w:rPr>
-        <w:t xml:space="preserve">Architectural Design </w:t>
-      </w:r>
-    </w:p>
-    <w:p>
-      <w:pPr>
-        <w:pStyle w:val="Heading2"/>
-      </w:pPr>
-      <w:bookmarkStart w:id="45" w:name="_Toc200421950"/>
-      <w:r>
-        <w:t>System Architecture</w:t>
-      </w:r>
-      <w:r>
-        <w:fldChar w:fldCharType="begin"/>
-      </w:r>
-      <w:r>
-        <w:instrText xml:space="preserve"> XE "Architecture" </w:instrText>
-      </w:r>
-      <w:r>
-        <w:fldChar w:fldCharType="end"/>
-      </w:r>
       <w:r>
         <w:t xml:space="preserve"> Overview</w:t>
       </w:r>
-      <w:bookmarkEnd w:id="45"/>
+      <w:bookmarkEnd w:id="35"/>
     </w:p>
     <w:p>
       <w:pPr>
@@ -10370,13 +8425,13 @@
       <w:pPr>
         <w:pStyle w:val="Heading2"/>
       </w:pPr>
-      <w:bookmarkStart w:id="46" w:name="_Ref187731712"/>
-      <w:bookmarkStart w:id="47" w:name="_Toc200421951"/>
+      <w:bookmarkStart w:id="36" w:name="_Ref187731712"/>
+      <w:bookmarkStart w:id="37" w:name="_Toc200421951"/>
       <w:r>
         <w:t>Architectural Design</w:t>
       </w:r>
-      <w:bookmarkEnd w:id="46"/>
-      <w:bookmarkEnd w:id="47"/>
+      <w:bookmarkEnd w:id="36"/>
+      <w:bookmarkEnd w:id="37"/>
     </w:p>
     <w:p>
       <w:pPr>
@@ -10490,14 +8545,12 @@
         <w:jc w:val="center"/>
       </w:pPr>
       <w:r>
-        <w:rPr>
-          <w:noProof/>
-        </w:rPr>
+        <w:lastRenderedPageBreak/>
         <w:drawing>
           <wp:inline distT="0" distB="0" distL="0" distR="0">
-            <wp:extent cx="6721952" cy="5589917"/>
-            <wp:effectExtent l="19050" t="0" r="2698" b="0"/>
-            <wp:docPr id="14" name="Picture 3"/>
+            <wp:extent cx="6311251" cy="6063464"/>
+            <wp:effectExtent l="19050" t="0" r="0" b="0"/>
+            <wp:docPr id="7" name="Picture 2"/>
             <wp:cNvGraphicFramePr>
               <a:graphicFrameLocks xmlns:a="http://schemas.openxmlformats.org/drawingml/2006/main" noChangeAspect="1"/>
             </wp:cNvGraphicFramePr>
@@ -10505,7 +8558,7 @@
               <a:graphicData uri="http://schemas.openxmlformats.org/drawingml/2006/picture">
                 <pic:pic xmlns:pic="http://schemas.openxmlformats.org/drawingml/2006/picture">
                   <pic:nvPicPr>
-                    <pic:cNvPr id="0" name="Picture 3"/>
+                    <pic:cNvPr id="0" name="Picture 2"/>
                     <pic:cNvPicPr>
                       <a:picLocks noChangeAspect="1" noChangeArrowheads="1"/>
                     </pic:cNvPicPr>
@@ -10520,7 +8573,7 @@
                   <pic:spPr bwMode="auto">
                     <a:xfrm>
                       <a:off x="0" y="0"/>
-                      <a:ext cx="6721952" cy="5589917"/>
+                      <a:ext cx="6311251" cy="6063464"/>
                     </a:xfrm>
                     <a:prstGeom prst="rect">
                       <a:avLst/>
@@ -10681,7 +8734,7 @@
           <w:rPr>
             <w:noProof/>
           </w:rPr>
-          <w:t>10</w:t>
+          <w:t>4</w:t>
         </w:r>
       </w:fldSimple>
       <w:r>
@@ -10985,7 +9038,7 @@
               <w:pStyle w:val="TableText"/>
             </w:pPr>
             <w:r>
-              <w:t>User Workspace Service</w:t>
+              <w:t>Workspace Service</w:t>
             </w:r>
           </w:p>
         </w:tc>
@@ -11004,7 +9057,10 @@
               <w:pStyle w:val="TableText"/>
             </w:pPr>
             <w:r>
-              <w:t>The User Workspace service will allow the user to setup a list of studies, and queries that they want to save and reuse.</w:t>
+              <w:t xml:space="preserve">The </w:t>
+            </w:r>
+            <w:r>
+              <w:t>Workspace service will allow the user to setup a list of studies, and queries that they want to save and reuse.</w:t>
             </w:r>
           </w:p>
         </w:tc>
@@ -11041,7 +9097,7 @@
               <w:pStyle w:val="TableText"/>
             </w:pPr>
             <w:r>
-              <w:t>Analysis Data Service</w:t>
+              <w:t>Analysis Management Service</w:t>
             </w:r>
           </w:p>
         </w:tc>
@@ -11060,7 +9116,7 @@
               <w:pStyle w:val="TableText"/>
             </w:pPr>
             <w:r>
-              <w:t>??????</w:t>
+              <w:t>The Analysis Management Service will package the data to be analyzed and manage the handing off to the analysis server and then manage the retrieval of the analysis for display to the user.</w:t>
             </w:r>
           </w:p>
         </w:tc>
@@ -11097,7 +9153,7 @@
               <w:pStyle w:val="TableText"/>
             </w:pPr>
             <w:r>
-              <w:t>Analysis Management Service</w:t>
+              <w:t>Browse Data Service</w:t>
             </w:r>
           </w:p>
         </w:tc>
@@ -11116,7 +9172,7 @@
               <w:pStyle w:val="TableText"/>
             </w:pPr>
             <w:r>
-              <w:t>The Analysis Management Service will package the data to be analyzed and manage the handing off to the analysis server and then manage the retrieval of the analysis for display to the user.</w:t>
+              <w:t>The Browse Data Service will allow the user to do a quick data browse for all data on a study. This will be a high level view and allow them to drill down to more detail if desired.</w:t>
             </w:r>
           </w:p>
         </w:tc>
@@ -11153,7 +9209,7 @@
               <w:pStyle w:val="TableText"/>
             </w:pPr>
             <w:r>
-              <w:t>Browse Data Service</w:t>
+              <w:t>Query Management Service</w:t>
             </w:r>
           </w:p>
         </w:tc>
@@ -11172,7 +9228,10 @@
               <w:pStyle w:val="TableText"/>
             </w:pPr>
             <w:r>
-              <w:t>The Browse Data Service will allow the user to do a quick data browse for all data on a study. This will be a high level view and allow them to drill down to more detail if desired.</w:t>
+              <w:t xml:space="preserve">The Query Management Service </w:t>
+            </w:r>
+            <w:r>
+              <w:t>will allow users to construct queries for all data types and store these queries for later reuse</w:t>
             </w:r>
           </w:p>
         </w:tc>
@@ -11209,7 +9268,7 @@
               <w:pStyle w:val="TableText"/>
             </w:pPr>
             <w:r>
-              <w:t>Query Management Service</w:t>
+              <w:t>Array Data Service</w:t>
             </w:r>
           </w:p>
         </w:tc>
@@ -11228,10 +9287,7 @@
               <w:pStyle w:val="TableText"/>
             </w:pPr>
             <w:r>
-              <w:t xml:space="preserve">The Query Management Service </w:t>
-            </w:r>
-            <w:r>
-              <w:t>will allow users to construct queries for all data types and store these queries for later reuse</w:t>
+              <w:t>The Array Data Service will manage the acquisition and storage of all array data from the caArray grid service.</w:t>
             </w:r>
           </w:p>
         </w:tc>
@@ -11268,7 +9324,7 @@
               <w:pStyle w:val="TableText"/>
             </w:pPr>
             <w:r>
-              <w:t>Query Data Service</w:t>
+              <w:t>Image Data Service</w:t>
             </w:r>
           </w:p>
         </w:tc>
@@ -11287,7 +9343,7 @@
               <w:pStyle w:val="TableText"/>
             </w:pPr>
             <w:r>
-              <w:t>??????</w:t>
+              <w:t>The Image Data Service will manage the acquisition and storage of all image data from the NCIA grid service</w:t>
             </w:r>
           </w:p>
         </w:tc>
@@ -11324,7 +9380,7 @@
               <w:pStyle w:val="TableText"/>
             </w:pPr>
             <w:r>
-              <w:t>Array Data Service</w:t>
+              <w:t>List Management Service</w:t>
             </w:r>
           </w:p>
         </w:tc>
@@ -11343,7 +9399,7 @@
               <w:pStyle w:val="TableText"/>
             </w:pPr>
             <w:r>
-              <w:t>The Array Data Service will manage the acquisition and storage of all array data from the caArray grid service.</w:t>
+              <w:t>The List Management Service will allow users to save and manage lists of subjects on a study that meet a specified filter criteria.</w:t>
             </w:r>
           </w:p>
         </w:tc>
@@ -11380,7 +9436,7 @@
               <w:pStyle w:val="TableText"/>
             </w:pPr>
             <w:r>
-              <w:t>List Management Service</w:t>
+              <w:t>caIntegrator2 DAO</w:t>
             </w:r>
           </w:p>
         </w:tc>
@@ -11399,7 +9455,7 @@
               <w:pStyle w:val="TableText"/>
             </w:pPr>
             <w:r>
-              <w:t>??????</w:t>
+              <w:t>The caIntegrator2 DAO will handle using the caCORE generated APIs for retrieval of data and will also provide the insert methods to create and update data in the database.</w:t>
             </w:r>
           </w:p>
         </w:tc>
@@ -11436,7 +9492,7 @@
               <w:pStyle w:val="TableText"/>
             </w:pPr>
             <w:r>
-              <w:t>caIntegrator2 DAO</w:t>
+              <w:t>caArray Façade</w:t>
             </w:r>
           </w:p>
         </w:tc>
@@ -11455,7 +9511,7 @@
               <w:pStyle w:val="TableText"/>
             </w:pPr>
             <w:r>
-              <w:t>The caIntegrator2 DAO will handle using the caCORE generated APIs for retrieval of data and will also provide the insert methods to create and update data in the database.</w:t>
+              <w:t>The caArray Façade is strictly an interface for accessing the caArray grid service and is used by the Array Data Service for querying and retrieving data from caArray.</w:t>
             </w:r>
           </w:p>
         </w:tc>
@@ -11492,7 +9548,7 @@
               <w:pStyle w:val="TableText"/>
             </w:pPr>
             <w:r>
-              <w:t>caArray Façade</w:t>
+              <w:t>NCIA Façade</w:t>
             </w:r>
           </w:p>
         </w:tc>
@@ -11511,7 +9567,7 @@
               <w:pStyle w:val="TableText"/>
             </w:pPr>
             <w:r>
-              <w:t>The caArray Façade is strictly an interface for accessing the caArray grid service and is used by the Array Data Service for querying and retrieving data from caArray.</w:t>
+              <w:t>The NCIA Façade is strictly an interface for accessing the NCIA grid service and is used by the Image Data Service for querying and retrieving data from NCIA.</w:t>
             </w:r>
           </w:p>
         </w:tc>
@@ -11548,7 +9604,7 @@
               <w:pStyle w:val="TableText"/>
             </w:pPr>
             <w:r>
-              <w:t>NCIA Façade</w:t>
+              <w:t>caDSR Facade</w:t>
             </w:r>
           </w:p>
         </w:tc>
@@ -11567,7 +9623,7 @@
               <w:pStyle w:val="TableText"/>
             </w:pPr>
             <w:r>
-              <w:t>The NCIA Façade is strictly an interface for accessing the NCIA grid service and is used by the Image Data Service for querying and retrieving data from NCIA.</w:t>
+              <w:t>The caDSR Façade is strictly an interface for querying the caDSR repository to search for Data Elements that match the annotations the user is using for clinical, image, or genomic annotations. This is used by the Study Management Service when a new study is created or additional annotations are added to a study.</w:t>
             </w:r>
           </w:p>
         </w:tc>
@@ -11588,62 +9644,6 @@
           </w:p>
         </w:tc>
       </w:tr>
-      <w:tr>
-        <w:tc>
-          <w:tcPr>
-            <w:tcW w:w="1998" w:type="dxa"/>
-            <w:tcBorders>
-              <w:top w:val="single" w:sz="4" w:space="0" w:color="auto"/>
-              <w:left w:val="single" w:sz="4" w:space="0" w:color="auto"/>
-              <w:bottom w:val="single" w:sz="4" w:space="0" w:color="auto"/>
-              <w:right w:val="single" w:sz="4" w:space="0" w:color="auto"/>
-            </w:tcBorders>
-          </w:tcPr>
-          <w:p>
-            <w:pPr>
-              <w:pStyle w:val="TableText"/>
-            </w:pPr>
-            <w:r>
-              <w:t>caDSR Facade</w:t>
-            </w:r>
-          </w:p>
-        </w:tc>
-        <w:tc>
-          <w:tcPr>
-            <w:tcW w:w="5310" w:type="dxa"/>
-            <w:tcBorders>
-              <w:top w:val="single" w:sz="4" w:space="0" w:color="auto"/>
-              <w:left w:val="single" w:sz="4" w:space="0" w:color="auto"/>
-              <w:bottom w:val="single" w:sz="4" w:space="0" w:color="auto"/>
-              <w:right w:val="single" w:sz="4" w:space="0" w:color="auto"/>
-            </w:tcBorders>
-          </w:tcPr>
-          <w:p>
-            <w:pPr>
-              <w:pStyle w:val="TableText"/>
-            </w:pPr>
-            <w:r>
-              <w:t>The caDSR Façade is strictly an interface for querying the caDSR repository to search for Data Elements that match the annotations the user is using for clinical, image, or genomic annotations. This is used by the Study Management Service when a new study is created or additional annotations are added to a study.</w:t>
-            </w:r>
-          </w:p>
-        </w:tc>
-        <w:tc>
-          <w:tcPr>
-            <w:tcW w:w="1800" w:type="dxa"/>
-            <w:tcBorders>
-              <w:top w:val="single" w:sz="4" w:space="0" w:color="auto"/>
-              <w:left w:val="single" w:sz="4" w:space="0" w:color="auto"/>
-              <w:bottom w:val="single" w:sz="4" w:space="0" w:color="auto"/>
-              <w:right w:val="single" w:sz="4" w:space="0" w:color="auto"/>
-            </w:tcBorders>
-          </w:tcPr>
-          <w:p>
-            <w:pPr>
-              <w:pStyle w:val="TableText"/>
-            </w:pPr>
-          </w:p>
-        </w:tc>
-      </w:tr>
     </w:tbl>
     <w:p>
       <w:pPr>
@@ -11669,30 +9669,30 @@
         </w:rPr>
         <w:br w:type="page"/>
       </w:r>
-      <w:bookmarkStart w:id="48" w:name="_Ref188775961"/>
+      <w:bookmarkStart w:id="38" w:name="_Ref188775961"/>
     </w:p>
     <w:p>
       <w:pPr>
         <w:pStyle w:val="Heading1"/>
         <w:jc w:val="left"/>
       </w:pPr>
-      <w:bookmarkStart w:id="49" w:name="_Toc200421952"/>
+      <w:bookmarkStart w:id="39" w:name="_Toc200421952"/>
       <w:r>
         <w:lastRenderedPageBreak/>
         <w:t>Design</w:t>
       </w:r>
-      <w:bookmarkEnd w:id="48"/>
-      <w:bookmarkEnd w:id="49"/>
+      <w:bookmarkEnd w:id="38"/>
+      <w:bookmarkEnd w:id="39"/>
     </w:p>
     <w:p>
       <w:pPr>
         <w:pStyle w:val="Heading2"/>
       </w:pPr>
-      <w:bookmarkStart w:id="50" w:name="_Toc200421953"/>
+      <w:bookmarkStart w:id="40" w:name="_Toc200421953"/>
       <w:r>
         <w:t>Chapter Organization and Content</w:t>
       </w:r>
-      <w:bookmarkEnd w:id="50"/>
+      <w:bookmarkEnd w:id="40"/>
     </w:p>
     <w:p>
       <w:pPr>
@@ -11771,14 +9771,14 @@
       <w:pPr>
         <w:pStyle w:val="Heading2"/>
       </w:pPr>
-      <w:bookmarkStart w:id="51" w:name="_Toc200421954"/>
+      <w:bookmarkStart w:id="41" w:name="_Toc200421954"/>
       <w:r>
         <w:t>Study Management Service</w:t>
       </w:r>
       <w:r>
         <w:t xml:space="preserve"> Design</w:t>
       </w:r>
-      <w:bookmarkEnd w:id="51"/>
+      <w:bookmarkEnd w:id="41"/>
     </w:p>
     <w:p>
       <w:pPr>
@@ -11822,14 +9822,14 @@
           <w:iCs/>
         </w:rPr>
       </w:pPr>
-      <w:bookmarkStart w:id="52" w:name="_Toc200421955"/>
+      <w:bookmarkStart w:id="42" w:name="_Toc200421955"/>
       <w:r>
         <w:rPr>
           <w:iCs/>
         </w:rPr>
         <w:t>Use Case</w:t>
       </w:r>
-      <w:bookmarkEnd w:id="52"/>
+      <w:bookmarkEnd w:id="42"/>
       <w:r>
         <w:rPr>
           <w:iCs/>
@@ -11984,7 +9984,7 @@
       <w:pPr>
         <w:pStyle w:val="Heading3"/>
       </w:pPr>
-      <w:bookmarkStart w:id="53" w:name="_Toc200421956"/>
+      <w:bookmarkStart w:id="43" w:name="_Toc200421956"/>
       <w:r>
         <w:lastRenderedPageBreak/>
         <w:t xml:space="preserve">Deploy Study </w:t>
@@ -11992,7 +9992,7 @@
       <w:r>
         <w:t>Process Flow</w:t>
       </w:r>
-      <w:bookmarkEnd w:id="53"/>
+      <w:bookmarkEnd w:id="43"/>
       <w:r>
         <w:fldChar w:fldCharType="begin"/>
       </w:r>
@@ -12104,7 +10104,23 @@
           <w:i w:val="0"/>
           <w:sz w:val="22"/>
         </w:rPr>
-        <w:t>The study manager chooses to add clinical data to the study and is taken to the upload clinical data use case</w:t>
+        <w:t xml:space="preserve">The study manager chooses to add clinical data to the study and is taken to the </w:t>
+      </w:r>
+      <w:r>
+        <w:rPr>
+          <w:rFonts w:ascii="Arial" w:hAnsi="Arial"/>
+          <w:i w:val="0"/>
+          <w:sz w:val="22"/>
+        </w:rPr>
+        <w:t>import</w:t>
+      </w:r>
+      <w:r>
+        <w:rPr>
+          <w:rFonts w:ascii="Arial" w:hAnsi="Arial"/>
+          <w:i w:val="0"/>
+          <w:sz w:val="22"/>
+        </w:rPr>
+        <w:t xml:space="preserve"> clinical data use case</w:t>
       </w:r>
     </w:p>
     <w:p>
@@ -12127,7 +10143,23 @@
           <w:i w:val="0"/>
           <w:sz w:val="22"/>
         </w:rPr>
-        <w:t>(Optional) The study manager chooses to add genomic data to the study and is taken to the import genomic data use case</w:t>
+        <w:t xml:space="preserve">(Optional) The study manager chooses to add genomic data to the study and is taken to the </w:t>
+      </w:r>
+      <w:r>
+        <w:rPr>
+          <w:rFonts w:ascii="Arial" w:hAnsi="Arial"/>
+          <w:i w:val="0"/>
+          <w:sz w:val="22"/>
+        </w:rPr>
+        <w:t>configure</w:t>
+      </w:r>
+      <w:r>
+        <w:rPr>
+          <w:rFonts w:ascii="Arial" w:hAnsi="Arial"/>
+          <w:i w:val="0"/>
+          <w:sz w:val="22"/>
+        </w:rPr>
+        <w:t xml:space="preserve"> genomic data use case</w:t>
       </w:r>
     </w:p>
     <w:p>
@@ -12150,7 +10182,23 @@
           <w:i w:val="0"/>
           <w:sz w:val="22"/>
         </w:rPr>
-        <w:t>(Optional) The study manager chooses to add image data to the study and is taken to the import image data use case</w:t>
+        <w:t xml:space="preserve">(Optional) The study manager chooses to add image data to the study and is taken to the </w:t>
+      </w:r>
+      <w:r>
+        <w:rPr>
+          <w:rFonts w:ascii="Arial" w:hAnsi="Arial"/>
+          <w:i w:val="0"/>
+          <w:sz w:val="22"/>
+        </w:rPr>
+        <w:t>configure imaging</w:t>
+      </w:r>
+      <w:r>
+        <w:rPr>
+          <w:rFonts w:ascii="Arial" w:hAnsi="Arial"/>
+          <w:i w:val="0"/>
+          <w:sz w:val="22"/>
+        </w:rPr>
+        <w:t xml:space="preserve"> data use case</w:t>
       </w:r>
     </w:p>
     <w:p>
@@ -12272,14 +10320,14 @@
       <w:pPr>
         <w:pStyle w:val="Heading3"/>
       </w:pPr>
-      <w:bookmarkStart w:id="54" w:name="_Toc200421957"/>
+      <w:bookmarkStart w:id="44" w:name="_Toc200421957"/>
       <w:r>
         <w:t xml:space="preserve">Deploy Study </w:t>
       </w:r>
       <w:r>
         <w:t>Sequence Diagram</w:t>
       </w:r>
-      <w:bookmarkEnd w:id="54"/>
+      <w:bookmarkEnd w:id="44"/>
       <w:r>
         <w:fldChar w:fldCharType="begin"/>
       </w:r>
@@ -12398,20 +10446,8 @@
       <w:pPr>
         <w:pStyle w:val="Caption"/>
         <w:jc w:val="center"/>
-        <w:rPr>
-          <w:rFonts w:ascii="Arial" w:hAnsi="Arial"/>
-          <w:i/>
-          <w:sz w:val="22"/>
-        </w:rPr>
-        <w:sectPr>
-          <w:pgSz w:w="12240" w:h="15840" w:code="1"/>
-          <w:pgMar w:top="2275" w:right="1440" w:bottom="1829" w:left="1440" w:header="720" w:footer="720" w:gutter="0"/>
-          <w:cols w:space="720"/>
-          <w:noEndnote/>
-          <w:docGrid w:linePitch="326"/>
-        </w:sectPr>
-      </w:pPr>
-      <w:bookmarkStart w:id="55" w:name="_Ref187732228"/>
+      </w:pPr>
+      <w:bookmarkStart w:id="45" w:name="_Ref187732228"/>
       <w:r>
         <w:t xml:space="preserve">Figure </w:t>
       </w:r>
@@ -12423,7 +10459,7 @@
           <w:t>4</w:t>
         </w:r>
       </w:fldSimple>
-      <w:bookmarkEnd w:id="55"/>
+      <w:bookmarkEnd w:id="45"/>
       <w:r>
         <w:t xml:space="preserve"> – </w:t>
       </w:r>
@@ -12433,10 +10469,270 @@
       <w:r>
         <w:t xml:space="preserve"> Sequence Diagram</w:t>
       </w:r>
+    </w:p>
+    <w:p>
+      <w:pPr>
+        <w:pStyle w:val="Heading3"/>
+      </w:pPr>
+      <w:r>
+        <w:lastRenderedPageBreak/>
+        <w:t>Import Clinical Data</w:t>
+      </w:r>
+      <w:r>
+        <w:t xml:space="preserve"> Process Flow</w:t>
+      </w:r>
       <w:r>
         <w:fldChar w:fldCharType="begin"/>
       </w:r>
       <w:r>
+        <w:instrText xml:space="preserve"> XE "Process Flow" </w:instrText>
+      </w:r>
+      <w:r>
+        <w:fldChar w:fldCharType="end"/>
+      </w:r>
+    </w:p>
+    <w:p>
+      <w:pPr>
+        <w:pStyle w:val="BodyText2"/>
+        <w:jc w:val="left"/>
+        <w:rPr>
+          <w:rFonts w:ascii="Arial" w:hAnsi="Arial"/>
+          <w:i w:val="0"/>
+          <w:sz w:val="22"/>
+        </w:rPr>
+      </w:pPr>
+      <w:r>
+        <w:rPr>
+          <w:rFonts w:ascii="Arial" w:hAnsi="Arial"/>
+          <w:i w:val="0"/>
+          <w:sz w:val="22"/>
+        </w:rPr>
+        <w:t xml:space="preserve">The study manager </w:t>
+      </w:r>
+      <w:r>
+        <w:rPr>
+          <w:rFonts w:ascii="Arial" w:hAnsi="Arial"/>
+          <w:i w:val="0"/>
+          <w:sz w:val="22"/>
+        </w:rPr>
+        <w:t>imports clinical data in the following way</w:t>
+      </w:r>
+      <w:r>
+        <w:rPr>
+          <w:rFonts w:ascii="Arial" w:hAnsi="Arial"/>
+          <w:i w:val="0"/>
+          <w:sz w:val="22"/>
+        </w:rPr>
+        <w:t>:</w:t>
+      </w:r>
+    </w:p>
+    <w:p>
+      <w:pPr>
+        <w:pStyle w:val="BodyText2"/>
+        <w:numPr>
+          <w:ilvl w:val="0"/>
+          <w:numId w:val="10"/>
+        </w:numPr>
+        <w:jc w:val="left"/>
+        <w:rPr>
+          <w:rFonts w:ascii="Arial" w:hAnsi="Arial"/>
+          <w:i w:val="0"/>
+          <w:sz w:val="22"/>
+        </w:rPr>
+      </w:pPr>
+      <w:r>
+        <w:rPr>
+          <w:rFonts w:ascii="Arial" w:hAnsi="Arial"/>
+          <w:i w:val="0"/>
+          <w:sz w:val="22"/>
+        </w:rPr>
+        <w:t xml:space="preserve">The Study manager </w:t>
+      </w:r>
+      <w:r>
+        <w:rPr>
+          <w:rFonts w:ascii="Arial" w:hAnsi="Arial"/>
+          <w:i w:val="0"/>
+          <w:sz w:val="22"/>
+        </w:rPr>
+        <w:t>uploads a clinical annotations file in CSV format</w:t>
+      </w:r>
+    </w:p>
+    <w:p>
+      <w:pPr>
+        <w:pStyle w:val="BodyText2"/>
+        <w:numPr>
+          <w:ilvl w:val="0"/>
+          <w:numId w:val="10"/>
+        </w:numPr>
+        <w:jc w:val="left"/>
+        <w:rPr>
+          <w:rFonts w:ascii="Arial" w:hAnsi="Arial"/>
+          <w:i w:val="0"/>
+          <w:sz w:val="22"/>
+        </w:rPr>
+      </w:pPr>
+      <w:r>
+        <w:rPr>
+          <w:rFonts w:ascii="Arial" w:hAnsi="Arial"/>
+          <w:i w:val="0"/>
+          <w:sz w:val="22"/>
+        </w:rPr>
+        <w:t xml:space="preserve">The system </w:t>
+      </w:r>
+      <w:r>
+        <w:rPr>
+          <w:rFonts w:ascii="Arial" w:hAnsi="Arial"/>
+          <w:i w:val="0"/>
+          <w:sz w:val="22"/>
+        </w:rPr>
+        <w:t>validates the file and begins the creation of the first subject annotation (loop)</w:t>
+      </w:r>
+    </w:p>
+    <w:p>
+      <w:pPr>
+        <w:pStyle w:val="BodyText2"/>
+        <w:numPr>
+          <w:ilvl w:val="1"/>
+          <w:numId w:val="10"/>
+        </w:numPr>
+        <w:jc w:val="left"/>
+        <w:rPr>
+          <w:rFonts w:ascii="Arial" w:hAnsi="Arial"/>
+          <w:i w:val="0"/>
+          <w:sz w:val="22"/>
+        </w:rPr>
+      </w:pPr>
+      <w:r>
+        <w:rPr>
+          <w:rFonts w:ascii="Arial" w:hAnsi="Arial"/>
+          <w:i w:val="0"/>
+          <w:sz w:val="22"/>
+        </w:rPr>
+        <w:t xml:space="preserve">The </w:t>
+      </w:r>
+      <w:r>
+        <w:rPr>
+          <w:rFonts w:ascii="Arial" w:hAnsi="Arial"/>
+          <w:i w:val="0"/>
+          <w:sz w:val="22"/>
+        </w:rPr>
+        <w:t>system searches for the annotation in the caIntegrator2 database for reuse</w:t>
+      </w:r>
+    </w:p>
+    <w:p>
+      <w:pPr>
+        <w:pStyle w:val="BodyText2"/>
+        <w:numPr>
+          <w:ilvl w:val="1"/>
+          <w:numId w:val="10"/>
+        </w:numPr>
+        <w:jc w:val="left"/>
+        <w:rPr>
+          <w:rFonts w:ascii="Arial" w:hAnsi="Arial"/>
+          <w:i w:val="0"/>
+          <w:sz w:val="22"/>
+        </w:rPr>
+      </w:pPr>
+      <w:r>
+        <w:rPr>
+          <w:rFonts w:ascii="Arial" w:hAnsi="Arial"/>
+          <w:i w:val="0"/>
+          <w:sz w:val="22"/>
+        </w:rPr>
+        <w:t xml:space="preserve">(Optional) </w:t>
+      </w:r>
+      <w:r>
+        <w:rPr>
+          <w:rFonts w:ascii="Arial" w:hAnsi="Arial"/>
+          <w:i w:val="0"/>
+          <w:sz w:val="22"/>
+        </w:rPr>
+        <w:t>The system searches for the annotation as a Data Element in caDSR for reuse and stores the caDSR public ID and version</w:t>
+      </w:r>
+    </w:p>
+    <w:p>
+      <w:pPr>
+        <w:pStyle w:val="BodyText2"/>
+        <w:numPr>
+          <w:ilvl w:val="1"/>
+          <w:numId w:val="10"/>
+        </w:numPr>
+        <w:jc w:val="left"/>
+        <w:rPr>
+          <w:rFonts w:ascii="Arial" w:hAnsi="Arial"/>
+          <w:i w:val="0"/>
+          <w:sz w:val="22"/>
+        </w:rPr>
+      </w:pPr>
+      <w:r>
+        <w:rPr>
+          <w:rFonts w:ascii="Arial" w:hAnsi="Arial"/>
+          <w:i w:val="0"/>
+          <w:sz w:val="22"/>
+        </w:rPr>
+        <w:t>(Optional) No matches were found so the Study Manager provides a definition of this annotation and if applicable a list of permissible values</w:t>
+      </w:r>
+    </w:p>
+    <w:p>
+      <w:pPr>
+        <w:pStyle w:val="BodyText2"/>
+        <w:numPr>
+          <w:ilvl w:val="1"/>
+          <w:numId w:val="10"/>
+        </w:numPr>
+        <w:jc w:val="left"/>
+        <w:rPr>
+          <w:rFonts w:ascii="Arial" w:hAnsi="Arial"/>
+          <w:i w:val="0"/>
+          <w:sz w:val="22"/>
+        </w:rPr>
+      </w:pPr>
+      <w:r>
+        <w:rPr>
+          <w:rFonts w:ascii="Arial" w:hAnsi="Arial"/>
+          <w:i w:val="0"/>
+          <w:sz w:val="22"/>
+        </w:rPr>
+        <w:t>The system stores this annotation definition in the database</w:t>
+      </w:r>
+    </w:p>
+    <w:p>
+      <w:pPr>
+        <w:pStyle w:val="BodyText2"/>
+        <w:numPr>
+          <w:ilvl w:val="0"/>
+          <w:numId w:val="10"/>
+        </w:numPr>
+        <w:jc w:val="left"/>
+        <w:rPr>
+          <w:rFonts w:ascii="Arial" w:hAnsi="Arial"/>
+          <w:i w:val="0"/>
+          <w:sz w:val="22"/>
+        </w:rPr>
+      </w:pPr>
+      <w:r>
+        <w:rPr>
+          <w:rFonts w:ascii="Arial" w:hAnsi="Arial"/>
+          <w:i w:val="0"/>
+          <w:sz w:val="22"/>
+        </w:rPr>
+        <w:t>The system then iterates through the clinical data file creating subjects and setting their annotation values</w:t>
+      </w:r>
+    </w:p>
+    <w:p>
+      <w:pPr>
+        <w:pStyle w:val="Heading3"/>
+      </w:pPr>
+      <w:r>
+        <w:t>Import Clinical Data</w:t>
+      </w:r>
+      <w:r>
+        <w:t xml:space="preserve"> Sequence Diagram</w:t>
+      </w:r>
+      <w:r>
+        <w:fldChar w:fldCharType="begin"/>
+      </w:r>
+      <w:r>
         <w:instrText xml:space="preserve"> XE "Sequence Diagram" </w:instrText>
       </w:r>
       <w:r>
@@ -12445,20 +10741,869 @@
     </w:p>
     <w:p>
       <w:pPr>
+        <w:pStyle w:val="BodyText2"/>
+        <w:jc w:val="left"/>
+        <w:rPr>
+          <w:rFonts w:ascii="Arial" w:hAnsi="Arial"/>
+          <w:i w:val="0"/>
+          <w:sz w:val="22"/>
+        </w:rPr>
+      </w:pPr>
+      <w:r>
+        <w:rPr>
+          <w:rFonts w:ascii="Arial" w:hAnsi="Arial"/>
+          <w:i w:val="0"/>
+          <w:sz w:val="22"/>
+        </w:rPr>
+        <w:t xml:space="preserve">The sequence diagram below shows the sequence for </w:t>
+      </w:r>
+      <w:r>
+        <w:rPr>
+          <w:rFonts w:ascii="Arial" w:hAnsi="Arial"/>
+          <w:i w:val="0"/>
+          <w:sz w:val="22"/>
+        </w:rPr>
+        <w:t>importing the clinical data</w:t>
+      </w:r>
+      <w:r>
+        <w:rPr>
+          <w:rFonts w:ascii="Arial" w:hAnsi="Arial"/>
+          <w:i w:val="0"/>
+          <w:sz w:val="22"/>
+        </w:rPr>
+        <w:t>.</w:t>
+      </w:r>
+    </w:p>
+    <w:p>
+      <w:pPr>
+        <w:pStyle w:val="BodyText2"/>
+        <w:keepNext/>
+        <w:jc w:val="center"/>
+        <w:rPr>
+          <w:b/>
+        </w:rPr>
+      </w:pPr>
+      <w:r>
+        <w:lastRenderedPageBreak/>
+        <w:drawing>
+          <wp:inline distT="0" distB="0" distL="0" distR="0">
+            <wp:extent cx="3802667" cy="7115238"/>
+            <wp:effectExtent l="19050" t="0" r="7333" b="0"/>
+            <wp:docPr id="9" name="Picture 3"/>
+            <wp:cNvGraphicFramePr>
+              <a:graphicFrameLocks xmlns:a="http://schemas.openxmlformats.org/drawingml/2006/main" noChangeAspect="1"/>
+            </wp:cNvGraphicFramePr>
+            <a:graphic xmlns:a="http://schemas.openxmlformats.org/drawingml/2006/main">
+              <a:graphicData uri="http://schemas.openxmlformats.org/drawingml/2006/picture">
+                <pic:pic xmlns:pic="http://schemas.openxmlformats.org/drawingml/2006/picture">
+                  <pic:nvPicPr>
+                    <pic:cNvPr id="0" name="Picture 3"/>
+                    <pic:cNvPicPr>
+                      <a:picLocks noChangeAspect="1" noChangeArrowheads="1"/>
+                    </pic:cNvPicPr>
+                  </pic:nvPicPr>
+                  <pic:blipFill>
+                    <a:blip r:embed="rId20"/>
+                    <a:srcRect/>
+                    <a:stretch>
+                      <a:fillRect/>
+                    </a:stretch>
+                  </pic:blipFill>
+                  <pic:spPr bwMode="auto">
+                    <a:xfrm>
+                      <a:off x="0" y="0"/>
+                      <a:ext cx="3802667" cy="7115238"/>
+                    </a:xfrm>
+                    <a:prstGeom prst="rect">
+                      <a:avLst/>
+                    </a:prstGeom>
+                    <a:noFill/>
+                    <a:ln w="9525">
+                      <a:noFill/>
+                      <a:miter lim="800000"/>
+                      <a:headEnd/>
+                      <a:tailEnd/>
+                    </a:ln>
+                  </pic:spPr>
+                </pic:pic>
+              </a:graphicData>
+            </a:graphic>
+          </wp:inline>
+        </w:drawing>
+      </w:r>
+    </w:p>
+    <w:p>
+      <w:pPr>
+        <w:pStyle w:val="Caption"/>
+        <w:jc w:val="center"/>
+      </w:pPr>
+      <w:r>
+        <w:t xml:space="preserve">Figure </w:t>
+      </w:r>
+      <w:fldSimple w:instr=" SEQ Figure \* ARABIC ">
+        <w:r>
+          <w:rPr>
+            <w:noProof/>
+          </w:rPr>
+          <w:t>5</w:t>
+        </w:r>
+      </w:fldSimple>
+      <w:r>
+        <w:t xml:space="preserve"> – Study Management Service </w:t>
+      </w:r>
+      <w:r>
+        <w:t>Import Clinical Data</w:t>
+      </w:r>
+      <w:r>
+        <w:t xml:space="preserve"> Sequence Diagram</w:t>
+      </w:r>
+    </w:p>
+    <w:p>
+      <w:pPr>
+        <w:pStyle w:val="Heading3"/>
+      </w:pPr>
+      <w:r>
+        <w:lastRenderedPageBreak/>
+        <w:t>Configure Genomic Data Process Flow</w:t>
+      </w:r>
+      <w:r>
+        <w:fldChar w:fldCharType="begin"/>
+      </w:r>
+      <w:r>
+        <w:instrText xml:space="preserve"> XE "Process Flow" </w:instrText>
+      </w:r>
+      <w:r>
+        <w:fldChar w:fldCharType="end"/>
+      </w:r>
+    </w:p>
+    <w:p>
+      <w:pPr>
+        <w:pStyle w:val="BodyText2"/>
+        <w:jc w:val="left"/>
+        <w:rPr>
+          <w:rFonts w:ascii="Arial" w:hAnsi="Arial"/>
+          <w:i w:val="0"/>
+          <w:sz w:val="22"/>
+        </w:rPr>
+      </w:pPr>
+      <w:r>
+        <w:rPr>
+          <w:rFonts w:ascii="Arial" w:hAnsi="Arial"/>
+          <w:i w:val="0"/>
+          <w:sz w:val="22"/>
+        </w:rPr>
+        <w:t>The study manager configures genomic data for import in the following way:</w:t>
+      </w:r>
+    </w:p>
+    <w:p>
+      <w:pPr>
+        <w:pStyle w:val="BodyText2"/>
+        <w:numPr>
+          <w:ilvl w:val="0"/>
+          <w:numId w:val="10"/>
+        </w:numPr>
+        <w:jc w:val="left"/>
+        <w:rPr>
+          <w:rFonts w:ascii="Arial" w:hAnsi="Arial"/>
+          <w:i w:val="0"/>
+          <w:sz w:val="22"/>
+        </w:rPr>
+      </w:pPr>
+      <w:r>
+        <w:rPr>
+          <w:rFonts w:ascii="Arial" w:hAnsi="Arial"/>
+          <w:i w:val="0"/>
+          <w:sz w:val="22"/>
+        </w:rPr>
+        <w:t>The Study manager selects an experiment from caArray to use for this study</w:t>
+      </w:r>
+    </w:p>
+    <w:p>
+      <w:pPr>
+        <w:pStyle w:val="BodyText2"/>
+        <w:numPr>
+          <w:ilvl w:val="0"/>
+          <w:numId w:val="10"/>
+        </w:numPr>
+        <w:jc w:val="left"/>
+        <w:rPr>
+          <w:rFonts w:ascii="Arial" w:hAnsi="Arial"/>
+          <w:i w:val="0"/>
+          <w:sz w:val="22"/>
+        </w:rPr>
+      </w:pPr>
+      <w:r>
+        <w:rPr>
+          <w:rFonts w:ascii="Arial" w:hAnsi="Arial"/>
+          <w:i w:val="0"/>
+          <w:sz w:val="22"/>
+        </w:rPr>
+        <w:t>The Study manager selects the samples from that experiment that are relevant for this study</w:t>
+      </w:r>
+    </w:p>
+    <w:p>
+      <w:pPr>
+        <w:pStyle w:val="BodyText2"/>
+        <w:numPr>
+          <w:ilvl w:val="0"/>
+          <w:numId w:val="10"/>
+        </w:numPr>
+        <w:jc w:val="left"/>
+        <w:rPr>
+          <w:rFonts w:ascii="Arial" w:hAnsi="Arial"/>
+          <w:i w:val="0"/>
+          <w:sz w:val="22"/>
+        </w:rPr>
+      </w:pPr>
+      <w:r>
+        <w:rPr>
+          <w:rFonts w:ascii="Arial" w:hAnsi="Arial"/>
+          <w:i w:val="0"/>
+          <w:sz w:val="22"/>
+        </w:rPr>
+        <w:t>The sample data is retrieved and associated to the study in caIntegrator2</w:t>
+      </w:r>
+    </w:p>
+    <w:p>
+      <w:pPr>
+        <w:pStyle w:val="BodyText2"/>
+        <w:numPr>
+          <w:ilvl w:val="0"/>
+          <w:numId w:val="10"/>
+        </w:numPr>
+        <w:jc w:val="left"/>
+        <w:rPr>
+          <w:rFonts w:ascii="Arial" w:hAnsi="Arial"/>
+          <w:i w:val="0"/>
+          <w:sz w:val="22"/>
+        </w:rPr>
+      </w:pPr>
+      <w:r>
+        <w:rPr>
+          <w:rFonts w:ascii="Arial" w:hAnsi="Arial"/>
+          <w:i w:val="0"/>
+          <w:sz w:val="22"/>
+        </w:rPr>
+        <w:t>The Study manager then associates each sample to a specific subject on the study</w:t>
+      </w:r>
+    </w:p>
+    <w:p>
+      <w:pPr>
+        <w:pStyle w:val="Heading3"/>
+      </w:pPr>
+      <w:r>
+        <w:t>Configure Genomic Data Sequence Diagram</w:t>
+      </w:r>
+      <w:r>
+        <w:fldChar w:fldCharType="begin"/>
+      </w:r>
+      <w:r>
+        <w:instrText xml:space="preserve"> XE "Sequence Diagram" </w:instrText>
+      </w:r>
+      <w:r>
+        <w:fldChar w:fldCharType="end"/>
+      </w:r>
+    </w:p>
+    <w:p>
+      <w:pPr>
+        <w:pStyle w:val="BodyText2"/>
+        <w:jc w:val="left"/>
+        <w:rPr>
+          <w:rFonts w:ascii="Arial" w:hAnsi="Arial"/>
+          <w:i w:val="0"/>
+          <w:sz w:val="22"/>
+        </w:rPr>
+      </w:pPr>
+      <w:r>
+        <w:rPr>
+          <w:rFonts w:ascii="Arial" w:hAnsi="Arial"/>
+          <w:i w:val="0"/>
+          <w:sz w:val="22"/>
+        </w:rPr>
+        <w:t xml:space="preserve">The sequence diagram below shows the sequence for </w:t>
+      </w:r>
+      <w:r>
+        <w:rPr>
+          <w:rFonts w:ascii="Arial" w:hAnsi="Arial"/>
+          <w:i w:val="0"/>
+          <w:sz w:val="22"/>
+        </w:rPr>
+        <w:t>configuring</w:t>
+      </w:r>
+      <w:r>
+        <w:rPr>
+          <w:rFonts w:ascii="Arial" w:hAnsi="Arial"/>
+          <w:i w:val="0"/>
+          <w:sz w:val="22"/>
+        </w:rPr>
+        <w:t xml:space="preserve"> the </w:t>
+      </w:r>
+      <w:r>
+        <w:rPr>
+          <w:rFonts w:ascii="Arial" w:hAnsi="Arial"/>
+          <w:i w:val="0"/>
+          <w:sz w:val="22"/>
+        </w:rPr>
+        <w:t>genomic</w:t>
+      </w:r>
+      <w:r>
+        <w:rPr>
+          <w:rFonts w:ascii="Arial" w:hAnsi="Arial"/>
+          <w:i w:val="0"/>
+          <w:sz w:val="22"/>
+        </w:rPr>
+        <w:t xml:space="preserve"> data.</w:t>
+      </w:r>
+    </w:p>
+    <w:p>
+      <w:pPr>
+        <w:pStyle w:val="BodyText2"/>
+        <w:keepNext/>
+        <w:jc w:val="center"/>
+        <w:rPr>
+          <w:b/>
+        </w:rPr>
+      </w:pPr>
+      <w:r>
+        <w:drawing>
+          <wp:inline distT="0" distB="0" distL="0" distR="0">
+            <wp:extent cx="5891530" cy="3364230"/>
+            <wp:effectExtent l="19050" t="0" r="0" b="0"/>
+            <wp:docPr id="11" name="Picture 6"/>
+            <wp:cNvGraphicFramePr>
+              <a:graphicFrameLocks xmlns:a="http://schemas.openxmlformats.org/drawingml/2006/main" noChangeAspect="1"/>
+            </wp:cNvGraphicFramePr>
+            <a:graphic xmlns:a="http://schemas.openxmlformats.org/drawingml/2006/main">
+              <a:graphicData uri="http://schemas.openxmlformats.org/drawingml/2006/picture">
+                <pic:pic xmlns:pic="http://schemas.openxmlformats.org/drawingml/2006/picture">
+                  <pic:nvPicPr>
+                    <pic:cNvPr id="0" name="Picture 6"/>
+                    <pic:cNvPicPr>
+                      <a:picLocks noChangeAspect="1" noChangeArrowheads="1"/>
+                    </pic:cNvPicPr>
+                  </pic:nvPicPr>
+                  <pic:blipFill>
+                    <a:blip r:embed="rId21"/>
+                    <a:srcRect/>
+                    <a:stretch>
+                      <a:fillRect/>
+                    </a:stretch>
+                  </pic:blipFill>
+                  <pic:spPr bwMode="auto">
+                    <a:xfrm>
+                      <a:off x="0" y="0"/>
+                      <a:ext cx="5891530" cy="3364230"/>
+                    </a:xfrm>
+                    <a:prstGeom prst="rect">
+                      <a:avLst/>
+                    </a:prstGeom>
+                    <a:noFill/>
+                    <a:ln w="9525">
+                      <a:noFill/>
+                      <a:miter lim="800000"/>
+                      <a:headEnd/>
+                      <a:tailEnd/>
+                    </a:ln>
+                  </pic:spPr>
+                </pic:pic>
+              </a:graphicData>
+            </a:graphic>
+          </wp:inline>
+        </w:drawing>
+      </w:r>
+    </w:p>
+    <w:p>
+      <w:pPr>
+        <w:pStyle w:val="Caption"/>
+        <w:jc w:val="center"/>
+      </w:pPr>
+      <w:r>
+        <w:t xml:space="preserve">Figure </w:t>
+      </w:r>
+      <w:fldSimple w:instr=" SEQ Figure \* ARABIC ">
+        <w:r>
+          <w:rPr>
+            <w:noProof/>
+          </w:rPr>
+          <w:t>6</w:t>
+        </w:r>
+      </w:fldSimple>
+      <w:r>
+        <w:t xml:space="preserve"> – Study Management Service </w:t>
+      </w:r>
+      <w:r>
+        <w:t>Configure Genomic</w:t>
+      </w:r>
+      <w:r>
+        <w:t xml:space="preserve"> Data Sequence Diagram</w:t>
+      </w:r>
+      <w:r>
+        <w:fldChar w:fldCharType="begin"/>
+      </w:r>
+      <w:r>
+        <w:instrText xml:space="preserve"> XE "Sequence Diagram" </w:instrText>
+      </w:r>
+      <w:r>
+        <w:fldChar w:fldCharType="end"/>
+      </w:r>
+    </w:p>
+    <w:p/>
+    <w:p>
+      <w:pPr>
+        <w:pStyle w:val="Heading3"/>
+      </w:pPr>
+      <w:r>
+        <w:t>Configure Imaging Data Process Flow</w:t>
+      </w:r>
+      <w:r>
+        <w:fldChar w:fldCharType="begin"/>
+      </w:r>
+      <w:r>
+        <w:instrText xml:space="preserve"> XE "Process Flow" </w:instrText>
+      </w:r>
+      <w:r>
+        <w:fldChar w:fldCharType="end"/>
+      </w:r>
+    </w:p>
+    <w:p>
+      <w:pPr>
+        <w:pStyle w:val="BodyText2"/>
+        <w:jc w:val="left"/>
+        <w:rPr>
+          <w:rFonts w:ascii="Arial" w:hAnsi="Arial"/>
+          <w:i w:val="0"/>
+          <w:sz w:val="22"/>
+        </w:rPr>
+      </w:pPr>
+      <w:r>
+        <w:rPr>
+          <w:rFonts w:ascii="Arial" w:hAnsi="Arial"/>
+          <w:i w:val="0"/>
+          <w:sz w:val="22"/>
+        </w:rPr>
+        <w:t>The study manager configures imaging data for import in the following way:</w:t>
+      </w:r>
+    </w:p>
+    <w:p>
+      <w:pPr>
+        <w:pStyle w:val="BodyText2"/>
+        <w:numPr>
+          <w:ilvl w:val="0"/>
+          <w:numId w:val="10"/>
+        </w:numPr>
+        <w:jc w:val="left"/>
+        <w:rPr>
+          <w:rFonts w:ascii="Arial" w:hAnsi="Arial"/>
+          <w:i w:val="0"/>
+          <w:sz w:val="22"/>
+        </w:rPr>
+      </w:pPr>
+      <w:r>
+        <w:rPr>
+          <w:rFonts w:ascii="Arial" w:hAnsi="Arial"/>
+          <w:i w:val="0"/>
+          <w:sz w:val="22"/>
+        </w:rPr>
+        <w:lastRenderedPageBreak/>
+        <w:t>The Study manager selects a trial data Provenance from NCIA to use for this study</w:t>
+      </w:r>
+    </w:p>
+    <w:p>
+      <w:pPr>
+        <w:pStyle w:val="BodyText2"/>
+        <w:numPr>
+          <w:ilvl w:val="0"/>
+          <w:numId w:val="10"/>
+        </w:numPr>
+        <w:jc w:val="left"/>
+        <w:rPr>
+          <w:rFonts w:ascii="Arial" w:hAnsi="Arial"/>
+          <w:i w:val="0"/>
+          <w:sz w:val="22"/>
+        </w:rPr>
+      </w:pPr>
+      <w:r>
+        <w:rPr>
+          <w:rFonts w:ascii="Arial" w:hAnsi="Arial"/>
+          <w:i w:val="0"/>
+          <w:sz w:val="22"/>
+        </w:rPr>
+        <w:t>The Study manager selects the image series from that Provenance that are relevant for this study</w:t>
+      </w:r>
+    </w:p>
+    <w:p>
+      <w:pPr>
+        <w:pStyle w:val="BodyText2"/>
+        <w:numPr>
+          <w:ilvl w:val="0"/>
+          <w:numId w:val="10"/>
+        </w:numPr>
+        <w:jc w:val="left"/>
+        <w:rPr>
+          <w:rFonts w:ascii="Arial" w:hAnsi="Arial"/>
+          <w:i w:val="0"/>
+          <w:sz w:val="22"/>
+        </w:rPr>
+      </w:pPr>
+      <w:r>
+        <w:rPr>
+          <w:rFonts w:ascii="Arial" w:hAnsi="Arial"/>
+          <w:i w:val="0"/>
+          <w:sz w:val="22"/>
+        </w:rPr>
+        <w:t>The Study manager then associates each image series to a specific subject on the study</w:t>
+      </w:r>
+    </w:p>
+    <w:p>
+      <w:pPr>
+        <w:pStyle w:val="BodyText2"/>
+        <w:numPr>
+          <w:ilvl w:val="0"/>
+          <w:numId w:val="10"/>
+        </w:numPr>
+        <w:jc w:val="left"/>
+        <w:rPr>
+          <w:rFonts w:ascii="Arial" w:hAnsi="Arial"/>
+          <w:i w:val="0"/>
+          <w:sz w:val="22"/>
+        </w:rPr>
+      </w:pPr>
+      <w:r>
+        <w:rPr>
+          <w:rFonts w:ascii="Arial" w:hAnsi="Arial"/>
+          <w:i w:val="0"/>
+          <w:sz w:val="22"/>
+        </w:rPr>
+        <w:t>(Optional) The Study manager selects the option to add image annotations to the study</w:t>
+      </w:r>
+    </w:p>
+    <w:p>
+      <w:pPr>
+        <w:pStyle w:val="BodyText2"/>
+        <w:numPr>
+          <w:ilvl w:val="1"/>
+          <w:numId w:val="10"/>
+        </w:numPr>
+        <w:jc w:val="left"/>
+        <w:rPr>
+          <w:rFonts w:ascii="Arial" w:hAnsi="Arial"/>
+          <w:i w:val="0"/>
+          <w:sz w:val="22"/>
+        </w:rPr>
+      </w:pPr>
+      <w:r>
+        <w:rPr>
+          <w:rFonts w:ascii="Arial" w:hAnsi="Arial"/>
+          <w:i w:val="0"/>
+          <w:sz w:val="22"/>
+        </w:rPr>
+        <w:t>The Study manager uploads an image annotations file in CSV format</w:t>
+      </w:r>
+    </w:p>
+    <w:p>
+      <w:pPr>
+        <w:pStyle w:val="BodyText2"/>
+        <w:numPr>
+          <w:ilvl w:val="2"/>
+          <w:numId w:val="10"/>
+        </w:numPr>
+        <w:jc w:val="left"/>
+        <w:rPr>
+          <w:rFonts w:ascii="Arial" w:hAnsi="Arial"/>
+          <w:i w:val="0"/>
+          <w:sz w:val="22"/>
+        </w:rPr>
+      </w:pPr>
+      <w:r>
+        <w:rPr>
+          <w:rFonts w:ascii="Arial" w:hAnsi="Arial"/>
+          <w:i w:val="0"/>
+          <w:sz w:val="22"/>
+        </w:rPr>
+        <w:t>The system validates the file and begins the creation of the first image annotation (loop)</w:t>
+      </w:r>
+    </w:p>
+    <w:p>
+      <w:pPr>
+        <w:pStyle w:val="BodyText2"/>
+        <w:numPr>
+          <w:ilvl w:val="3"/>
+          <w:numId w:val="10"/>
+        </w:numPr>
+        <w:jc w:val="left"/>
+        <w:rPr>
+          <w:rFonts w:ascii="Arial" w:hAnsi="Arial"/>
+          <w:i w:val="0"/>
+          <w:sz w:val="22"/>
+        </w:rPr>
+      </w:pPr>
+      <w:r>
+        <w:rPr>
+          <w:rFonts w:ascii="Arial" w:hAnsi="Arial"/>
+          <w:i w:val="0"/>
+          <w:sz w:val="22"/>
+        </w:rPr>
+        <w:t>The system searches for the annotation in the caIntegrator2 database for reuse</w:t>
+      </w:r>
+    </w:p>
+    <w:p>
+      <w:pPr>
+        <w:pStyle w:val="BodyText2"/>
+        <w:numPr>
+          <w:ilvl w:val="3"/>
+          <w:numId w:val="10"/>
+        </w:numPr>
+        <w:jc w:val="left"/>
+        <w:rPr>
+          <w:rFonts w:ascii="Arial" w:hAnsi="Arial"/>
+          <w:i w:val="0"/>
+          <w:sz w:val="22"/>
+        </w:rPr>
+      </w:pPr>
+      <w:r>
+        <w:rPr>
+          <w:rFonts w:ascii="Arial" w:hAnsi="Arial"/>
+          <w:i w:val="0"/>
+          <w:sz w:val="22"/>
+        </w:rPr>
+        <w:t>(Optional) The system searches for the annotation as a Data Element in caDSR for reuse and stores the caDSR public ID and version</w:t>
+      </w:r>
+    </w:p>
+    <w:p>
+      <w:pPr>
+        <w:pStyle w:val="BodyText2"/>
+        <w:numPr>
+          <w:ilvl w:val="3"/>
+          <w:numId w:val="10"/>
+        </w:numPr>
+        <w:jc w:val="left"/>
+        <w:rPr>
+          <w:rFonts w:ascii="Arial" w:hAnsi="Arial"/>
+          <w:i w:val="0"/>
+          <w:sz w:val="22"/>
+        </w:rPr>
+      </w:pPr>
+      <w:r>
+        <w:rPr>
+          <w:rFonts w:ascii="Arial" w:hAnsi="Arial"/>
+          <w:i w:val="0"/>
+          <w:sz w:val="22"/>
+        </w:rPr>
+        <w:t>(Optional) No matches were found so the Study Manager provides a definition of this annotation and if applicable a list of permissible values</w:t>
+      </w:r>
+    </w:p>
+    <w:p>
+      <w:pPr>
+        <w:pStyle w:val="BodyText2"/>
+        <w:numPr>
+          <w:ilvl w:val="3"/>
+          <w:numId w:val="10"/>
+        </w:numPr>
+        <w:jc w:val="left"/>
+        <w:rPr>
+          <w:rFonts w:ascii="Arial" w:hAnsi="Arial"/>
+          <w:i w:val="0"/>
+          <w:sz w:val="22"/>
+        </w:rPr>
+      </w:pPr>
+      <w:r>
+        <w:rPr>
+          <w:rFonts w:ascii="Arial" w:hAnsi="Arial"/>
+          <w:i w:val="0"/>
+          <w:sz w:val="22"/>
+        </w:rPr>
+        <w:t>The system stores this annotation definition in the database</w:t>
+      </w:r>
+    </w:p>
+    <w:p>
+      <w:pPr>
+        <w:pStyle w:val="BodyText2"/>
+        <w:numPr>
+          <w:ilvl w:val="2"/>
+          <w:numId w:val="10"/>
+        </w:numPr>
+        <w:jc w:val="left"/>
+        <w:rPr>
+          <w:rFonts w:ascii="Arial" w:hAnsi="Arial"/>
+          <w:i w:val="0"/>
+          <w:sz w:val="22"/>
+        </w:rPr>
+      </w:pPr>
+      <w:r>
+        <w:rPr>
+          <w:rFonts w:ascii="Arial" w:hAnsi="Arial"/>
+          <w:i w:val="0"/>
+          <w:sz w:val="22"/>
+        </w:rPr>
+        <w:t>The system then iterates through the image data file and allows the Study manager to associate each value to an image series</w:t>
+      </w:r>
+    </w:p>
+    <w:p>
+      <w:pPr>
+        <w:pStyle w:val="Heading3"/>
+      </w:pPr>
+      <w:r>
+        <w:t>Configure Imaging Data Sequence Diagram</w:t>
+      </w:r>
+      <w:r>
+        <w:fldChar w:fldCharType="begin"/>
+      </w:r>
+      <w:r>
+        <w:instrText xml:space="preserve"> XE "Sequence Diagram" </w:instrText>
+      </w:r>
+      <w:r>
+        <w:fldChar w:fldCharType="end"/>
+      </w:r>
+    </w:p>
+    <w:p>
+      <w:pPr>
+        <w:pStyle w:val="BodyText2"/>
+        <w:jc w:val="left"/>
+        <w:rPr>
+          <w:rFonts w:ascii="Arial" w:hAnsi="Arial"/>
+          <w:i w:val="0"/>
+          <w:sz w:val="22"/>
+        </w:rPr>
+      </w:pPr>
+      <w:r>
+        <w:rPr>
+          <w:rFonts w:ascii="Arial" w:hAnsi="Arial"/>
+          <w:i w:val="0"/>
+          <w:sz w:val="22"/>
+        </w:rPr>
+        <w:t xml:space="preserve">The sequence diagram below shows the sequence for configuring the </w:t>
+      </w:r>
+      <w:r>
+        <w:rPr>
+          <w:rFonts w:ascii="Arial" w:hAnsi="Arial"/>
+          <w:i w:val="0"/>
+          <w:sz w:val="22"/>
+        </w:rPr>
+        <w:t>imaging</w:t>
+      </w:r>
+      <w:r>
+        <w:rPr>
+          <w:rFonts w:ascii="Arial" w:hAnsi="Arial"/>
+          <w:i w:val="0"/>
+          <w:sz w:val="22"/>
+        </w:rPr>
+        <w:t xml:space="preserve"> data.</w:t>
+      </w:r>
+    </w:p>
+    <w:p>
+      <w:pPr>
+        <w:pStyle w:val="BodyText2"/>
+        <w:keepNext/>
+        <w:jc w:val="center"/>
+        <w:rPr>
+          <w:b/>
+        </w:rPr>
+      </w:pPr>
+      <w:r>
+        <w:lastRenderedPageBreak/>
+        <w:drawing>
+          <wp:inline distT="0" distB="0" distL="0" distR="0">
+            <wp:extent cx="5943600" cy="3954431"/>
+            <wp:effectExtent l="19050" t="0" r="0" b="0"/>
+            <wp:docPr id="18" name="Picture 9"/>
+            <wp:cNvGraphicFramePr>
+              <a:graphicFrameLocks xmlns:a="http://schemas.openxmlformats.org/drawingml/2006/main" noChangeAspect="1"/>
+            </wp:cNvGraphicFramePr>
+            <a:graphic xmlns:a="http://schemas.openxmlformats.org/drawingml/2006/main">
+              <a:graphicData uri="http://schemas.openxmlformats.org/drawingml/2006/picture">
+                <pic:pic xmlns:pic="http://schemas.openxmlformats.org/drawingml/2006/picture">
+                  <pic:nvPicPr>
+                    <pic:cNvPr id="0" name="Picture 9"/>
+                    <pic:cNvPicPr>
+                      <a:picLocks noChangeAspect="1" noChangeArrowheads="1"/>
+                    </pic:cNvPicPr>
+                  </pic:nvPicPr>
+                  <pic:blipFill>
+                    <a:blip r:embed="rId22"/>
+                    <a:srcRect/>
+                    <a:stretch>
+                      <a:fillRect/>
+                    </a:stretch>
+                  </pic:blipFill>
+                  <pic:spPr bwMode="auto">
+                    <a:xfrm>
+                      <a:off x="0" y="0"/>
+                      <a:ext cx="5943600" cy="3954431"/>
+                    </a:xfrm>
+                    <a:prstGeom prst="rect">
+                      <a:avLst/>
+                    </a:prstGeom>
+                    <a:noFill/>
+                    <a:ln w="9525">
+                      <a:noFill/>
+                      <a:miter lim="800000"/>
+                      <a:headEnd/>
+                      <a:tailEnd/>
+                    </a:ln>
+                  </pic:spPr>
+                </pic:pic>
+              </a:graphicData>
+            </a:graphic>
+          </wp:inline>
+        </w:drawing>
+      </w:r>
+    </w:p>
+    <w:p>
+      <w:pPr>
+        <w:pStyle w:val="Caption"/>
+        <w:jc w:val="center"/>
+      </w:pPr>
+      <w:r>
+        <w:t xml:space="preserve">Figure </w:t>
+      </w:r>
+      <w:fldSimple w:instr=" SEQ Figure \* ARABIC ">
+        <w:r>
+          <w:rPr>
+            <w:noProof/>
+          </w:rPr>
+          <w:t>7</w:t>
+        </w:r>
+      </w:fldSimple>
+      <w:r>
+        <w:t xml:space="preserve"> – Study Management Service Configure Imaging Data Sequence Diagram</w:t>
+      </w:r>
+      <w:r>
+        <w:fldChar w:fldCharType="begin"/>
+      </w:r>
+      <w:r>
+        <w:instrText xml:space="preserve"> XE "Sequence Diagram" </w:instrText>
+      </w:r>
+      <w:r>
+        <w:fldChar w:fldCharType="end"/>
+      </w:r>
+    </w:p>
+    <w:p>
+      <w:pPr>
+        <w:sectPr>
+          <w:pgSz w:w="12240" w:h="15840" w:code="1"/>
+          <w:pgMar w:top="2275" w:right="1440" w:bottom="1829" w:left="1440" w:header="720" w:footer="720" w:gutter="0"/>
+          <w:cols w:space="720"/>
+          <w:noEndnote/>
+          <w:docGrid w:linePitch="326"/>
+        </w:sectPr>
+      </w:pPr>
+    </w:p>
+    <w:p>
+      <w:pPr>
         <w:pStyle w:val="Heading2"/>
       </w:pPr>
-      <w:bookmarkStart w:id="56" w:name="_Ref159645319"/>
-      <w:bookmarkStart w:id="57" w:name="_Ref159645343"/>
-      <w:bookmarkStart w:id="58" w:name="_Toc159659058"/>
-      <w:bookmarkStart w:id="59" w:name="_Toc200421958"/>
+      <w:bookmarkStart w:id="46" w:name="_Ref159645319"/>
+      <w:bookmarkStart w:id="47" w:name="_Ref159645343"/>
+      <w:bookmarkStart w:id="48" w:name="_Toc159659058"/>
+      <w:bookmarkStart w:id="49" w:name="_Toc200421958"/>
       <w:r>
         <w:lastRenderedPageBreak/>
         <w:t>Technology Stack</w:t>
       </w:r>
-      <w:bookmarkEnd w:id="56"/>
-      <w:bookmarkEnd w:id="57"/>
-      <w:bookmarkEnd w:id="58"/>
-      <w:bookmarkEnd w:id="59"/>
+      <w:bookmarkEnd w:id="46"/>
+      <w:bookmarkEnd w:id="47"/>
+      <w:bookmarkEnd w:id="48"/>
+      <w:bookmarkEnd w:id="49"/>
     </w:p>
     <w:p>
       <w:pPr>
@@ -12715,11 +11860,11 @@
       <w:pPr>
         <w:pStyle w:val="Heading1"/>
       </w:pPr>
-      <w:bookmarkStart w:id="60" w:name="_Ref188776023"/>
+      <w:bookmarkStart w:id="50" w:name="_Ref188776023"/>
       <w:r>
         <w:br w:type="page"/>
       </w:r>
-      <w:bookmarkStart w:id="61" w:name="_Toc200421959"/>
+      <w:bookmarkStart w:id="51" w:name="_Toc200421959"/>
       <w:r>
         <w:lastRenderedPageBreak/>
         <w:t>Security</w:t>
@@ -12736,18 +11881,18 @@
       <w:r>
         <w:t xml:space="preserve"> and Security Management</w:t>
       </w:r>
-      <w:bookmarkEnd w:id="60"/>
-      <w:bookmarkEnd w:id="61"/>
+      <w:bookmarkEnd w:id="50"/>
+      <w:bookmarkEnd w:id="51"/>
     </w:p>
     <w:p>
       <w:pPr>
         <w:pStyle w:val="Heading2"/>
       </w:pPr>
-      <w:bookmarkStart w:id="62" w:name="_Toc200421960"/>
+      <w:bookmarkStart w:id="52" w:name="_Toc200421960"/>
       <w:r>
         <w:t>Chapter Organization and Content</w:t>
       </w:r>
-      <w:bookmarkEnd w:id="62"/>
+      <w:bookmarkEnd w:id="52"/>
     </w:p>
     <w:p>
       <w:pPr>
@@ -12818,12 +11963,12 @@
       <w:pPr>
         <w:pStyle w:val="Heading2"/>
       </w:pPr>
-      <w:bookmarkStart w:id="63" w:name="_Ref187734304"/>
-      <w:bookmarkStart w:id="64" w:name="_Toc200421961"/>
+      <w:bookmarkStart w:id="53" w:name="_Toc200421961"/>
+      <w:bookmarkStart w:id="54" w:name="_Ref187734304"/>
       <w:r>
         <w:t>Software Authentication</w:t>
       </w:r>
-      <w:bookmarkEnd w:id="64"/>
+      <w:bookmarkEnd w:id="53"/>
     </w:p>
     <w:p>
       <w:pPr>
@@ -12880,12 +12025,12 @@
       <w:pPr>
         <w:pStyle w:val="Heading2"/>
       </w:pPr>
-      <w:bookmarkStart w:id="65" w:name="_Toc200421962"/>
+      <w:bookmarkStart w:id="55" w:name="_Toc200421962"/>
       <w:r>
         <w:t>Software Authorization</w:t>
       </w:r>
-      <w:bookmarkEnd w:id="63"/>
-      <w:bookmarkEnd w:id="65"/>
+      <w:bookmarkEnd w:id="54"/>
+      <w:bookmarkEnd w:id="55"/>
     </w:p>
     <w:p>
       <w:pPr>
@@ -12915,23 +12060,23 @@
         <w:lastRenderedPageBreak/>
         <w:t xml:space="preserve"> </w:t>
       </w:r>
-      <w:bookmarkStart w:id="66" w:name="_Ref188776036"/>
-      <w:bookmarkStart w:id="67" w:name="_Toc200421963"/>
+      <w:bookmarkStart w:id="56" w:name="_Ref188776036"/>
+      <w:bookmarkStart w:id="57" w:name="_Toc200421963"/>
       <w:r>
         <w:t>Information Model</w:t>
       </w:r>
-      <w:bookmarkEnd w:id="66"/>
-      <w:bookmarkEnd w:id="67"/>
+      <w:bookmarkEnd w:id="56"/>
+      <w:bookmarkEnd w:id="57"/>
     </w:p>
     <w:p>
       <w:pPr>
         <w:pStyle w:val="Heading2"/>
       </w:pPr>
-      <w:bookmarkStart w:id="68" w:name="_Toc200421964"/>
+      <w:bookmarkStart w:id="58" w:name="_Toc200421964"/>
       <w:r>
         <w:t>Chapter Organization and Content</w:t>
       </w:r>
-      <w:bookmarkEnd w:id="68"/>
+      <w:bookmarkEnd w:id="58"/>
     </w:p>
     <w:p>
       <w:pPr>
@@ -13087,16 +12232,16 @@
       <w:pPr>
         <w:pStyle w:val="Heading2"/>
       </w:pPr>
-      <w:bookmarkStart w:id="69" w:name="_Ref187735494"/>
-      <w:bookmarkStart w:id="70" w:name="_Toc200421965"/>
+      <w:bookmarkStart w:id="59" w:name="_Ref187735494"/>
+      <w:bookmarkStart w:id="60" w:name="_Toc200421965"/>
       <w:r>
         <w:t>caIntegrator2</w:t>
       </w:r>
       <w:r>
         <w:t xml:space="preserve"> Model Development</w:t>
       </w:r>
-      <w:bookmarkEnd w:id="69"/>
-      <w:bookmarkEnd w:id="70"/>
+      <w:bookmarkEnd w:id="59"/>
+      <w:bookmarkEnd w:id="60"/>
     </w:p>
     <w:p>
       <w:pPr>
@@ -13145,16 +12290,16 @@
       <w:pPr>
         <w:pStyle w:val="Heading2"/>
       </w:pPr>
-      <w:bookmarkStart w:id="71" w:name="_Ref187735509"/>
-      <w:bookmarkStart w:id="72" w:name="_Toc200421966"/>
+      <w:bookmarkStart w:id="61" w:name="_Ref187735509"/>
+      <w:bookmarkStart w:id="62" w:name="_Toc200421966"/>
       <w:r>
         <w:t>caIntegrator2</w:t>
       </w:r>
       <w:r>
         <w:t xml:space="preserve"> Modeling Artifacts</w:t>
       </w:r>
-      <w:bookmarkEnd w:id="71"/>
-      <w:bookmarkEnd w:id="72"/>
+      <w:bookmarkEnd w:id="61"/>
+      <w:bookmarkEnd w:id="62"/>
     </w:p>
     <w:p>
       <w:pPr>
@@ -13204,7 +12349,7 @@
       <w:pPr>
         <w:jc w:val="left"/>
       </w:pPr>
-      <w:hyperlink r:id="rId20" w:history="1">
+      <w:hyperlink r:id="rId23" w:history="1">
         <w:r>
           <w:rPr>
             <w:rStyle w:val="Hyperlink"/>
@@ -13217,16 +12362,16 @@
       <w:pPr>
         <w:pStyle w:val="Heading2"/>
       </w:pPr>
-      <w:bookmarkStart w:id="73" w:name="_Ref187735526"/>
-      <w:bookmarkStart w:id="74" w:name="_Toc200421967"/>
+      <w:bookmarkStart w:id="63" w:name="_Ref187735526"/>
+      <w:bookmarkStart w:id="64" w:name="_Toc200421967"/>
       <w:r>
         <w:t>caIntegrator2</w:t>
       </w:r>
       <w:r>
         <w:t xml:space="preserve"> Object Model</w:t>
       </w:r>
-      <w:bookmarkEnd w:id="73"/>
-      <w:bookmarkEnd w:id="74"/>
+      <w:bookmarkEnd w:id="63"/>
+      <w:bookmarkEnd w:id="64"/>
       <w:r>
         <w:fldChar w:fldCharType="begin"/>
       </w:r>
@@ -13310,6 +12455,9 @@
         <w:jc w:val="left"/>
       </w:pPr>
       <w:r>
+        <w:rPr>
+          <w:noProof/>
+        </w:rPr>
         <w:drawing>
           <wp:inline distT="0" distB="0" distL="0" distR="0">
             <wp:extent cx="6521302" cy="4486940"/>
@@ -13328,7 +12476,7 @@
                     </pic:cNvPicPr>
                   </pic:nvPicPr>
                   <pic:blipFill>
-                    <a:blip r:embed="rId21"/>
+                    <a:blip r:embed="rId24"/>
                     <a:srcRect/>
                     <a:stretch>
                       <a:fillRect/>
@@ -13384,6 +12532,9 @@
         <w:jc w:val="center"/>
       </w:pPr>
       <w:r>
+        <w:rPr>
+          <w:noProof/>
+        </w:rPr>
         <w:lastRenderedPageBreak/>
         <w:drawing>
           <wp:inline distT="0" distB="0" distL="0" distR="0">
@@ -13403,7 +12554,7 @@
                     </pic:cNvPicPr>
                   </pic:nvPicPr>
                   <pic:blipFill>
-                    <a:blip r:embed="rId22"/>
+                    <a:blip r:embed="rId25"/>
                     <a:srcRect/>
                     <a:stretch>
                       <a:fillRect/>
@@ -13459,6 +12610,9 @@
         <w:jc w:val="center"/>
       </w:pPr>
       <w:r>
+        <w:rPr>
+          <w:noProof/>
+        </w:rPr>
         <w:lastRenderedPageBreak/>
         <w:drawing>
           <wp:inline distT="0" distB="0" distL="0" distR="0">
@@ -13478,7 +12632,7 @@
                     </pic:cNvPicPr>
                   </pic:nvPicPr>
                   <pic:blipFill>
-                    <a:blip r:embed="rId23"/>
+                    <a:blip r:embed="rId26"/>
                     <a:srcRect/>
                     <a:stretch>
                       <a:fillRect/>
@@ -13534,6 +12688,9 @@
         <w:jc w:val="center"/>
       </w:pPr>
       <w:r>
+        <w:rPr>
+          <w:noProof/>
+        </w:rPr>
         <w:lastRenderedPageBreak/>
         <w:drawing>
           <wp:inline distT="0" distB="0" distL="0" distR="0">
@@ -13553,7 +12710,7 @@
                     </pic:cNvPicPr>
                   </pic:nvPicPr>
                   <pic:blipFill>
-                    <a:blip r:embed="rId24"/>
+                    <a:blip r:embed="rId27"/>
                     <a:srcRect/>
                     <a:stretch>
                       <a:fillRect/>
@@ -13609,6 +12766,9 @@
         <w:jc w:val="center"/>
       </w:pPr>
       <w:r>
+        <w:rPr>
+          <w:noProof/>
+        </w:rPr>
         <w:lastRenderedPageBreak/>
         <w:drawing>
           <wp:inline distT="0" distB="0" distL="0" distR="0">
@@ -13628,7 +12788,7 @@
                     </pic:cNvPicPr>
                   </pic:nvPicPr>
                   <pic:blipFill>
-                    <a:blip r:embed="rId25"/>
+                    <a:blip r:embed="rId28"/>
                     <a:srcRect/>
                     <a:stretch>
                       <a:fillRect/>
@@ -13693,9 +12853,9 @@
           <w:szCs w:val="48"/>
         </w:rPr>
       </w:pPr>
-      <w:bookmarkStart w:id="75" w:name="References"/>
-      <w:bookmarkStart w:id="76" w:name="_Toc200421968"/>
-      <w:bookmarkEnd w:id="75"/>
+      <w:bookmarkStart w:id="65" w:name="References"/>
+      <w:bookmarkStart w:id="66" w:name="_Toc200421968"/>
+      <w:bookmarkEnd w:id="65"/>
       <w:r>
         <w:rPr>
           <w:rFonts w:ascii="Times New Roman" w:hAnsi="Times New Roman"/>
@@ -13705,7 +12865,7 @@
         <w:lastRenderedPageBreak/>
         <w:t>Appendix A References</w:t>
       </w:r>
-      <w:bookmarkEnd w:id="76"/>
+      <w:bookmarkEnd w:id="66"/>
     </w:p>
     <w:p>
       <w:pPr>
@@ -13715,11 +12875,11 @@
           <w:numId w:val="0"/>
         </w:numPr>
       </w:pPr>
-      <w:bookmarkStart w:id="77" w:name="_Toc200421969"/>
+      <w:bookmarkStart w:id="67" w:name="_Toc200421969"/>
       <w:r>
         <w:t>Technical Manuals/Articles</w:t>
       </w:r>
-      <w:bookmarkEnd w:id="77"/>
+      <w:bookmarkEnd w:id="67"/>
     </w:p>
     <w:p>
       <w:pPr>
@@ -13755,7 +12915,7 @@
           <w:sz w:val="22"/>
         </w:rPr>
       </w:pPr>
-      <w:hyperlink r:id="rId26" w:history="1">
+      <w:hyperlink r:id="rId29" w:history="1">
         <w:r>
           <w:rPr>
             <w:rStyle w:val="Hyperlink"/>
@@ -13801,7 +12961,7 @@
           <w:sz w:val="22"/>
         </w:rPr>
       </w:pPr>
-      <w:hyperlink r:id="rId27" w:history="1">
+      <w:hyperlink r:id="rId30" w:history="1">
         <w:r>
           <w:rPr>
             <w:rStyle w:val="Hyperlink"/>
@@ -13847,7 +13007,7 @@
           <w:sz w:val="22"/>
         </w:rPr>
       </w:pPr>
-      <w:hyperlink r:id="rId28" w:history="1">
+      <w:hyperlink r:id="rId31" w:history="1">
         <w:r>
           <w:rPr>
             <w:rStyle w:val="Hyperlink"/>
@@ -13893,7 +13053,7 @@
           <w:sz w:val="22"/>
         </w:rPr>
       </w:pPr>
-      <w:hyperlink r:id="rId29" w:history="1">
+      <w:hyperlink r:id="rId32" w:history="1">
         <w:r>
           <w:rPr>
             <w:rStyle w:val="Hyperlink"/>
@@ -13947,7 +13107,7 @@
           <w:sz w:val="22"/>
         </w:rPr>
       </w:pPr>
-      <w:hyperlink r:id="rId30" w:history="1">
+      <w:hyperlink r:id="rId33" w:history="1">
         <w:r>
           <w:rPr>
             <w:rStyle w:val="Hyperlink"/>
@@ -13993,7 +13153,7 @@
           <w:sz w:val="22"/>
         </w:rPr>
       </w:pPr>
-      <w:hyperlink r:id="rId31" w:history="1">
+      <w:hyperlink r:id="rId34" w:history="1">
         <w:r>
           <w:rPr>
             <w:rStyle w:val="Hyperlink"/>
@@ -14039,7 +13199,7 @@
           <w:sz w:val="22"/>
         </w:rPr>
       </w:pPr>
-      <w:hyperlink r:id="rId32" w:history="1">
+      <w:hyperlink r:id="rId35" w:history="1">
         <w:r>
           <w:rPr>
             <w:rStyle w:val="Hyperlink"/>
@@ -14085,7 +13245,7 @@
           <w:sz w:val="22"/>
         </w:rPr>
       </w:pPr>
-      <w:hyperlink r:id="rId33" w:history="1">
+      <w:hyperlink r:id="rId36" w:history="1">
         <w:r>
           <w:rPr>
             <w:rStyle w:val="Hyperlink"/>
@@ -14131,7 +13291,7 @@
           <w:sz w:val="22"/>
         </w:rPr>
       </w:pPr>
-      <w:hyperlink r:id="rId34" w:history="1">
+      <w:hyperlink r:id="rId37" w:history="1">
         <w:r>
           <w:rPr>
             <w:rStyle w:val="Hyperlink"/>
@@ -14177,7 +13337,7 @@
           <w:sz w:val="22"/>
         </w:rPr>
       </w:pPr>
-      <w:hyperlink r:id="rId35" w:history="1">
+      <w:hyperlink r:id="rId38" w:history="1">
         <w:r>
           <w:rPr>
             <w:rStyle w:val="Hyperlink"/>
@@ -14223,7 +13383,7 @@
           <w:sz w:val="22"/>
         </w:rPr>
       </w:pPr>
-      <w:hyperlink r:id="rId36" w:history="1">
+      <w:hyperlink r:id="rId39" w:history="1">
         <w:r>
           <w:rPr>
             <w:rStyle w:val="Hyperlink"/>
@@ -14243,12 +13403,12 @@
           <w:numId w:val="0"/>
         </w:numPr>
       </w:pPr>
-      <w:bookmarkStart w:id="78" w:name="_Toc200421970"/>
+      <w:bookmarkStart w:id="68" w:name="_Toc200421970"/>
       <w:r>
         <w:lastRenderedPageBreak/>
         <w:t>caBIG Material</w:t>
       </w:r>
-      <w:bookmarkEnd w:id="78"/>
+      <w:bookmarkEnd w:id="68"/>
     </w:p>
     <w:p>
       <w:pPr>
@@ -14282,7 +13442,7 @@
           <w:sz w:val="22"/>
         </w:rPr>
       </w:pPr>
-      <w:hyperlink r:id="rId37" w:history="1">
+      <w:hyperlink r:id="rId40" w:history="1">
         <w:r>
           <w:rPr>
             <w:rStyle w:val="Hyperlink"/>
@@ -14326,7 +13486,7 @@
           <w:sz w:val="22"/>
         </w:rPr>
       </w:pPr>
-      <w:hyperlink r:id="rId38" w:history="1">
+      <w:hyperlink r:id="rId41" w:history="1">
         <w:r>
           <w:rPr>
             <w:rStyle w:val="Hyperlink"/>
@@ -14346,11 +13506,11 @@
           <w:numId w:val="0"/>
         </w:numPr>
       </w:pPr>
-      <w:bookmarkStart w:id="79" w:name="_Toc200421971"/>
+      <w:bookmarkStart w:id="69" w:name="_Toc200421971"/>
       <w:r>
         <w:t>caCORE Material</w:t>
       </w:r>
-      <w:bookmarkEnd w:id="79"/>
+      <w:bookmarkEnd w:id="69"/>
     </w:p>
     <w:p>
       <w:pPr>
@@ -14384,7 +13544,7 @@
           <w:sz w:val="22"/>
         </w:rPr>
       </w:pPr>
-      <w:hyperlink r:id="rId39" w:history="1">
+      <w:hyperlink r:id="rId42" w:history="1">
         <w:r>
           <w:rPr>
             <w:rStyle w:val="Hyperlink"/>
@@ -14428,7 +13588,7 @@
           <w:sz w:val="22"/>
         </w:rPr>
       </w:pPr>
-      <w:hyperlink r:id="rId40" w:history="1">
+      <w:hyperlink r:id="rId43" w:history="1">
         <w:r>
           <w:rPr>
             <w:rStyle w:val="Hyperlink"/>
@@ -14472,7 +13632,7 @@
           <w:sz w:val="22"/>
         </w:rPr>
       </w:pPr>
-      <w:hyperlink r:id="rId41" w:history="1">
+      <w:hyperlink r:id="rId44" w:history="1">
         <w:r>
           <w:rPr>
             <w:rStyle w:val="Hyperlink"/>
@@ -14516,7 +13676,7 @@
           <w:sz w:val="22"/>
         </w:rPr>
       </w:pPr>
-      <w:hyperlink r:id="rId42" w:history="1">
+      <w:hyperlink r:id="rId45" w:history="1">
         <w:r>
           <w:rPr>
             <w:rStyle w:val="Hyperlink"/>
@@ -14560,7 +13720,7 @@
           <w:sz w:val="22"/>
         </w:rPr>
       </w:pPr>
-      <w:hyperlink r:id="rId43" w:history="1">
+      <w:hyperlink r:id="rId46" w:history="1">
         <w:r>
           <w:rPr>
             <w:rStyle w:val="Hyperlink"/>
@@ -14581,7 +13741,7 @@
           <w:szCs w:val="48"/>
         </w:rPr>
       </w:pPr>
-      <w:bookmarkStart w:id="80" w:name="_Toc200421972"/>
+      <w:bookmarkStart w:id="70" w:name="_Toc200421972"/>
       <w:r>
         <w:rPr>
           <w:rFonts w:ascii="Times New Roman" w:hAnsi="Times New Roman"/>
@@ -14591,7 +13751,7 @@
         <w:lastRenderedPageBreak/>
         <w:t xml:space="preserve">Appendix B </w:t>
       </w:r>
-      <w:bookmarkStart w:id="81" w:name="Glossary"/>
+      <w:bookmarkStart w:id="71" w:name="Glossary"/>
       <w:r>
         <w:rPr>
           <w:rFonts w:ascii="Times New Roman" w:hAnsi="Times New Roman"/>
@@ -14600,8 +13760,8 @@
         </w:rPr>
         <w:t>Glossary</w:t>
       </w:r>
-      <w:bookmarkEnd w:id="80"/>
-      <w:bookmarkEnd w:id="81"/>
+      <w:bookmarkEnd w:id="70"/>
+      <w:bookmarkEnd w:id="71"/>
     </w:p>
     <w:tbl>
       <w:tblPr>
@@ -15314,7 +14474,7 @@
               </w:rPr>
               <w:t>Tool for generating API documentation in HTML format from doc comments in source code (</w:t>
             </w:r>
-            <w:hyperlink r:id="rId44" w:history="1">
+            <w:hyperlink r:id="rId47" w:history="1">
               <w:r>
                 <w:rPr>
                   <w:rStyle w:val="Hyperlink"/>
@@ -15514,7 +14674,7 @@
               </w:rPr>
               <w:t xml:space="preserve"> (</w:t>
             </w:r>
-            <w:hyperlink r:id="rId45" w:history="1">
+            <w:hyperlink r:id="rId48" w:history="1">
               <w:r>
                 <w:rPr>
                   <w:rStyle w:val="Hyperlink"/>
@@ -16235,7 +15395,7 @@
             <w:r>
               <w:t>XML Metadata Interchange (</w:t>
             </w:r>
-            <w:hyperlink r:id="rId46" w:history="1">
+            <w:hyperlink r:id="rId49" w:history="1">
               <w:r>
                 <w:rPr>
                   <w:rStyle w:val="Hyperlink"/>
@@ -16277,7 +15437,7 @@
             <w:r>
               <w:t>Extensible Markup Language (</w:t>
             </w:r>
-            <w:hyperlink r:id="rId47" w:history="1">
+            <w:hyperlink r:id="rId50" w:history="1">
               <w:r>
                 <w:rPr>
                   <w:rStyle w:val="Hyperlink"/>
@@ -16327,8 +15487,8 @@
           <w:szCs w:val="48"/>
         </w:rPr>
       </w:pPr>
-      <w:bookmarkStart w:id="82" w:name="Index"/>
-      <w:bookmarkStart w:id="83" w:name="_Toc200421973"/>
+      <w:bookmarkStart w:id="72" w:name="Index"/>
+      <w:bookmarkStart w:id="73" w:name="_Toc200421973"/>
       <w:r>
         <w:rPr>
           <w:rFonts w:ascii="Times New Roman" w:hAnsi="Times New Roman"/>
@@ -16338,8 +15498,8 @@
         <w:lastRenderedPageBreak/>
         <w:t>Index</w:t>
       </w:r>
-      <w:bookmarkEnd w:id="82"/>
-      <w:bookmarkEnd w:id="83"/>
+      <w:bookmarkEnd w:id="72"/>
+      <w:bookmarkEnd w:id="73"/>
     </w:p>
     <w:p>
       <w:pPr>
@@ -16777,7 +15937,7 @@
         <w:rStyle w:val="PageNumber"/>
         <w:noProof/>
       </w:rPr>
-      <w:t>25</w:t>
+      <w:t>18</w:t>
     </w:r>
     <w:r>
       <w:rPr>
@@ -21698,7 +20858,7 @@
         <w:rFonts w:ascii="Symbol" w:hAnsi="Symbol" w:hint="default"/>
       </w:rPr>
     </w:lvl>
-    <w:lvl w:ilvl="1" w:tplc="04090003" w:tentative="1">
+    <w:lvl w:ilvl="1" w:tplc="04090003">
       <w:start w:val="1"/>
       <w:numFmt w:val="bullet"/>
       <w:lvlText w:val="o"/>
@@ -21728,7 +20888,7 @@
         <w:rFonts w:ascii="Wingdings" w:hAnsi="Wingdings" w:hint="default"/>
       </w:rPr>
     </w:lvl>
-    <w:lvl w:ilvl="3" w:tplc="04090001" w:tentative="1">
+    <w:lvl w:ilvl="3" w:tplc="04090001">
       <w:start w:val="1"/>
       <w:numFmt w:val="bullet"/>
       <w:lvlText w:val=""/>

</xml_diff>

<commit_message>
Updated annotation model diagram
</commit_message>
<xml_diff>
--- a/docs/analysis_and_design/caIntegrator2 Technical Architecture Guide.docx
+++ b/docs/analysis_and_design/caIntegrator2 Technical Architecture Guide.docx
@@ -622,7 +622,7 @@
                         <w:sz w:val="16"/>
                         <w:szCs w:val="16"/>
                       </w:rPr>
-                      <w:t>June 10, 2008</w:t>
+                      <w:t>June 17, 2008</w:t>
                     </w:r>
                     <w:r>
                       <w:rPr>
@@ -8545,6 +8545,9 @@
         <w:jc w:val="center"/>
       </w:pPr>
       <w:r>
+        <w:rPr>
+          <w:noProof/>
+        </w:rPr>
         <w:lastRenderedPageBreak/>
         <w:drawing>
           <wp:inline distT="0" distB="0" distL="0" distR="0">
@@ -10784,6 +10787,9 @@
         </w:rPr>
       </w:pPr>
       <w:r>
+        <w:rPr>
+          <w:noProof/>
+        </w:rPr>
         <w:lastRenderedPageBreak/>
         <w:drawing>
           <wp:inline distT="0" distB="0" distL="0" distR="0">
@@ -11065,6 +11071,9 @@
         </w:rPr>
       </w:pPr>
       <w:r>
+        <w:rPr>
+          <w:noProof/>
+        </w:rPr>
         <w:drawing>
           <wp:inline distT="0" distB="0" distL="0" distR="0">
             <wp:extent cx="5891530" cy="3364230"/>
@@ -11500,6 +11509,9 @@
         </w:rPr>
       </w:pPr>
       <w:r>
+        <w:rPr>
+          <w:noProof/>
+        </w:rPr>
         <w:lastRenderedPageBreak/>
         <w:drawing>
           <wp:inline distT="0" distB="0" distL="0" distR="0">
@@ -12458,11 +12470,12 @@
         <w:rPr>
           <w:noProof/>
         </w:rPr>
+        <w:lastRenderedPageBreak/>
         <w:drawing>
           <wp:inline distT="0" distB="0" distL="0" distR="0">
-            <wp:extent cx="6521302" cy="4486940"/>
-            <wp:effectExtent l="19050" t="0" r="0" b="0"/>
-            <wp:docPr id="2" name="Picture 1"/>
+            <wp:extent cx="7119091" cy="5656502"/>
+            <wp:effectExtent l="19050" t="0" r="5609" b="0"/>
+            <wp:docPr id="6" name="Picture 1"/>
             <wp:cNvGraphicFramePr>
               <a:graphicFrameLocks xmlns:a="http://schemas.openxmlformats.org/drawingml/2006/main" noChangeAspect="1"/>
             </wp:cNvGraphicFramePr>
@@ -12485,7 +12498,7 @@
                   <pic:spPr bwMode="auto">
                     <a:xfrm>
                       <a:off x="0" y="0"/>
-                      <a:ext cx="6521302" cy="4486940"/>
+                      <a:ext cx="7119091" cy="5656502"/>
                     </a:xfrm>
                     <a:prstGeom prst="rect">
                       <a:avLst/>
@@ -12535,7 +12548,6 @@
         <w:rPr>
           <w:noProof/>
         </w:rPr>
-        <w:lastRenderedPageBreak/>
         <w:drawing>
           <wp:inline distT="0" distB="0" distL="0" distR="0">
             <wp:extent cx="7452360" cy="4643174"/>
@@ -15937,7 +15949,7 @@
         <w:rStyle w:val="PageNumber"/>
         <w:noProof/>
       </w:rPr>
-      <w:t>18</w:t>
+      <w:t>24</w:t>
     </w:r>
     <w:r>
       <w:rPr>

</xml_diff>

<commit_message>
Added fold change text.
</commit_message>
<xml_diff>
--- a/docs/analysis_and_design/caIntegrator2 Technical Architecture Guide.docx
+++ b/docs/analysis_and_design/caIntegrator2 Technical Architecture Guide.docx
@@ -249,8 +249,13 @@
               <w:pStyle w:val="TableText"/>
             </w:pPr>
             <w:r>
-              <w:t>Michael Holck</w:t>
-            </w:r>
+              <w:t xml:space="preserve">Michael </w:t>
+            </w:r>
+            <w:proofErr w:type="spellStart"/>
+            <w:r>
+              <w:t>Holck</w:t>
+            </w:r>
+            <w:proofErr w:type="spellEnd"/>
           </w:p>
         </w:tc>
         <w:tc>
@@ -633,7 +638,7 @@
                         <w:sz w:val="16"/>
                         <w:szCs w:val="16"/>
                       </w:rPr>
-                      <w:t>January 26, 2009</w:t>
+                      <w:t>February 19, 2009</w:t>
                     </w:r>
                     <w:r>
                       <w:rPr>
@@ -4445,7 +4450,25 @@
           <w:i w:val="0"/>
           <w:sz w:val="22"/>
         </w:rPr>
-        <w:t xml:space="preserve">This application would acquire the data and other information from the user using caBIG APIs and/or grid services, </w:t>
+        <w:t xml:space="preserve">This application would acquire the data and other information from the user using </w:t>
+      </w:r>
+      <w:proofErr w:type="spellStart"/>
+      <w:r>
+        <w:rPr>
+          <w:rFonts w:ascii="Arial" w:hAnsi="Arial"/>
+          <w:i w:val="0"/>
+          <w:sz w:val="22"/>
+        </w:rPr>
+        <w:t>caBIG</w:t>
+      </w:r>
+      <w:proofErr w:type="spellEnd"/>
+      <w:r>
+        <w:rPr>
+          <w:rFonts w:ascii="Arial" w:hAnsi="Arial"/>
+          <w:i w:val="0"/>
+          <w:sz w:val="22"/>
+        </w:rPr>
+        <w:t xml:space="preserve"> APIs and/or grid services, </w:t>
       </w:r>
       <w:r>
         <w:rPr>
@@ -4633,16 +4656,7 @@
             <w:sz w:val="22"/>
             <w:szCs w:val="22"/>
           </w:rPr>
-          <w:t>Organization of the Guid</w:t>
-        </w:r>
-        <w:r>
-          <w:rPr>
-            <w:rFonts w:ascii="Arial" w:hAnsi="Arial"/>
-            <w:i w:val="0"/>
-            <w:sz w:val="22"/>
-            <w:szCs w:val="22"/>
-          </w:rPr>
-          <w:t>e</w:t>
+          <w:t>Organization of the Guide</w:t>
         </w:r>
       </w:fldSimple>
       <w:r>
@@ -4973,7 +4987,15 @@
               <w:jc w:val="left"/>
             </w:pPr>
             <w:r>
-              <w:t>Chapter in caXchange Technical Architecture Guide</w:t>
+              <w:t xml:space="preserve">Chapter in </w:t>
+            </w:r>
+            <w:proofErr w:type="spellStart"/>
+            <w:r>
+              <w:t>caXchange</w:t>
+            </w:r>
+            <w:proofErr w:type="spellEnd"/>
+            <w:r>
+              <w:t xml:space="preserve"> Technical Architecture Guide</w:t>
             </w:r>
           </w:p>
         </w:tc>
@@ -5310,9 +5332,6 @@
                   <w:u w:val="single"/>
                 </w:rPr>
                 <w:fldChar w:fldCharType="end"/>
-              </w:r>
-              <w:r>
-                <w:t xml:space="preserve"> and Security Management</w:t>
               </w:r>
             </w:fldSimple>
           </w:p>
@@ -6538,6 +6557,7 @@
                 <w:sz w:val="22"/>
               </w:rPr>
             </w:pPr>
+            <w:proofErr w:type="spellStart"/>
             <w:r>
               <w:rPr>
                 <w:rFonts w:ascii="Courier New" w:hAnsi="Courier New" w:cs="Courier New"/>
@@ -6551,16 +6571,33 @@
                 <w:rFonts w:ascii="Courier New" w:hAnsi="Courier New" w:cs="Courier New"/>
                 <w:sz w:val="22"/>
               </w:rPr>
-              <w:t>definition :</w:t>
-            </w:r>
-            <w:proofErr w:type="gramEnd"/>
+              <w:t>definition</w:t>
+            </w:r>
+            <w:proofErr w:type="spellEnd"/>
             <w:r>
               <w:rPr>
                 <w:rFonts w:ascii="Courier New" w:hAnsi="Courier New" w:cs="Courier New"/>
                 <w:sz w:val="22"/>
               </w:rPr>
-              <w:t>:= url_string</w:t>
-            </w:r>
+              <w:t xml:space="preserve"> :</w:t>
+            </w:r>
+            <w:proofErr w:type="gramEnd"/>
+            <w:r>
+              <w:rPr>
+                <w:rFonts w:ascii="Courier New" w:hAnsi="Courier New" w:cs="Courier New"/>
+                <w:sz w:val="22"/>
+              </w:rPr>
+              <w:t xml:space="preserve">:= </w:t>
+            </w:r>
+            <w:proofErr w:type="spellStart"/>
+            <w:r>
+              <w:rPr>
+                <w:rFonts w:ascii="Courier New" w:hAnsi="Courier New" w:cs="Courier New"/>
+                <w:sz w:val="22"/>
+              </w:rPr>
+              <w:t>url_string</w:t>
+            </w:r>
+            <w:proofErr w:type="spellEnd"/>
           </w:p>
         </w:tc>
       </w:tr>
@@ -6717,6 +6754,7 @@
               <w:spacing w:before="60" w:after="60" w:line="0" w:lineRule="atLeast"/>
               <w:jc w:val="left"/>
             </w:pPr>
+            <w:proofErr w:type="spellStart"/>
             <w:proofErr w:type="gramStart"/>
             <w:r>
               <w:rPr>
@@ -6725,6 +6763,7 @@
               </w:rPr>
               <w:t>caCORE</w:t>
             </w:r>
+            <w:proofErr w:type="spellEnd"/>
             <w:proofErr w:type="gramEnd"/>
             <w:r>
               <w:rPr>
@@ -7586,9 +7625,6 @@
           </w:rPr>
           <w:fldChar w:fldCharType="end"/>
         </w:r>
-        <w:r>
-          <w:t xml:space="preserve"> of caIntegrator2</w:t>
-        </w:r>
       </w:fldSimple>
       <w:r>
         <w:rPr>
@@ -7860,7 +7896,15 @@
         </w:r>
       </w:fldSimple>
       <w:r>
-        <w:t xml:space="preserve"> - Key Roles in the caXchange Project</w:t>
+        <w:t xml:space="preserve"> - Key Roles in the </w:t>
+      </w:r>
+      <w:proofErr w:type="spellStart"/>
+      <w:r>
+        <w:t>caXchange</w:t>
+      </w:r>
+      <w:proofErr w:type="spellEnd"/>
+      <w:r>
+        <w:t xml:space="preserve"> Project</w:t>
       </w:r>
     </w:p>
     <w:tbl>
@@ -7944,8 +7988,13 @@
               <w:pStyle w:val="TableText"/>
             </w:pPr>
             <w:r>
-              <w:t>ICR, caBIG</w:t>
-            </w:r>
+              <w:t xml:space="preserve">ICR, </w:t>
+            </w:r>
+            <w:proofErr w:type="spellStart"/>
+            <w:r>
+              <w:t>caBIG</w:t>
+            </w:r>
+            <w:proofErr w:type="spellEnd"/>
             <w:r>
               <w:t xml:space="preserve"> </w:t>
             </w:r>
@@ -7984,10 +8033,12 @@
             <w:pPr>
               <w:pStyle w:val="TableText"/>
             </w:pPr>
+            <w:proofErr w:type="spellStart"/>
             <w:proofErr w:type="gramStart"/>
             <w:r>
               <w:t>caBIG</w:t>
             </w:r>
+            <w:proofErr w:type="spellEnd"/>
             <w:proofErr w:type="gramEnd"/>
             <w:r>
               <w:t xml:space="preserve"> Architecture Workspace</w:t>
@@ -8071,11 +8122,16 @@
             <w:pPr>
               <w:pStyle w:val="TableText"/>
             </w:pPr>
+            <w:proofErr w:type="spellStart"/>
             <w:r>
               <w:t>ScenP</w:t>
             </w:r>
             <w:r>
-              <w:t xml:space="preserve">ro, </w:t>
+              <w:t>ro</w:t>
+            </w:r>
+            <w:proofErr w:type="spellEnd"/>
+            <w:r>
+              <w:t xml:space="preserve">, </w:t>
             </w:r>
             <w:r>
               <w:t>5AM, SAIC</w:t>
@@ -8196,7 +8252,25 @@
           <w:i w:val="0"/>
           <w:sz w:val="22"/>
         </w:rPr>
-        <w:t xml:space="preserve">Provides caCORE SDK generated </w:t>
+        <w:t xml:space="preserve">Provides </w:t>
+      </w:r>
+      <w:proofErr w:type="spellStart"/>
+      <w:r>
+        <w:rPr>
+          <w:rFonts w:ascii="Arial" w:hAnsi="Arial"/>
+          <w:i w:val="0"/>
+          <w:sz w:val="22"/>
+        </w:rPr>
+        <w:t>caCORE</w:t>
+      </w:r>
+      <w:proofErr w:type="spellEnd"/>
+      <w:r>
+        <w:rPr>
+          <w:rFonts w:ascii="Arial" w:hAnsi="Arial"/>
+          <w:i w:val="0"/>
+          <w:sz w:val="22"/>
+        </w:rPr>
+        <w:t xml:space="preserve"> SDK generated </w:t>
       </w:r>
       <w:r>
         <w:rPr>
@@ -9146,6 +9220,7 @@
                 <w:szCs w:val="18"/>
               </w:rPr>
             </w:pPr>
+            <w:proofErr w:type="spellStart"/>
             <w:r>
               <w:rPr>
                 <w:rFonts w:ascii="Arial" w:hAnsi="Arial"/>
@@ -9154,7 +9229,18 @@
                 <w:sz w:val="18"/>
                 <w:szCs w:val="18"/>
               </w:rPr>
-              <w:t>Req’ts Addressed</w:t>
+              <w:t>Req’ts</w:t>
+            </w:r>
+            <w:proofErr w:type="spellEnd"/>
+            <w:r>
+              <w:rPr>
+                <w:rFonts w:ascii="Arial" w:hAnsi="Arial"/>
+                <w:b/>
+                <w:i w:val="0"/>
+                <w:sz w:val="18"/>
+                <w:szCs w:val="18"/>
+              </w:rPr>
+              <w:t xml:space="preserve"> Addressed</w:t>
             </w:r>
           </w:p>
         </w:tc>
@@ -9199,7 +9285,15 @@
               <w:pStyle w:val="TableText"/>
             </w:pPr>
             <w:r>
-              <w:t xml:space="preserve">The caIntegrator2 Data Service is a caBIG compatible grid service that will provide the data stored in the caIntegrator2 database </w:t>
+              <w:t xml:space="preserve">The caIntegrator2 Data Service is a </w:t>
+            </w:r>
+            <w:proofErr w:type="spellStart"/>
+            <w:r>
+              <w:t>caBIG</w:t>
+            </w:r>
+            <w:proofErr w:type="spellEnd"/>
+            <w:r>
+              <w:t xml:space="preserve"> compatible grid service that will provide the data stored in the caIntegrator2 database </w:t>
             </w:r>
           </w:p>
         </w:tc>
@@ -9610,7 +9704,15 @@
               <w:pStyle w:val="TableText"/>
             </w:pPr>
             <w:r>
-              <w:t>The caIntegrator2 DAO will handle using the caCORE generated APIs for retrieval of data and will also provide the insert methods to create and update data in the database.</w:t>
+              <w:t xml:space="preserve">The caIntegrator2 DAO will handle using the </w:t>
+            </w:r>
+            <w:proofErr w:type="spellStart"/>
+            <w:r>
+              <w:t>caCORE</w:t>
+            </w:r>
+            <w:proofErr w:type="spellEnd"/>
+            <w:r>
+              <w:t xml:space="preserve"> generated APIs for retrieval of data and will also provide the insert methods to create and update data in the database.</w:t>
             </w:r>
           </w:p>
         </w:tc>
@@ -9914,6 +10016,29 @@
           <w:sz w:val="22"/>
         </w:rPr>
         <w:t xml:space="preserve"> Design</w:t>
+      </w:r>
+    </w:p>
+    <w:p>
+      <w:pPr>
+        <w:pStyle w:val="BodyText2"/>
+        <w:numPr>
+          <w:ilvl w:val="0"/>
+          <w:numId w:val="8"/>
+        </w:numPr>
+        <w:jc w:val="left"/>
+        <w:rPr>
+          <w:rFonts w:ascii="Arial" w:hAnsi="Arial"/>
+          <w:i w:val="0"/>
+          <w:sz w:val="22"/>
+        </w:rPr>
+      </w:pPr>
+      <w:r>
+        <w:rPr>
+          <w:rFonts w:ascii="Arial" w:hAnsi="Arial"/>
+          <w:i w:val="0"/>
+          <w:sz w:val="22"/>
+        </w:rPr>
+        <w:t>Fold Change Calculation</w:t>
       </w:r>
     </w:p>
     <w:p>
@@ -11786,17 +11911,9 @@
       <w:pPr>
         <w:pStyle w:val="Heading2"/>
       </w:pPr>
-      <w:bookmarkStart w:id="52" w:name="_Ref159645319"/>
-      <w:bookmarkStart w:id="53" w:name="_Ref159645343"/>
-      <w:bookmarkStart w:id="54" w:name="_Toc159659058"/>
-      <w:bookmarkStart w:id="55" w:name="_Toc94581612"/>
-      <w:r>
-        <w:t>Technology Stack</w:t>
-      </w:r>
-      <w:bookmarkEnd w:id="52"/>
-      <w:bookmarkEnd w:id="53"/>
-      <w:bookmarkEnd w:id="54"/>
-      <w:bookmarkEnd w:id="55"/>
+      <w:r>
+        <w:t>FOLD CHANGE CALCULATIOn</w:t>
+      </w:r>
     </w:p>
     <w:p>
       <w:pPr>
@@ -11814,39 +11931,128 @@
           <w:i w:val="0"/>
           <w:sz w:val="22"/>
         </w:rPr>
-        <w:t xml:space="preserve">The following technologies </w:t>
-      </w:r>
-      <w:r>
-        <w:rPr>
-          <w:rFonts w:ascii="Arial" w:hAnsi="Arial"/>
-          <w:i w:val="0"/>
-          <w:sz w:val="22"/>
-        </w:rPr>
-        <w:t xml:space="preserve">or tools </w:t>
-      </w:r>
-      <w:r>
-        <w:rPr>
-          <w:rFonts w:ascii="Arial" w:hAnsi="Arial"/>
-          <w:i w:val="0"/>
-          <w:sz w:val="22"/>
-        </w:rPr>
-        <w:t xml:space="preserve">are used in the </w:t>
-      </w:r>
-      <w:r>
-        <w:rPr>
-          <w:rFonts w:ascii="Arial" w:hAnsi="Arial"/>
-          <w:i w:val="0"/>
-          <w:sz w:val="22"/>
-        </w:rPr>
-        <w:t>caIntegrator2 application</w:t>
-      </w:r>
-      <w:r>
-        <w:rPr>
-          <w:rFonts w:ascii="Arial" w:hAnsi="Arial"/>
-          <w:i w:val="0"/>
-          <w:sz w:val="22"/>
-        </w:rPr>
-        <w:t xml:space="preserve"> or in the development of the solution:</w:t>
+        <w:t>Query and KM plot functionality in caIntegrator 2 provide functionality to allow users to compare expression levels for a given gene against expression levels for a set of controls samples designated at study definition. The relative expression level is referred to as “fold change” and the numeric value for a given sample and reporter combination is the ratio of the expression value for that particular reporter for the given sample to a reference value calculated for that reporter across all control samples. The reference value is calculated by taking the mean of the log</w:t>
+      </w:r>
+      <w:r>
+        <w:rPr>
+          <w:rFonts w:ascii="Arial" w:hAnsi="Arial"/>
+          <w:i w:val="0"/>
+          <w:sz w:val="22"/>
+          <w:vertAlign w:val="subscript"/>
+        </w:rPr>
+        <w:t>2</w:t>
+      </w:r>
+      <w:r>
+        <w:rPr>
+          <w:rFonts w:ascii="Arial" w:hAnsi="Arial"/>
+          <w:i w:val="0"/>
+          <w:sz w:val="22"/>
+        </w:rPr>
+        <w:t xml:space="preserve"> of the expression values for all control samples for the reporter in question. The log</w:t>
+      </w:r>
+      <w:r>
+        <w:rPr>
+          <w:rFonts w:ascii="Arial" w:hAnsi="Arial"/>
+          <w:i w:val="0"/>
+          <w:sz w:val="22"/>
+          <w:vertAlign w:val="subscript"/>
+        </w:rPr>
+        <w:t>2</w:t>
+      </w:r>
+      <w:r>
+        <w:rPr>
+          <w:rFonts w:ascii="Arial" w:hAnsi="Arial"/>
+          <w:i w:val="0"/>
+          <w:sz w:val="22"/>
+        </w:rPr>
+        <w:t xml:space="preserve"> mean value (</w:t>
+      </w:r>
+      <w:r>
+        <w:rPr>
+          <w:rFonts w:ascii="Arial" w:hAnsi="Arial"/>
+          <w:sz w:val="22"/>
+        </w:rPr>
+        <w:t>n</w:t>
+      </w:r>
+      <w:r>
+        <w:rPr>
+          <w:rFonts w:ascii="Arial" w:hAnsi="Arial"/>
+          <w:i w:val="0"/>
+          <w:sz w:val="22"/>
+        </w:rPr>
+        <w:t xml:space="preserve">) is then converted back to a comparable expression signal by returning 2 to the exponent </w:t>
+      </w:r>
+      <w:r>
+        <w:rPr>
+          <w:rFonts w:ascii="Arial" w:hAnsi="Arial"/>
+          <w:sz w:val="22"/>
+        </w:rPr>
+        <w:t>n</w:t>
+      </w:r>
+      <w:r>
+        <w:rPr>
+          <w:rFonts w:ascii="Arial" w:hAnsi="Arial"/>
+          <w:i w:val="0"/>
+          <w:sz w:val="22"/>
+        </w:rPr>
+        <w:t xml:space="preserve">.  </w:t>
+      </w:r>
+    </w:p>
+    <w:p>
+      <w:pPr>
+        <w:pStyle w:val="BodyText2"/>
+        <w:jc w:val="left"/>
+        <w:rPr>
+          <w:rFonts w:ascii="Arial" w:hAnsi="Arial"/>
+          <w:i w:val="0"/>
+          <w:sz w:val="22"/>
+        </w:rPr>
+      </w:pPr>
+      <w:r>
+        <w:rPr>
+          <w:rFonts w:ascii="Arial" w:hAnsi="Arial"/>
+          <w:i w:val="0"/>
+          <w:sz w:val="22"/>
+        </w:rPr>
+        <w:t>In queries that include a fold change criterion and that are configured to return genomic data, the raw expression values are replaced with the calculated fold change value.</w:t>
+      </w:r>
+    </w:p>
+    <w:p>
+      <w:pPr>
+        <w:pStyle w:val="BodyText2"/>
+        <w:jc w:val="left"/>
+        <w:rPr>
+          <w:rFonts w:ascii="Arial" w:hAnsi="Arial"/>
+          <w:i w:val="0"/>
+          <w:sz w:val="22"/>
+        </w:rPr>
+      </w:pPr>
+    </w:p>
+    <w:p>
+      <w:pPr>
+        <w:pStyle w:val="Heading2"/>
+      </w:pPr>
+      <w:r>
+        <w:t>Technology Stack</w:t>
+      </w:r>
+    </w:p>
+    <w:p>
+      <w:pPr>
+        <w:pStyle w:val="BodyText2"/>
+        <w:jc w:val="left"/>
+        <w:rPr>
+          <w:rFonts w:ascii="Arial" w:hAnsi="Arial"/>
+          <w:i w:val="0"/>
+          <w:sz w:val="22"/>
+        </w:rPr>
+      </w:pPr>
+      <w:r>
+        <w:rPr>
+          <w:rFonts w:ascii="Arial" w:hAnsi="Arial"/>
+          <w:i w:val="0"/>
+          <w:sz w:val="22"/>
+        </w:rPr>
+        <w:t>The following technologies or tools are used in the caIntegrator2 application or in the development of the solution:</w:t>
       </w:r>
     </w:p>
     <w:p>
@@ -11886,13 +12092,23 @@
           <w:sz w:val="22"/>
         </w:rPr>
       </w:pPr>
-      <w:r>
-        <w:rPr>
-          <w:rFonts w:ascii="Arial" w:hAnsi="Arial"/>
-          <w:i w:val="0"/>
-          <w:sz w:val="22"/>
-        </w:rPr>
-        <w:t>JBoss 4.0.5.GA</w:t>
+      <w:proofErr w:type="spellStart"/>
+      <w:r>
+        <w:rPr>
+          <w:rFonts w:ascii="Arial" w:hAnsi="Arial"/>
+          <w:i w:val="0"/>
+          <w:sz w:val="22"/>
+        </w:rPr>
+        <w:t>JBoss</w:t>
+      </w:r>
+      <w:proofErr w:type="spellEnd"/>
+      <w:r>
+        <w:rPr>
+          <w:rFonts w:ascii="Arial" w:hAnsi="Arial"/>
+          <w:i w:val="0"/>
+          <w:sz w:val="22"/>
+        </w:rPr>
+        <w:t xml:space="preserve"> 4.0.5.GA</w:t>
       </w:r>
     </w:p>
     <w:p>
@@ -11909,13 +12125,23 @@
           <w:sz w:val="22"/>
         </w:rPr>
       </w:pPr>
-      <w:r>
-        <w:rPr>
-          <w:rFonts w:ascii="Arial" w:hAnsi="Arial"/>
-          <w:i w:val="0"/>
-          <w:sz w:val="22"/>
-        </w:rPr>
-        <w:t>MySQL 5.0.5</w:t>
+      <w:proofErr w:type="spellStart"/>
+      <w:r>
+        <w:rPr>
+          <w:rFonts w:ascii="Arial" w:hAnsi="Arial"/>
+          <w:i w:val="0"/>
+          <w:sz w:val="22"/>
+        </w:rPr>
+        <w:t>MySQL</w:t>
+      </w:r>
+      <w:proofErr w:type="spellEnd"/>
+      <w:r>
+        <w:rPr>
+          <w:rFonts w:ascii="Arial" w:hAnsi="Arial"/>
+          <w:i w:val="0"/>
+          <w:sz w:val="22"/>
+        </w:rPr>
+        <w:t xml:space="preserve"> 5.0.5</w:t>
       </w:r>
     </w:p>
     <w:p>
@@ -11932,6 +12158,7 @@
           <w:sz w:val="22"/>
         </w:rPr>
       </w:pPr>
+      <w:proofErr w:type="spellStart"/>
       <w:proofErr w:type="gramStart"/>
       <w:r>
         <w:rPr>
@@ -11941,6 +12168,7 @@
         </w:rPr>
         <w:t>caGrid</w:t>
       </w:r>
+      <w:proofErr w:type="spellEnd"/>
       <w:proofErr w:type="gramEnd"/>
       <w:r>
         <w:rPr>
@@ -11997,11 +12225,11 @@
       <w:pPr>
         <w:pStyle w:val="Heading1"/>
       </w:pPr>
-      <w:bookmarkStart w:id="56" w:name="_Ref188776023"/>
+      <w:bookmarkStart w:id="52" w:name="_Ref188776023"/>
       <w:r>
         <w:br w:type="page"/>
       </w:r>
-      <w:bookmarkStart w:id="57" w:name="_Toc94581613"/>
+      <w:bookmarkStart w:id="53" w:name="_Toc94581613"/>
       <w:r>
         <w:t>Security</w:t>
       </w:r>
@@ -12017,18 +12245,18 @@
       <w:r>
         <w:t xml:space="preserve"> and Security Management</w:t>
       </w:r>
-      <w:bookmarkEnd w:id="56"/>
-      <w:bookmarkEnd w:id="57"/>
+      <w:bookmarkEnd w:id="52"/>
+      <w:bookmarkEnd w:id="53"/>
     </w:p>
     <w:p>
       <w:pPr>
         <w:pStyle w:val="Heading2"/>
       </w:pPr>
-      <w:bookmarkStart w:id="58" w:name="_Toc94581614"/>
+      <w:bookmarkStart w:id="54" w:name="_Toc94581614"/>
       <w:r>
         <w:t>Chapter Organization and Content</w:t>
       </w:r>
-      <w:bookmarkEnd w:id="58"/>
+      <w:bookmarkEnd w:id="54"/>
     </w:p>
     <w:p>
       <w:pPr>
@@ -12099,12 +12327,12 @@
       <w:pPr>
         <w:pStyle w:val="Heading2"/>
       </w:pPr>
-      <w:bookmarkStart w:id="59" w:name="_Ref187734304"/>
-      <w:bookmarkStart w:id="60" w:name="_Toc94581615"/>
+      <w:bookmarkStart w:id="55" w:name="_Toc94581615"/>
+      <w:bookmarkStart w:id="56" w:name="_Ref187734304"/>
       <w:r>
         <w:t>Software Authentication</w:t>
       </w:r>
-      <w:bookmarkEnd w:id="60"/>
+      <w:bookmarkEnd w:id="55"/>
     </w:p>
     <w:p>
       <w:pPr>
@@ -12161,12 +12389,12 @@
       <w:pPr>
         <w:pStyle w:val="Heading2"/>
       </w:pPr>
-      <w:bookmarkStart w:id="61" w:name="_Toc94581616"/>
+      <w:bookmarkStart w:id="57" w:name="_Toc94581616"/>
       <w:r>
         <w:t>Software Authorization</w:t>
       </w:r>
-      <w:bookmarkEnd w:id="59"/>
-      <w:bookmarkEnd w:id="61"/>
+      <w:bookmarkEnd w:id="56"/>
+      <w:bookmarkEnd w:id="57"/>
     </w:p>
     <w:p>
       <w:pPr>
@@ -12209,23 +12437,23 @@
         <w:br w:type="page"/>
         <w:t xml:space="preserve"> </w:t>
       </w:r>
-      <w:bookmarkStart w:id="62" w:name="_Ref188776036"/>
-      <w:bookmarkStart w:id="63" w:name="_Toc94581617"/>
+      <w:bookmarkStart w:id="58" w:name="_Ref188776036"/>
+      <w:bookmarkStart w:id="59" w:name="_Toc94581617"/>
       <w:r>
         <w:t>Information Model</w:t>
       </w:r>
-      <w:bookmarkEnd w:id="62"/>
-      <w:bookmarkEnd w:id="63"/>
+      <w:bookmarkEnd w:id="58"/>
+      <w:bookmarkEnd w:id="59"/>
     </w:p>
     <w:p>
       <w:pPr>
         <w:pStyle w:val="Heading2"/>
       </w:pPr>
-      <w:bookmarkStart w:id="64" w:name="_Toc94581618"/>
+      <w:bookmarkStart w:id="60" w:name="_Toc94581618"/>
       <w:r>
         <w:t>Chapter Organization and Content</w:t>
       </w:r>
-      <w:bookmarkEnd w:id="64"/>
+      <w:bookmarkEnd w:id="60"/>
     </w:p>
     <w:p>
       <w:pPr>
@@ -12387,16 +12615,16 @@
       <w:pPr>
         <w:pStyle w:val="Heading2"/>
       </w:pPr>
-      <w:bookmarkStart w:id="65" w:name="_Ref187735494"/>
-      <w:bookmarkStart w:id="66" w:name="_Toc94581619"/>
+      <w:bookmarkStart w:id="61" w:name="_Ref187735494"/>
+      <w:bookmarkStart w:id="62" w:name="_Toc94581619"/>
       <w:r>
         <w:t>caIntegrator2</w:t>
       </w:r>
       <w:r>
         <w:t xml:space="preserve"> Model Development</w:t>
       </w:r>
-      <w:bookmarkEnd w:id="65"/>
-      <w:bookmarkEnd w:id="66"/>
+      <w:bookmarkEnd w:id="61"/>
+      <w:bookmarkEnd w:id="62"/>
     </w:p>
     <w:p>
       <w:pPr>
@@ -12438,23 +12666,77 @@
           <w:i w:val="0"/>
           <w:sz w:val="22"/>
         </w:rPr>
-        <w:t xml:space="preserve"> The object model for handling the annotations (particularly for the dynamic clinical data) was presented to the Arch/VCDE mentors and discussed at length with them and the caDSR team to ensure that we leveraged as much existing infrastructure and also maintained a semantically comparable data set for later requirements to compare across studies. The entire object model including the annotations was presented and reviewed by SMEs and developers to ensure that everything was properly modeled and nothing left out. The object model was then directly transformed to a data model and mapped using caAdapter and then run through the caCORE SDK API generation process. As the model continues to evolve the mapping and API generation will be maintained.</w:t>
+        <w:t xml:space="preserve"> The object model for handling the annotations (particularly for the dynamic clinical data) was presented to the Arch/VCDE mentors and discussed at length with them and the caDSR team to ensure that we leveraged as much existing infrastructure and also maintained a semantically comparable data set for later requirements to compare across studies. The entire object model including the annotations was presented and reviewed by </w:t>
+      </w:r>
+      <w:proofErr w:type="spellStart"/>
+      <w:r>
+        <w:rPr>
+          <w:rFonts w:ascii="Arial" w:hAnsi="Arial"/>
+          <w:i w:val="0"/>
+          <w:sz w:val="22"/>
+        </w:rPr>
+        <w:t>SMEs</w:t>
+      </w:r>
+      <w:proofErr w:type="spellEnd"/>
+      <w:r>
+        <w:rPr>
+          <w:rFonts w:ascii="Arial" w:hAnsi="Arial"/>
+          <w:i w:val="0"/>
+          <w:sz w:val="22"/>
+        </w:rPr>
+        <w:t xml:space="preserve"> and developers to ensure that everything was properly modeled and nothing left out. The object model was then directly transformed to a data model and mapped using </w:t>
+      </w:r>
+      <w:proofErr w:type="spellStart"/>
+      <w:r>
+        <w:rPr>
+          <w:rFonts w:ascii="Arial" w:hAnsi="Arial"/>
+          <w:i w:val="0"/>
+          <w:sz w:val="22"/>
+        </w:rPr>
+        <w:t>caAdapter</w:t>
+      </w:r>
+      <w:proofErr w:type="spellEnd"/>
+      <w:r>
+        <w:rPr>
+          <w:rFonts w:ascii="Arial" w:hAnsi="Arial"/>
+          <w:i w:val="0"/>
+          <w:sz w:val="22"/>
+        </w:rPr>
+        <w:t xml:space="preserve"> and then run through the </w:t>
+      </w:r>
+      <w:proofErr w:type="spellStart"/>
+      <w:r>
+        <w:rPr>
+          <w:rFonts w:ascii="Arial" w:hAnsi="Arial"/>
+          <w:i w:val="0"/>
+          <w:sz w:val="22"/>
+        </w:rPr>
+        <w:t>caCORE</w:t>
+      </w:r>
+      <w:proofErr w:type="spellEnd"/>
+      <w:r>
+        <w:rPr>
+          <w:rFonts w:ascii="Arial" w:hAnsi="Arial"/>
+          <w:i w:val="0"/>
+          <w:sz w:val="22"/>
+        </w:rPr>
+        <w:t xml:space="preserve"> SDK API generation process. As the model continues to evolve the mapping and API generation will be maintained.</w:t>
       </w:r>
     </w:p>
     <w:p>
       <w:pPr>
         <w:pStyle w:val="Heading2"/>
       </w:pPr>
-      <w:bookmarkStart w:id="67" w:name="_Ref187735509"/>
-      <w:bookmarkStart w:id="68" w:name="_Toc94581620"/>
+      <w:bookmarkStart w:id="63" w:name="_Ref187735509"/>
+      <w:bookmarkStart w:id="64" w:name="_Toc94581620"/>
       <w:r>
         <w:t>caIntegrator2</w:t>
       </w:r>
       <w:r>
         <w:t xml:space="preserve"> Modeling Artifacts</w:t>
       </w:r>
-      <w:bookmarkEnd w:id="67"/>
-      <w:bookmarkEnd w:id="68"/>
+      <w:bookmarkEnd w:id="63"/>
+      <w:bookmarkEnd w:id="64"/>
     </w:p>
     <w:p>
       <w:pPr>
@@ -12517,16 +12799,16 @@
       <w:pPr>
         <w:pStyle w:val="Heading2"/>
       </w:pPr>
-      <w:bookmarkStart w:id="69" w:name="_Ref187735526"/>
-      <w:bookmarkStart w:id="70" w:name="_Toc94581621"/>
+      <w:bookmarkStart w:id="65" w:name="_Ref187735526"/>
+      <w:bookmarkStart w:id="66" w:name="_Toc94581621"/>
       <w:r>
         <w:t>caIntegrator2</w:t>
       </w:r>
       <w:r>
         <w:t xml:space="preserve"> Object Model</w:t>
       </w:r>
-      <w:bookmarkEnd w:id="69"/>
-      <w:bookmarkEnd w:id="70"/>
+      <w:bookmarkEnd w:id="65"/>
+      <w:bookmarkEnd w:id="66"/>
       <w:r>
         <w:fldChar w:fldCharType="begin"/>
       </w:r>
@@ -12974,23 +13256,23 @@
         <w:pStyle w:val="Heading1"/>
         <w:jc w:val="left"/>
       </w:pPr>
-      <w:bookmarkStart w:id="71" w:name="References"/>
-      <w:bookmarkStart w:id="72" w:name="_Toc94581622"/>
-      <w:bookmarkEnd w:id="71"/>
+      <w:bookmarkStart w:id="67" w:name="References"/>
+      <w:bookmarkStart w:id="68" w:name="_Toc94581622"/>
+      <w:bookmarkEnd w:id="67"/>
       <w:r>
         <w:t>Analysis Service Interface API</w:t>
       </w:r>
-      <w:bookmarkEnd w:id="72"/>
+      <w:bookmarkEnd w:id="68"/>
     </w:p>
     <w:p>
       <w:pPr>
         <w:pStyle w:val="Heading2"/>
       </w:pPr>
-      <w:bookmarkStart w:id="73" w:name="_Toc94581623"/>
+      <w:bookmarkStart w:id="69" w:name="_Toc94581623"/>
       <w:r>
         <w:t>Chapter Organization and Content</w:t>
       </w:r>
-      <w:bookmarkEnd w:id="73"/>
+      <w:bookmarkEnd w:id="69"/>
     </w:p>
     <w:p>
       <w:pPr>
@@ -13094,14 +13376,14 @@
       <w:pPr>
         <w:pStyle w:val="Heading2"/>
       </w:pPr>
-      <w:bookmarkStart w:id="74" w:name="_Toc94581624"/>
+      <w:bookmarkStart w:id="70" w:name="_Toc94581624"/>
       <w:r>
         <w:t xml:space="preserve">caIntegrator2 </w:t>
       </w:r>
       <w:r>
         <w:t>Service API</w:t>
       </w:r>
-      <w:bookmarkEnd w:id="74"/>
+      <w:bookmarkEnd w:id="70"/>
     </w:p>
     <w:p>
       <w:pPr>
@@ -13176,6 +13458,9 @@
     </w:p>
     <w:p>
       <w:r>
+        <w:rPr>
+          <w:noProof/>
+        </w:rPr>
         <w:drawing>
           <wp:inline distT="0" distB="0" distL="0" distR="0">
             <wp:extent cx="5943600" cy="4027126"/>
@@ -13232,7 +13517,7 @@
           <w:szCs w:val="48"/>
         </w:rPr>
       </w:pPr>
-      <w:bookmarkStart w:id="75" w:name="_Toc94581625"/>
+      <w:bookmarkStart w:id="71" w:name="_Toc94581625"/>
       <w:r>
         <w:rPr>
           <w:rFonts w:ascii="Times New Roman" w:hAnsi="Times New Roman"/>
@@ -13241,7 +13526,7 @@
         </w:rPr>
         <w:t>Appendix A References</w:t>
       </w:r>
-      <w:bookmarkEnd w:id="75"/>
+      <w:bookmarkEnd w:id="71"/>
     </w:p>
     <w:p>
       <w:pPr>
@@ -13251,11 +13536,11 @@
           <w:numId w:val="0"/>
         </w:numPr>
       </w:pPr>
-      <w:bookmarkStart w:id="76" w:name="_Toc94581626"/>
+      <w:bookmarkStart w:id="72" w:name="_Toc94581626"/>
       <w:r>
         <w:t>Technical Manuals/Articles</w:t>
       </w:r>
-      <w:bookmarkEnd w:id="76"/>
+      <w:bookmarkEnd w:id="72"/>
     </w:p>
     <w:p>
       <w:pPr>
@@ -13279,6 +13564,7 @@
         </w:rPr>
         <w:t>National Cancer Institute. “</w:t>
       </w:r>
+      <w:proofErr w:type="spellStart"/>
       <w:proofErr w:type="gramStart"/>
       <w:r>
         <w:rPr>
@@ -13288,6 +13574,7 @@
         </w:rPr>
         <w:t>caCORE</w:t>
       </w:r>
+      <w:proofErr w:type="spellEnd"/>
       <w:proofErr w:type="gramEnd"/>
       <w:r>
         <w:rPr>
@@ -13619,13 +13906,23 @@
           <w:sz w:val="22"/>
         </w:rPr>
       </w:pPr>
-      <w:r>
-        <w:rPr>
-          <w:rFonts w:ascii="Arial" w:hAnsi="Arial"/>
-          <w:i w:val="0"/>
-          <w:sz w:val="22"/>
-        </w:rPr>
-        <w:t xml:space="preserve">Javadoc tool: </w:t>
+      <w:proofErr w:type="spellStart"/>
+      <w:r>
+        <w:rPr>
+          <w:rFonts w:ascii="Arial" w:hAnsi="Arial"/>
+          <w:i w:val="0"/>
+          <w:sz w:val="22"/>
+        </w:rPr>
+        <w:t>Javadoc</w:t>
+      </w:r>
+      <w:proofErr w:type="spellEnd"/>
+      <w:r>
+        <w:rPr>
+          <w:rFonts w:ascii="Arial" w:hAnsi="Arial"/>
+          <w:i w:val="0"/>
+          <w:sz w:val="22"/>
+        </w:rPr>
+        <w:t xml:space="preserve"> tool: </w:t>
       </w:r>
     </w:p>
     <w:p>
@@ -13665,13 +13962,23 @@
           <w:sz w:val="22"/>
         </w:rPr>
       </w:pPr>
-      <w:r>
-        <w:rPr>
-          <w:rFonts w:ascii="Arial" w:hAnsi="Arial"/>
-          <w:i w:val="0"/>
-          <w:sz w:val="22"/>
-        </w:rPr>
-        <w:t xml:space="preserve">Junit: </w:t>
+      <w:proofErr w:type="spellStart"/>
+      <w:r>
+        <w:rPr>
+          <w:rFonts w:ascii="Arial" w:hAnsi="Arial"/>
+          <w:i w:val="0"/>
+          <w:sz w:val="22"/>
+        </w:rPr>
+        <w:t>Junit</w:t>
+      </w:r>
+      <w:proofErr w:type="spellEnd"/>
+      <w:r>
+        <w:rPr>
+          <w:rFonts w:ascii="Arial" w:hAnsi="Arial"/>
+          <w:i w:val="0"/>
+          <w:sz w:val="22"/>
+        </w:rPr>
+        <w:t xml:space="preserve">: </w:t>
       </w:r>
     </w:p>
     <w:p>
@@ -13797,11 +14104,11 @@
           <w:numId w:val="0"/>
         </w:numPr>
       </w:pPr>
-      <w:bookmarkStart w:id="77" w:name="_Toc94581627"/>
+      <w:bookmarkStart w:id="73" w:name="_Toc94581627"/>
       <w:r>
         <w:t>caBIG Material</w:t>
       </w:r>
-      <w:bookmarkEnd w:id="77"/>
+      <w:bookmarkEnd w:id="73"/>
     </w:p>
     <w:p>
       <w:pPr>
@@ -13816,6 +14123,7 @@
           <w:sz w:val="22"/>
         </w:rPr>
       </w:pPr>
+      <w:proofErr w:type="spellStart"/>
       <w:proofErr w:type="gramStart"/>
       <w:r>
         <w:rPr>
@@ -13825,6 +14133,7 @@
         </w:rPr>
         <w:t>caBIG</w:t>
       </w:r>
+      <w:proofErr w:type="spellEnd"/>
       <w:proofErr w:type="gramEnd"/>
       <w:r>
         <w:rPr>
@@ -13870,6 +14179,7 @@
           <w:sz w:val="22"/>
         </w:rPr>
       </w:pPr>
+      <w:proofErr w:type="spellStart"/>
       <w:proofErr w:type="gramStart"/>
       <w:r>
         <w:rPr>
@@ -13879,6 +14189,7 @@
         </w:rPr>
         <w:t>caBIG</w:t>
       </w:r>
+      <w:proofErr w:type="spellEnd"/>
       <w:proofErr w:type="gramEnd"/>
       <w:r>
         <w:rPr>
@@ -13919,11 +14230,11 @@
           <w:numId w:val="0"/>
         </w:numPr>
       </w:pPr>
-      <w:bookmarkStart w:id="78" w:name="_Toc94581628"/>
+      <w:bookmarkStart w:id="74" w:name="_Toc94581628"/>
       <w:r>
         <w:t>caCORE Material</w:t>
       </w:r>
-      <w:bookmarkEnd w:id="78"/>
+      <w:bookmarkEnd w:id="74"/>
     </w:p>
     <w:p>
       <w:pPr>
@@ -13938,6 +14249,7 @@
           <w:sz w:val="22"/>
         </w:rPr>
       </w:pPr>
+      <w:proofErr w:type="spellStart"/>
       <w:proofErr w:type="gramStart"/>
       <w:r>
         <w:rPr>
@@ -13947,6 +14259,7 @@
         </w:rPr>
         <w:t>caCORE</w:t>
       </w:r>
+      <w:proofErr w:type="spellEnd"/>
       <w:proofErr w:type="gramEnd"/>
       <w:r>
         <w:rPr>
@@ -13992,6 +14305,7 @@
           <w:sz w:val="22"/>
         </w:rPr>
       </w:pPr>
+      <w:proofErr w:type="spellStart"/>
       <w:proofErr w:type="gramStart"/>
       <w:r>
         <w:rPr>
@@ -14001,6 +14315,7 @@
         </w:rPr>
         <w:t>caBIO</w:t>
       </w:r>
+      <w:proofErr w:type="spellEnd"/>
       <w:proofErr w:type="gramEnd"/>
       <w:r>
         <w:rPr>
@@ -14184,7 +14499,7 @@
           <w:szCs w:val="48"/>
         </w:rPr>
       </w:pPr>
-      <w:bookmarkStart w:id="79" w:name="_Toc94581629"/>
+      <w:bookmarkStart w:id="75" w:name="_Toc94581629"/>
       <w:r>
         <w:rPr>
           <w:rFonts w:ascii="Times New Roman" w:hAnsi="Times New Roman"/>
@@ -14193,7 +14508,7 @@
         </w:rPr>
         <w:t xml:space="preserve">Appendix B </w:t>
       </w:r>
-      <w:bookmarkStart w:id="80" w:name="Glossary"/>
+      <w:bookmarkStart w:id="76" w:name="Glossary"/>
       <w:r>
         <w:rPr>
           <w:rFonts w:ascii="Times New Roman" w:hAnsi="Times New Roman"/>
@@ -14202,8 +14517,8 @@
         </w:rPr>
         <w:t>Glossary</w:t>
       </w:r>
-      <w:bookmarkEnd w:id="80"/>
-      <w:bookmarkEnd w:id="79"/>
+      <w:bookmarkEnd w:id="76"/>
+      <w:bookmarkEnd w:id="75"/>
     </w:p>
     <w:tbl>
       <w:tblPr>
@@ -14323,10 +14638,12 @@
             <w:pPr>
               <w:pStyle w:val="TableText"/>
             </w:pPr>
+            <w:proofErr w:type="spellStart"/>
             <w:proofErr w:type="gramStart"/>
             <w:r>
               <w:t>caBIG</w:t>
             </w:r>
+            <w:proofErr w:type="spellEnd"/>
             <w:proofErr w:type="gramEnd"/>
           </w:p>
         </w:tc>
@@ -14367,10 +14684,12 @@
             <w:pPr>
               <w:pStyle w:val="TableText"/>
             </w:pPr>
+            <w:proofErr w:type="spellStart"/>
             <w:proofErr w:type="gramStart"/>
             <w:r>
               <w:t>caBIO</w:t>
             </w:r>
+            <w:proofErr w:type="spellEnd"/>
             <w:proofErr w:type="gramEnd"/>
           </w:p>
         </w:tc>
@@ -14397,10 +14716,12 @@
             <w:pPr>
               <w:pStyle w:val="TableText"/>
             </w:pPr>
+            <w:proofErr w:type="spellStart"/>
             <w:proofErr w:type="gramStart"/>
             <w:r>
               <w:t>caCORE</w:t>
             </w:r>
+            <w:proofErr w:type="spellEnd"/>
             <w:proofErr w:type="gramEnd"/>
           </w:p>
         </w:tc>
@@ -14418,7 +14739,15 @@
             </w:r>
             <w:proofErr w:type="gramEnd"/>
             <w:r>
-              <w:t xml:space="preserve"> Common Ontologic Representation Environment</w:t>
+              <w:t xml:space="preserve"> Common </w:t>
+            </w:r>
+            <w:proofErr w:type="spellStart"/>
+            <w:r>
+              <w:t>Ontologic</w:t>
+            </w:r>
+            <w:proofErr w:type="spellEnd"/>
+            <w:r>
+              <w:t xml:space="preserve"> Representation Environment</w:t>
             </w:r>
           </w:p>
         </w:tc>
@@ -14915,9 +15244,11 @@
             <w:pPr>
               <w:pStyle w:val="TableText"/>
             </w:pPr>
+            <w:proofErr w:type="spellStart"/>
             <w:r>
               <w:t>Javadoc</w:t>
             </w:r>
+            <w:proofErr w:type="spellEnd"/>
           </w:p>
         </w:tc>
         <w:tc>
@@ -15091,11 +15422,19 @@
                 <w:szCs w:val="24"/>
               </w:rPr>
             </w:pPr>
+            <w:proofErr w:type="spellStart"/>
             <w:r>
               <w:rPr>
                 <w:szCs w:val="24"/>
               </w:rPr>
-              <w:t>JavaServer Pages</w:t>
+              <w:t>JavaServer</w:t>
+            </w:r>
+            <w:proofErr w:type="spellEnd"/>
+            <w:r>
+              <w:rPr>
+                <w:szCs w:val="24"/>
+              </w:rPr>
+              <w:t xml:space="preserve"> Pages</w:t>
             </w:r>
           </w:p>
         </w:tc>
@@ -15109,9 +15448,11 @@
             <w:pPr>
               <w:pStyle w:val="TableText"/>
             </w:pPr>
+            <w:proofErr w:type="spellStart"/>
             <w:r>
               <w:t>JUnit</w:t>
             </w:r>
+            <w:proofErr w:type="spellEnd"/>
           </w:p>
         </w:tc>
         <w:tc>
@@ -15257,9 +15598,11 @@
             <w:pPr>
               <w:pStyle w:val="TableText"/>
             </w:pPr>
+            <w:proofErr w:type="spellStart"/>
             <w:r>
               <w:t>MedDRA</w:t>
             </w:r>
+            <w:proofErr w:type="spellEnd"/>
           </w:p>
         </w:tc>
         <w:tc>
@@ -15948,8 +16291,8 @@
           <w:szCs w:val="48"/>
         </w:rPr>
       </w:pPr>
-      <w:bookmarkStart w:id="81" w:name="Index"/>
-      <w:bookmarkStart w:id="82" w:name="_Toc94581630"/>
+      <w:bookmarkStart w:id="77" w:name="Index"/>
+      <w:bookmarkStart w:id="78" w:name="_Toc94581630"/>
       <w:r>
         <w:rPr>
           <w:rFonts w:ascii="Times New Roman" w:hAnsi="Times New Roman"/>
@@ -15958,8 +16301,8 @@
         </w:rPr>
         <w:t>Index</w:t>
       </w:r>
-      <w:bookmarkEnd w:id="81"/>
-      <w:bookmarkEnd w:id="82"/>
+      <w:bookmarkEnd w:id="77"/>
+      <w:bookmarkEnd w:id="78"/>
     </w:p>
     <w:p>
       <w:pPr>
@@ -16281,6 +16624,17 @@
       </w:pPr>
       <w:r>
         <w:fldChar w:fldCharType="end"/>
+      </w:r>
+    </w:p>
+    <w:p/>
+    <w:p>
+      <w:pPr>
+        <w:rPr>
+          <w:sz w:val="20"/>
+        </w:rPr>
+      </w:pPr>
+      <w:r>
+        <w:t xml:space="preserve"> and Security Management of caIntegrator2</w:t>
       </w:r>
     </w:p>
     <w:sectPr>
@@ -16388,7 +16742,7 @@
         <w:rStyle w:val="PageNumber"/>
         <w:noProof/>
       </w:rPr>
-      <w:t>13</w:t>
+      <w:t>20</w:t>
     </w:r>
     <w:r>
       <w:rPr>

</xml_diff>